<commit_message>
ad temps to gitignore labdoc check
</commit_message>
<xml_diff>
--- a/EE335_Lab_Project.docx
+++ b/EE335_Lab_Project.docx
@@ -133,6 +133,8 @@
           <w:szCs w:val="28"/>
         </w:rPr>
       </w:pPr>
+      <w:bookmarkStart w:id="0" w:name="_GoBack"/>
+      <w:bookmarkEnd w:id="0"/>
     </w:p>
     <w:p>
       <w:pPr>
@@ -182,6 +184,56 @@
           <w:sz w:val="24"/>
           <w:szCs w:val="24"/>
         </w:rPr>
+        <w:t>Page 10</w:t>
+      </w:r>
+      <w:r>
+        <w:rPr>
+          <w:rFonts w:ascii="Trebuchet MS" w:hAnsi="Trebuchet MS"/>
+          <w:sz w:val="24"/>
+          <w:szCs w:val="24"/>
+        </w:rPr>
+        <w:t xml:space="preserve"> ____________________________________________ </w:t>
+      </w:r>
+      <w:r>
+        <w:rPr>
+          <w:rFonts w:ascii="Trebuchet MS" w:hAnsi="Trebuchet MS"/>
+          <w:sz w:val="24"/>
+          <w:szCs w:val="24"/>
+        </w:rPr>
+        <w:t>Motor</w:t>
+      </w:r>
+      <w:r>
+        <w:rPr>
+          <w:rFonts w:ascii="Trebuchet MS" w:hAnsi="Trebuchet MS"/>
+          <w:sz w:val="24"/>
+          <w:szCs w:val="24"/>
+        </w:rPr>
+        <w:t xml:space="preserve"> controller</w:t>
+      </w:r>
+    </w:p>
+    <w:p>
+      <w:pPr>
+        <w:rPr>
+          <w:rFonts w:ascii="Trebuchet MS" w:hAnsi="Trebuchet MS"/>
+          <w:sz w:val="24"/>
+          <w:szCs w:val="24"/>
+        </w:rPr>
+      </w:pPr>
+    </w:p>
+    <w:p>
+      <w:pPr>
+        <w:rPr>
+          <w:rFonts w:ascii="Trebuchet MS" w:hAnsi="Trebuchet MS"/>
+          <w:sz w:val="24"/>
+          <w:szCs w:val="24"/>
+        </w:rPr>
+      </w:pPr>
+      <w:r>
+        <w:rPr>
+          <w:rFonts w:ascii="Trebuchet MS" w:hAnsi="Trebuchet MS"/>
+          <w:sz w:val="24"/>
+          <w:szCs w:val="24"/>
+        </w:rPr>
         <w:br w:type="page"/>
       </w:r>
     </w:p>
@@ -212,7 +264,6 @@
           <w:szCs w:val="72"/>
         </w:rPr>
       </w:pPr>
-      <w:bookmarkStart w:id="0" w:name="_GoBack"/>
       <w:r>
         <w:rPr>
           <w:rFonts w:ascii="Trebuchet MS" w:hAnsi="Trebuchet MS"/>
@@ -221,7 +272,6 @@
         </w:rPr>
         <w:t>Serial Bluetooth controller</w:t>
       </w:r>
-      <w:bookmarkEnd w:id="0"/>
     </w:p>
     <w:sectPr>
       <w:headerReference w:type="even" r:id="rId11"/>
@@ -302,7 +352,7 @@
           <w:rPr>
             <w:noProof/>
           </w:rPr>
-          <w:t>2</w:t>
+          <w:t>3</w:t>
         </w:r>
         <w:r>
           <w:rPr>
@@ -2356,6 +2406,7 @@
   <w:style w:type="character" w:default="1" w:styleId="DefaultParagraphFont">
     <w:name w:val="Default Paragraph Font"/>
     <w:uiPriority w:val="1"/>
+    <w:semiHidden/>
     <w:unhideWhenUsed/>
   </w:style>
   <w:style w:type="table" w:default="1" w:styleId="TableNormal">
@@ -3180,558 +3231,6 @@
     </w:rPr>
   </w:style>
 </w:styles>
-</file>
-
-<file path=word/glossary/document.xml><?xml version="1.0" encoding="utf-8"?>
-<w:glossaryDocument xmlns:wpc="http://schemas.microsoft.com/office/word/2010/wordprocessingCanvas" xmlns:cx="http://schemas.microsoft.com/office/drawing/2014/chartex" xmlns:cx1="http://schemas.microsoft.com/office/drawing/2015/9/8/chartex" xmlns:cx2="http://schemas.microsoft.com/office/drawing/2015/10/21/chartex" xmlns:cx3="http://schemas.microsoft.com/office/drawing/2016/5/9/chartex" xmlns:cx4="http://schemas.microsoft.com/office/drawing/2016/5/10/chartex" xmlns:cx5="http://schemas.microsoft.com/office/drawing/2016/5/11/chartex" xmlns:cx6="http://schemas.microsoft.com/office/drawing/2016/5/12/chartex" xmlns:cx7="http://schemas.microsoft.com/office/drawing/2016/5/13/chartex" xmlns:cx8="http://schemas.microsoft.com/office/drawing/2016/5/14/chartex" xmlns:mc="http://schemas.openxmlformats.org/markup-compatibility/2006" xmlns:aink="http://schemas.microsoft.com/office/drawing/2016/ink" xmlns:am3d="http://schemas.microsoft.com/office/drawing/2017/model3d" xmlns:o="urn:schemas-microsoft-com:office:office" xmlns:r="http://schemas.openxmlformats.org/officeDocument/2006/relationships" xmlns:m="http://schemas.openxmlformats.org/officeDocument/2006/math" xmlns:v="urn:schemas-microsoft-com:vml" xmlns:wp14="http://schemas.microsoft.com/office/word/2010/wordprocessingDrawing" xmlns:wp="http://schemas.openxmlformats.org/drawingml/2006/wordprocessingDrawing" xmlns:w10="urn:schemas-microsoft-com:office:word" xmlns:w="http://schemas.openxmlformats.org/wordprocessingml/2006/main" xmlns:w14="http://schemas.microsoft.com/office/word/2010/wordml" xmlns:w15="http://schemas.microsoft.com/office/word/2012/wordml" xmlns:w16cid="http://schemas.microsoft.com/office/word/2016/wordml/cid" xmlns:w16se="http://schemas.microsoft.com/office/word/2015/wordml/symex" xmlns:wpg="http://schemas.microsoft.com/office/word/2010/wordprocessingGroup" xmlns:wpi="http://schemas.microsoft.com/office/word/2010/wordprocessingInk" xmlns:wne="http://schemas.microsoft.com/office/word/2006/wordml" xmlns:wps="http://schemas.microsoft.com/office/word/2010/wordprocessingShape" mc:Ignorable="w14 w15 w16se w16cid wp14"/>
-</file>
-
-<file path=word/glossary/fontTable.xml><?xml version="1.0" encoding="utf-8"?>
-<w:fonts xmlns:mc="http://schemas.openxmlformats.org/markup-compatibility/2006" xmlns:r="http://schemas.openxmlformats.org/officeDocument/2006/relationships" xmlns:w="http://schemas.openxmlformats.org/wordprocessingml/2006/main" xmlns:w14="http://schemas.microsoft.com/office/word/2010/wordml" xmlns:w15="http://schemas.microsoft.com/office/word/2012/wordml" xmlns:w16cid="http://schemas.microsoft.com/office/word/2016/wordml/cid" xmlns:w16se="http://schemas.microsoft.com/office/word/2015/wordml/symex" mc:Ignorable="w14 w15 w16se w16cid">
-  <w:font w:name="Symbol">
-    <w:panose1 w:val="05050102010706020507"/>
-    <w:charset w:val="02"/>
-    <w:family w:val="roman"/>
-    <w:pitch w:val="variable"/>
-    <w:sig w:usb0="00000000" w:usb1="10000000" w:usb2="00000000" w:usb3="00000000" w:csb0="80000000" w:csb1="00000000"/>
-  </w:font>
-  <w:font w:name="Times New Roman">
-    <w:panose1 w:val="02020603050405020304"/>
-    <w:charset w:val="00"/>
-    <w:family w:val="roman"/>
-    <w:pitch w:val="variable"/>
-    <w:sig w:usb0="E0002AFF" w:usb1="C0007843" w:usb2="00000009" w:usb3="00000000" w:csb0="000001FF" w:csb1="00000000"/>
-  </w:font>
-  <w:font w:name="Calibri">
-    <w:panose1 w:val="020F0502020204030204"/>
-    <w:charset w:val="00"/>
-    <w:family w:val="swiss"/>
-    <w:pitch w:val="variable"/>
-    <w:sig w:usb0="E0002AFF" w:usb1="4000ACFF" w:usb2="00000001" w:usb3="00000000" w:csb0="000001FF" w:csb1="00000000"/>
-  </w:font>
-  <w:font w:name="Calibri Light">
-    <w:panose1 w:val="020F0302020204030204"/>
-    <w:charset w:val="00"/>
-    <w:family w:val="swiss"/>
-    <w:pitch w:val="variable"/>
-    <w:sig w:usb0="A0002AEF" w:usb1="4000207B" w:usb2="00000000" w:usb3="00000000" w:csb0="000001FF" w:csb1="00000000"/>
-  </w:font>
-  <w:font w:name="Segoe UI">
-    <w:panose1 w:val="020B0502040204020203"/>
-    <w:charset w:val="00"/>
-    <w:family w:val="swiss"/>
-    <w:pitch w:val="variable"/>
-    <w:sig w:usb0="E4002EFF" w:usb1="C000E47F" w:usb2="00000009" w:usb3="00000000" w:csb0="000001FF" w:csb1="00000000"/>
-  </w:font>
-  <w:font w:name="Consolas">
-    <w:panose1 w:val="020B0609020204030204"/>
-    <w:charset w:val="00"/>
-    <w:family w:val="modern"/>
-    <w:pitch w:val="fixed"/>
-    <w:sig w:usb0="E00006FF" w:usb1="0000FCFF" w:usb2="00000001" w:usb3="00000000" w:csb0="0000019F" w:csb1="00000000"/>
-  </w:font>
-  <w:font w:name="Trebuchet MS">
-    <w:panose1 w:val="020B0603020202020204"/>
-    <w:charset w:val="00"/>
-    <w:family w:val="swiss"/>
-    <w:pitch w:val="variable"/>
-    <w:sig w:usb0="00000687" w:usb1="00000000" w:usb2="00000000" w:usb3="00000000" w:csb0="0000009F" w:csb1="00000000"/>
-  </w:font>
-</w:fonts>
-</file>
-
-<file path=word/glossary/settings.xml><?xml version="1.0" encoding="utf-8"?>
-<w:settings xmlns:mc="http://schemas.openxmlformats.org/markup-compatibility/2006" xmlns:o="urn:schemas-microsoft-com:office:office" xmlns:r="http://schemas.openxmlformats.org/officeDocument/2006/relationships" xmlns:m="http://schemas.openxmlformats.org/officeDocument/2006/math" xmlns:v="urn:schemas-microsoft-com:vml" xmlns:w10="urn:schemas-microsoft-com:office:word" xmlns:w="http://schemas.openxmlformats.org/wordprocessingml/2006/main" xmlns:w14="http://schemas.microsoft.com/office/word/2010/wordml" xmlns:w15="http://schemas.microsoft.com/office/word/2012/wordml" xmlns:w16cid="http://schemas.microsoft.com/office/word/2016/wordml/cid" xmlns:w16se="http://schemas.microsoft.com/office/word/2015/wordml/symex" xmlns:sl="http://schemas.openxmlformats.org/schemaLibrary/2006/main" mc:Ignorable="w14 w15 w16se w16cid">
-  <w:view w:val="normal"/>
-  <w:defaultTabStop w:val="720"/>
-  <w:characterSpacingControl w:val="doNotCompress"/>
-  <w:compat>
-    <w:useFELayout/>
-    <w:compatSetting w:name="compatibilityMode" w:uri="http://schemas.microsoft.com/office/word" w:val="15"/>
-    <w:compatSetting w:name="overrideTableStyleFontSizeAndJustification" w:uri="http://schemas.microsoft.com/office/word" w:val="1"/>
-    <w:compatSetting w:name="enableOpenTypeFeatures" w:uri="http://schemas.microsoft.com/office/word" w:val="1"/>
-    <w:compatSetting w:name="doNotFlipMirrorIndents" w:uri="http://schemas.microsoft.com/office/word" w:val="1"/>
-    <w:compatSetting w:name="differentiateMultirowTableHeaders" w:uri="http://schemas.microsoft.com/office/word" w:val="1"/>
-  </w:compat>
-  <w:rsids>
-    <w:rsidRoot w:val="00690F98"/>
-    <w:rsid w:val="00690F98"/>
-    <w:rsid w:val="00E94F96"/>
-  </w:rsids>
-  <m:mathPr>
-    <m:mathFont m:val="Cambria Math"/>
-    <m:brkBin m:val="before"/>
-    <m:brkBinSub m:val="--"/>
-    <m:smallFrac m:val="0"/>
-    <m:dispDef/>
-    <m:lMargin m:val="0"/>
-    <m:rMargin m:val="0"/>
-    <m:defJc m:val="centerGroup"/>
-    <m:wrapIndent m:val="1440"/>
-    <m:intLim m:val="subSup"/>
-    <m:naryLim m:val="undOvr"/>
-  </m:mathPr>
-  <w:themeFontLang w:val="en-US"/>
-  <w:clrSchemeMapping w:bg1="light1" w:t1="dark1" w:bg2="light2" w:t2="dark2" w:accent1="accent1" w:accent2="accent2" w:accent3="accent3" w:accent4="accent4" w:accent5="accent5" w:accent6="accent6" w:hyperlink="hyperlink" w:followedHyperlink="followedHyperlink"/>
-  <w:decimalSymbol w:val="."/>
-  <w:listSeparator w:val=","/>
-  <w15:chartTrackingRefBased/>
-</w:settings>
-</file>
-
-<file path=word/glossary/styles.xml><?xml version="1.0" encoding="utf-8"?>
-<w:styles xmlns:mc="http://schemas.openxmlformats.org/markup-compatibility/2006" xmlns:r="http://schemas.openxmlformats.org/officeDocument/2006/relationships" xmlns:w="http://schemas.openxmlformats.org/wordprocessingml/2006/main" xmlns:w14="http://schemas.microsoft.com/office/word/2010/wordml" xmlns:w15="http://schemas.microsoft.com/office/word/2012/wordml" xmlns:w16cid="http://schemas.microsoft.com/office/word/2016/wordml/cid" xmlns:w16se="http://schemas.microsoft.com/office/word/2015/wordml/symex" mc:Ignorable="w14 w15 w16se w16cid">
-  <w:docDefaults>
-    <w:rPrDefault>
-      <w:rPr>
-        <w:rFonts w:asciiTheme="minorHAnsi" w:eastAsiaTheme="minorEastAsia" w:hAnsiTheme="minorHAnsi" w:cstheme="minorBidi"/>
-        <w:sz w:val="22"/>
-        <w:szCs w:val="22"/>
-        <w:lang w:val="en-US" w:eastAsia="en-US" w:bidi="ar-SA"/>
-      </w:rPr>
-    </w:rPrDefault>
-    <w:pPrDefault>
-      <w:pPr>
-        <w:spacing w:after="160" w:line="259" w:lineRule="auto"/>
-      </w:pPr>
-    </w:pPrDefault>
-  </w:docDefaults>
-  <w:latentStyles w:defLockedState="0" w:defUIPriority="99" w:defSemiHidden="0" w:defUnhideWhenUsed="0" w:defQFormat="0" w:count="375">
-    <w:lsdException w:name="Normal" w:uiPriority="0" w:qFormat="1"/>
-    <w:lsdException w:name="heading 1" w:uiPriority="9" w:qFormat="1"/>
-    <w:lsdException w:name="heading 2" w:semiHidden="1" w:uiPriority="9" w:unhideWhenUsed="1" w:qFormat="1"/>
-    <w:lsdException w:name="heading 3" w:semiHidden="1" w:uiPriority="9" w:unhideWhenUsed="1" w:qFormat="1"/>
-    <w:lsdException w:name="heading 4" w:semiHidden="1" w:uiPriority="9" w:unhideWhenUsed="1" w:qFormat="1"/>
-    <w:lsdException w:name="heading 5" w:semiHidden="1" w:uiPriority="9" w:unhideWhenUsed="1" w:qFormat="1"/>
-    <w:lsdException w:name="heading 6" w:semiHidden="1" w:uiPriority="9" w:unhideWhenUsed="1" w:qFormat="1"/>
-    <w:lsdException w:name="heading 7" w:semiHidden="1" w:uiPriority="9" w:unhideWhenUsed="1" w:qFormat="1"/>
-    <w:lsdException w:name="heading 8" w:semiHidden="1" w:uiPriority="9" w:unhideWhenUsed="1" w:qFormat="1"/>
-    <w:lsdException w:name="heading 9" w:semiHidden="1" w:uiPriority="9" w:unhideWhenUsed="1" w:qFormat="1"/>
-    <w:lsdException w:name="index 1" w:semiHidden="1" w:unhideWhenUsed="1"/>
-    <w:lsdException w:name="index 2" w:semiHidden="1" w:unhideWhenUsed="1"/>
-    <w:lsdException w:name="index 3" w:semiHidden="1" w:unhideWhenUsed="1"/>
-    <w:lsdException w:name="index 4" w:semiHidden="1" w:unhideWhenUsed="1"/>
-    <w:lsdException w:name="index 5" w:semiHidden="1" w:unhideWhenUsed="1"/>
-    <w:lsdException w:name="index 6" w:semiHidden="1" w:unhideWhenUsed="1"/>
-    <w:lsdException w:name="index 7" w:semiHidden="1" w:unhideWhenUsed="1"/>
-    <w:lsdException w:name="index 8" w:semiHidden="1" w:unhideWhenUsed="1"/>
-    <w:lsdException w:name="index 9" w:semiHidden="1" w:unhideWhenUsed="1"/>
-    <w:lsdException w:name="toc 1" w:semiHidden="1" w:uiPriority="39" w:unhideWhenUsed="1"/>
-    <w:lsdException w:name="toc 2" w:semiHidden="1" w:uiPriority="39" w:unhideWhenUsed="1"/>
-    <w:lsdException w:name="toc 3" w:semiHidden="1" w:uiPriority="39" w:unhideWhenUsed="1"/>
-    <w:lsdException w:name="toc 4" w:semiHidden="1" w:uiPriority="39" w:unhideWhenUsed="1"/>
-    <w:lsdException w:name="toc 5" w:semiHidden="1" w:uiPriority="39" w:unhideWhenUsed="1"/>
-    <w:lsdException w:name="toc 6" w:semiHidden="1" w:uiPriority="39" w:unhideWhenUsed="1"/>
-    <w:lsdException w:name="toc 7" w:semiHidden="1" w:uiPriority="39" w:unhideWhenUsed="1"/>
-    <w:lsdException w:name="toc 8" w:semiHidden="1" w:uiPriority="39" w:unhideWhenUsed="1"/>
-    <w:lsdException w:name="toc 9" w:semiHidden="1" w:uiPriority="39" w:unhideWhenUsed="1"/>
-    <w:lsdException w:name="Normal Indent" w:semiHidden="1" w:unhideWhenUsed="1"/>
-    <w:lsdException w:name="footnote text" w:semiHidden="1" w:unhideWhenUsed="1"/>
-    <w:lsdException w:name="annotation text" w:semiHidden="1" w:unhideWhenUsed="1"/>
-    <w:lsdException w:name="header" w:semiHidden="1" w:unhideWhenUsed="1"/>
-    <w:lsdException w:name="footer" w:semiHidden="1" w:unhideWhenUsed="1"/>
-    <w:lsdException w:name="index heading" w:semiHidden="1" w:unhideWhenUsed="1"/>
-    <w:lsdException w:name="caption" w:semiHidden="1" w:uiPriority="35" w:unhideWhenUsed="1" w:qFormat="1"/>
-    <w:lsdException w:name="table of figures" w:semiHidden="1" w:unhideWhenUsed="1"/>
-    <w:lsdException w:name="envelope address" w:semiHidden="1" w:unhideWhenUsed="1"/>
-    <w:lsdException w:name="envelope return" w:semiHidden="1" w:unhideWhenUsed="1"/>
-    <w:lsdException w:name="footnote reference" w:semiHidden="1" w:unhideWhenUsed="1"/>
-    <w:lsdException w:name="annotation reference" w:semiHidden="1" w:unhideWhenUsed="1"/>
-    <w:lsdException w:name="line number" w:semiHidden="1" w:unhideWhenUsed="1"/>
-    <w:lsdException w:name="page number" w:semiHidden="1" w:unhideWhenUsed="1"/>
-    <w:lsdException w:name="endnote reference" w:semiHidden="1" w:unhideWhenUsed="1"/>
-    <w:lsdException w:name="endnote text" w:semiHidden="1" w:unhideWhenUsed="1"/>
-    <w:lsdException w:name="table of authorities" w:semiHidden="1" w:unhideWhenUsed="1"/>
-    <w:lsdException w:name="macro" w:semiHidden="1" w:unhideWhenUsed="1"/>
-    <w:lsdException w:name="toa heading" w:semiHidden="1" w:unhideWhenUsed="1"/>
-    <w:lsdException w:name="List" w:semiHidden="1" w:unhideWhenUsed="1"/>
-    <w:lsdException w:name="List Bullet" w:semiHidden="1" w:unhideWhenUsed="1"/>
-    <w:lsdException w:name="List Number" w:semiHidden="1" w:unhideWhenUsed="1"/>
-    <w:lsdException w:name="List 2" w:semiHidden="1" w:unhideWhenUsed="1"/>
-    <w:lsdException w:name="List 3" w:semiHidden="1" w:unhideWhenUsed="1"/>
-    <w:lsdException w:name="List 4" w:semiHidden="1" w:unhideWhenUsed="1"/>
-    <w:lsdException w:name="List 5" w:semiHidden="1" w:unhideWhenUsed="1"/>
-    <w:lsdException w:name="List Bullet 2" w:semiHidden="1" w:unhideWhenUsed="1"/>
-    <w:lsdException w:name="List Bullet 3" w:semiHidden="1" w:unhideWhenUsed="1"/>
-    <w:lsdException w:name="List Bullet 4" w:semiHidden="1" w:unhideWhenUsed="1"/>
-    <w:lsdException w:name="List Bullet 5" w:semiHidden="1" w:unhideWhenUsed="1"/>
-    <w:lsdException w:name="List Number 2" w:semiHidden="1" w:unhideWhenUsed="1"/>
-    <w:lsdException w:name="List Number 3" w:semiHidden="1" w:unhideWhenUsed="1"/>
-    <w:lsdException w:name="List Number 4" w:semiHidden="1" w:unhideWhenUsed="1"/>
-    <w:lsdException w:name="List Number 5" w:semiHidden="1" w:unhideWhenUsed="1"/>
-    <w:lsdException w:name="Title" w:uiPriority="10" w:qFormat="1"/>
-    <w:lsdException w:name="Closing" w:semiHidden="1" w:unhideWhenUsed="1"/>
-    <w:lsdException w:name="Signature" w:semiHidden="1" w:unhideWhenUsed="1"/>
-    <w:lsdException w:name="Default Paragraph Font" w:semiHidden="1" w:uiPriority="1" w:unhideWhenUsed="1"/>
-    <w:lsdException w:name="Body Text" w:semiHidden="1" w:unhideWhenUsed="1"/>
-    <w:lsdException w:name="Body Text Indent" w:semiHidden="1" w:unhideWhenUsed="1"/>
-    <w:lsdException w:name="List Continue" w:semiHidden="1" w:unhideWhenUsed="1"/>
-    <w:lsdException w:name="List Continue 2" w:semiHidden="1" w:unhideWhenUsed="1"/>
-    <w:lsdException w:name="List Continue 3" w:semiHidden="1" w:unhideWhenUsed="1"/>
-    <w:lsdException w:name="List Continue 4" w:semiHidden="1" w:unhideWhenUsed="1"/>
-    <w:lsdException w:name="List Continue 5" w:semiHidden="1" w:unhideWhenUsed="1"/>
-    <w:lsdException w:name="Message Header" w:semiHidden="1" w:unhideWhenUsed="1"/>
-    <w:lsdException w:name="Subtitle" w:uiPriority="11" w:qFormat="1"/>
-    <w:lsdException w:name="Salutation" w:semiHidden="1" w:unhideWhenUsed="1"/>
-    <w:lsdException w:name="Date" w:semiHidden="1" w:unhideWhenUsed="1"/>
-    <w:lsdException w:name="Body Text First Indent" w:semiHidden="1" w:unhideWhenUsed="1"/>
-    <w:lsdException w:name="Body Text First Indent 2" w:semiHidden="1" w:unhideWhenUsed="1"/>
-    <w:lsdException w:name="Note Heading" w:semiHidden="1" w:unhideWhenUsed="1"/>
-    <w:lsdException w:name="Body Text 2" w:semiHidden="1" w:unhideWhenUsed="1"/>
-    <w:lsdException w:name="Body Text 3" w:semiHidden="1" w:unhideWhenUsed="1"/>
-    <w:lsdException w:name="Body Text Indent 2" w:semiHidden="1" w:unhideWhenUsed="1"/>
-    <w:lsdException w:name="Body Text Indent 3" w:semiHidden="1" w:unhideWhenUsed="1"/>
-    <w:lsdException w:name="Block Text" w:semiHidden="1" w:unhideWhenUsed="1"/>
-    <w:lsdException w:name="Hyperlink" w:semiHidden="1" w:unhideWhenUsed="1"/>
-    <w:lsdException w:name="FollowedHyperlink" w:semiHidden="1" w:unhideWhenUsed="1"/>
-    <w:lsdException w:name="Strong" w:uiPriority="22" w:qFormat="1"/>
-    <w:lsdException w:name="Emphasis" w:uiPriority="20" w:qFormat="1"/>
-    <w:lsdException w:name="Document Map" w:semiHidden="1" w:unhideWhenUsed="1"/>
-    <w:lsdException w:name="Plain Text" w:semiHidden="1" w:unhideWhenUsed="1"/>
-    <w:lsdException w:name="E-mail Signature" w:semiHidden="1" w:unhideWhenUsed="1"/>
-    <w:lsdException w:name="HTML Top of Form" w:semiHidden="1" w:unhideWhenUsed="1"/>
-    <w:lsdException w:name="HTML Bottom of Form" w:semiHidden="1" w:unhideWhenUsed="1"/>
-    <w:lsdException w:name="Normal (Web)" w:semiHidden="1" w:unhideWhenUsed="1"/>
-    <w:lsdException w:name="HTML Acronym" w:semiHidden="1" w:unhideWhenUsed="1"/>
-    <w:lsdException w:name="HTML Address" w:semiHidden="1" w:unhideWhenUsed="1"/>
-    <w:lsdException w:name="HTML Cite" w:semiHidden="1" w:unhideWhenUsed="1"/>
-    <w:lsdException w:name="HTML Code" w:semiHidden="1" w:unhideWhenUsed="1"/>
-    <w:lsdException w:name="HTML Definition" w:semiHidden="1" w:unhideWhenUsed="1"/>
-    <w:lsdException w:name="HTML Keyboard" w:semiHidden="1" w:unhideWhenUsed="1"/>
-    <w:lsdException w:name="HTML Preformatted" w:semiHidden="1" w:unhideWhenUsed="1"/>
-    <w:lsdException w:name="HTML Sample" w:semiHidden="1" w:unhideWhenUsed="1"/>
-    <w:lsdException w:name="HTML Typewriter" w:semiHidden="1" w:unhideWhenUsed="1"/>
-    <w:lsdException w:name="HTML Variable" w:semiHidden="1" w:unhideWhenUsed="1"/>
-    <w:lsdException w:name="Normal Table" w:semiHidden="1" w:unhideWhenUsed="1"/>
-    <w:lsdException w:name="annotation subject" w:semiHidden="1" w:unhideWhenUsed="1"/>
-    <w:lsdException w:name="No List" w:semiHidden="1" w:unhideWhenUsed="1"/>
-    <w:lsdException w:name="Outline List 1" w:semiHidden="1" w:unhideWhenUsed="1"/>
-    <w:lsdException w:name="Outline List 2" w:semiHidden="1" w:unhideWhenUsed="1"/>
-    <w:lsdException w:name="Outline List 3" w:semiHidden="1" w:unhideWhenUsed="1"/>
-    <w:lsdException w:name="Table Simple 1" w:semiHidden="1" w:unhideWhenUsed="1"/>
-    <w:lsdException w:name="Table Simple 2" w:semiHidden="1" w:unhideWhenUsed="1"/>
-    <w:lsdException w:name="Table Simple 3" w:semiHidden="1" w:unhideWhenUsed="1"/>
-    <w:lsdException w:name="Table Classic 1" w:semiHidden="1" w:unhideWhenUsed="1"/>
-    <w:lsdException w:name="Table Classic 2" w:semiHidden="1" w:unhideWhenUsed="1"/>
-    <w:lsdException w:name="Table Classic 3" w:semiHidden="1" w:unhideWhenUsed="1"/>
-    <w:lsdException w:name="Table Classic 4" w:semiHidden="1" w:unhideWhenUsed="1"/>
-    <w:lsdException w:name="Table Colorful 1" w:semiHidden="1" w:unhideWhenUsed="1"/>
-    <w:lsdException w:name="Table Colorful 2" w:semiHidden="1" w:unhideWhenUsed="1"/>
-    <w:lsdException w:name="Table Colorful 3" w:semiHidden="1" w:unhideWhenUsed="1"/>
-    <w:lsdException w:name="Table Columns 1" w:semiHidden="1" w:unhideWhenUsed="1"/>
-    <w:lsdException w:name="Table Columns 2" w:semiHidden="1" w:unhideWhenUsed="1"/>
-    <w:lsdException w:name="Table Columns 3" w:semiHidden="1" w:unhideWhenUsed="1"/>
-    <w:lsdException w:name="Table Columns 4" w:semiHidden="1" w:unhideWhenUsed="1"/>
-    <w:lsdException w:name="Table Columns 5" w:semiHidden="1" w:unhideWhenUsed="1"/>
-    <w:lsdException w:name="Table Grid 1" w:semiHidden="1" w:unhideWhenUsed="1"/>
-    <w:lsdException w:name="Table Grid 2" w:semiHidden="1" w:unhideWhenUsed="1"/>
-    <w:lsdException w:name="Table Grid 3" w:semiHidden="1" w:unhideWhenUsed="1"/>
-    <w:lsdException w:name="Table Grid 4" w:semiHidden="1" w:unhideWhenUsed="1"/>
-    <w:lsdException w:name="Table Grid 5" w:semiHidden="1" w:unhideWhenUsed="1"/>
-    <w:lsdException w:name="Table Grid 6" w:semiHidden="1" w:unhideWhenUsed="1"/>
-    <w:lsdException w:name="Table Grid 7" w:semiHidden="1" w:unhideWhenUsed="1"/>
-    <w:lsdException w:name="Table Grid 8" w:semiHidden="1" w:unhideWhenUsed="1"/>
-    <w:lsdException w:name="Table List 1" w:semiHidden="1" w:unhideWhenUsed="1"/>
-    <w:lsdException w:name="Table List 2" w:semiHidden="1" w:unhideWhenUsed="1"/>
-    <w:lsdException w:name="Table List 3" w:semiHidden="1" w:unhideWhenUsed="1"/>
-    <w:lsdException w:name="Table List 4" w:semiHidden="1" w:unhideWhenUsed="1"/>
-    <w:lsdException w:name="Table List 5" w:semiHidden="1" w:unhideWhenUsed="1"/>
-    <w:lsdException w:name="Table List 6" w:semiHidden="1" w:unhideWhenUsed="1"/>
-    <w:lsdException w:name="Table List 7" w:semiHidden="1" w:unhideWhenUsed="1"/>
-    <w:lsdException w:name="Table List 8" w:semiHidden="1" w:unhideWhenUsed="1"/>
-    <w:lsdException w:name="Table 3D effects 1" w:semiHidden="1" w:unhideWhenUsed="1"/>
-    <w:lsdException w:name="Table 3D effects 2" w:semiHidden="1" w:unhideWhenUsed="1"/>
-    <w:lsdException w:name="Table 3D effects 3" w:semiHidden="1" w:unhideWhenUsed="1"/>
-    <w:lsdException w:name="Table Contemporary" w:semiHidden="1" w:unhideWhenUsed="1"/>
-    <w:lsdException w:name="Table Elegant" w:semiHidden="1" w:unhideWhenUsed="1"/>
-    <w:lsdException w:name="Table Professional" w:semiHidden="1" w:unhideWhenUsed="1"/>
-    <w:lsdException w:name="Table Subtle 1" w:semiHidden="1" w:unhideWhenUsed="1"/>
-    <w:lsdException w:name="Table Subtle 2" w:semiHidden="1" w:unhideWhenUsed="1"/>
-    <w:lsdException w:name="Table Web 1" w:semiHidden="1" w:unhideWhenUsed="1"/>
-    <w:lsdException w:name="Table Web 2" w:semiHidden="1" w:unhideWhenUsed="1"/>
-    <w:lsdException w:name="Table Web 3" w:semiHidden="1" w:unhideWhenUsed="1"/>
-    <w:lsdException w:name="Balloon Text" w:semiHidden="1" w:unhideWhenUsed="1"/>
-    <w:lsdException w:name="Table Grid" w:uiPriority="39"/>
-    <w:lsdException w:name="Table Theme" w:semiHidden="1" w:unhideWhenUsed="1"/>
-    <w:lsdException w:name="Placeholder Text" w:semiHidden="1"/>
-    <w:lsdException w:name="No Spacing" w:uiPriority="1" w:qFormat="1"/>
-    <w:lsdException w:name="Light Shading" w:uiPriority="60"/>
-    <w:lsdException w:name="Light List" w:uiPriority="61"/>
-    <w:lsdException w:name="Light Grid" w:uiPriority="62"/>
-    <w:lsdException w:name="Medium Shading 1" w:uiPriority="63"/>
-    <w:lsdException w:name="Medium Shading 2" w:uiPriority="64"/>
-    <w:lsdException w:name="Medium List 1" w:uiPriority="65"/>
-    <w:lsdException w:name="Medium List 2" w:uiPriority="66"/>
-    <w:lsdException w:name="Medium Grid 1" w:uiPriority="67"/>
-    <w:lsdException w:name="Medium Grid 2" w:uiPriority="68"/>
-    <w:lsdException w:name="Medium Grid 3" w:uiPriority="69"/>
-    <w:lsdException w:name="Dark List" w:uiPriority="70"/>
-    <w:lsdException w:name="Colorful Shading" w:uiPriority="71"/>
-    <w:lsdException w:name="Colorful List" w:uiPriority="72"/>
-    <w:lsdException w:name="Colorful Grid" w:uiPriority="73"/>
-    <w:lsdException w:name="Light Shading Accent 1" w:uiPriority="60"/>
-    <w:lsdException w:name="Light List Accent 1" w:uiPriority="61"/>
-    <w:lsdException w:name="Light Grid Accent 1" w:uiPriority="62"/>
-    <w:lsdException w:name="Medium Shading 1 Accent 1" w:uiPriority="63"/>
-    <w:lsdException w:name="Medium Shading 2 Accent 1" w:uiPriority="64"/>
-    <w:lsdException w:name="Medium List 1 Accent 1" w:uiPriority="65"/>
-    <w:lsdException w:name="Revision" w:semiHidden="1"/>
-    <w:lsdException w:name="List Paragraph" w:uiPriority="34" w:qFormat="1"/>
-    <w:lsdException w:name="Quote" w:uiPriority="29" w:qFormat="1"/>
-    <w:lsdException w:name="Intense Quote" w:uiPriority="30" w:qFormat="1"/>
-    <w:lsdException w:name="Medium List 2 Accent 1" w:uiPriority="66"/>
-    <w:lsdException w:name="Medium Grid 1 Accent 1" w:uiPriority="67"/>
-    <w:lsdException w:name="Medium Grid 2 Accent 1" w:uiPriority="68"/>
-    <w:lsdException w:name="Medium Grid 3 Accent 1" w:uiPriority="69"/>
-    <w:lsdException w:name="Dark List Accent 1" w:uiPriority="70"/>
-    <w:lsdException w:name="Colorful Shading Accent 1" w:uiPriority="71"/>
-    <w:lsdException w:name="Colorful List Accent 1" w:uiPriority="72"/>
-    <w:lsdException w:name="Colorful Grid Accent 1" w:uiPriority="73"/>
-    <w:lsdException w:name="Light Shading Accent 2" w:uiPriority="60"/>
-    <w:lsdException w:name="Light List Accent 2" w:uiPriority="61"/>
-    <w:lsdException w:name="Light Grid Accent 2" w:uiPriority="62"/>
-    <w:lsdException w:name="Medium Shading 1 Accent 2" w:uiPriority="63"/>
-    <w:lsdException w:name="Medium Shading 2 Accent 2" w:uiPriority="64"/>
-    <w:lsdException w:name="Medium List 1 Accent 2" w:uiPriority="65"/>
-    <w:lsdException w:name="Medium List 2 Accent 2" w:uiPriority="66"/>
-    <w:lsdException w:name="Medium Grid 1 Accent 2" w:uiPriority="67"/>
-    <w:lsdException w:name="Medium Grid 2 Accent 2" w:uiPriority="68"/>
-    <w:lsdException w:name="Medium Grid 3 Accent 2" w:uiPriority="69"/>
-    <w:lsdException w:name="Dark List Accent 2" w:uiPriority="70"/>
-    <w:lsdException w:name="Colorful Shading Accent 2" w:uiPriority="71"/>
-    <w:lsdException w:name="Colorful List Accent 2" w:uiPriority="72"/>
-    <w:lsdException w:name="Colorful Grid Accent 2" w:uiPriority="73"/>
-    <w:lsdException w:name="Light Shading Accent 3" w:uiPriority="60"/>
-    <w:lsdException w:name="Light List Accent 3" w:uiPriority="61"/>
-    <w:lsdException w:name="Light Grid Accent 3" w:uiPriority="62"/>
-    <w:lsdException w:name="Medium Shading 1 Accent 3" w:uiPriority="63"/>
-    <w:lsdException w:name="Medium Shading 2 Accent 3" w:uiPriority="64"/>
-    <w:lsdException w:name="Medium List 1 Accent 3" w:uiPriority="65"/>
-    <w:lsdException w:name="Medium List 2 Accent 3" w:uiPriority="66"/>
-    <w:lsdException w:name="Medium Grid 1 Accent 3" w:uiPriority="67"/>
-    <w:lsdException w:name="Medium Grid 2 Accent 3" w:uiPriority="68"/>
-    <w:lsdException w:name="Medium Grid 3 Accent 3" w:uiPriority="69"/>
-    <w:lsdException w:name="Dark List Accent 3" w:uiPriority="70"/>
-    <w:lsdException w:name="Colorful Shading Accent 3" w:uiPriority="71"/>
-    <w:lsdException w:name="Colorful List Accent 3" w:uiPriority="72"/>
-    <w:lsdException w:name="Colorful Grid Accent 3" w:uiPriority="73"/>
-    <w:lsdException w:name="Light Shading Accent 4" w:uiPriority="60"/>
-    <w:lsdException w:name="Light List Accent 4" w:uiPriority="61"/>
-    <w:lsdException w:name="Light Grid Accent 4" w:uiPriority="62"/>
-    <w:lsdException w:name="Medium Shading 1 Accent 4" w:uiPriority="63"/>
-    <w:lsdException w:name="Medium Shading 2 Accent 4" w:uiPriority="64"/>
-    <w:lsdException w:name="Medium List 1 Accent 4" w:uiPriority="65"/>
-    <w:lsdException w:name="Medium List 2 Accent 4" w:uiPriority="66"/>
-    <w:lsdException w:name="Medium Grid 1 Accent 4" w:uiPriority="67"/>
-    <w:lsdException w:name="Medium Grid 2 Accent 4" w:uiPriority="68"/>
-    <w:lsdException w:name="Medium Grid 3 Accent 4" w:uiPriority="69"/>
-    <w:lsdException w:name="Dark List Accent 4" w:uiPriority="70"/>
-    <w:lsdException w:name="Colorful Shading Accent 4" w:uiPriority="71"/>
-    <w:lsdException w:name="Colorful List Accent 4" w:uiPriority="72"/>
-    <w:lsdException w:name="Colorful Grid Accent 4" w:uiPriority="73"/>
-    <w:lsdException w:name="Light Shading Accent 5" w:uiPriority="60"/>
-    <w:lsdException w:name="Light List Accent 5" w:uiPriority="61"/>
-    <w:lsdException w:name="Light Grid Accent 5" w:uiPriority="62"/>
-    <w:lsdException w:name="Medium Shading 1 Accent 5" w:uiPriority="63"/>
-    <w:lsdException w:name="Medium Shading 2 Accent 5" w:uiPriority="64"/>
-    <w:lsdException w:name="Medium List 1 Accent 5" w:uiPriority="65"/>
-    <w:lsdException w:name="Medium List 2 Accent 5" w:uiPriority="66"/>
-    <w:lsdException w:name="Medium Grid 1 Accent 5" w:uiPriority="67"/>
-    <w:lsdException w:name="Medium Grid 2 Accent 5" w:uiPriority="68"/>
-    <w:lsdException w:name="Medium Grid 3 Accent 5" w:uiPriority="69"/>
-    <w:lsdException w:name="Dark List Accent 5" w:uiPriority="70"/>
-    <w:lsdException w:name="Colorful Shading Accent 5" w:uiPriority="71"/>
-    <w:lsdException w:name="Colorful List Accent 5" w:uiPriority="72"/>
-    <w:lsdException w:name="Colorful Grid Accent 5" w:uiPriority="73"/>
-    <w:lsdException w:name="Light Shading Accent 6" w:uiPriority="60"/>
-    <w:lsdException w:name="Light List Accent 6" w:uiPriority="61"/>
-    <w:lsdException w:name="Light Grid Accent 6" w:uiPriority="62"/>
-    <w:lsdException w:name="Medium Shading 1 Accent 6" w:uiPriority="63"/>
-    <w:lsdException w:name="Medium Shading 2 Accent 6" w:uiPriority="64"/>
-    <w:lsdException w:name="Medium List 1 Accent 6" w:uiPriority="65"/>
-    <w:lsdException w:name="Medium List 2 Accent 6" w:uiPriority="66"/>
-    <w:lsdException w:name="Medium Grid 1 Accent 6" w:uiPriority="67"/>
-    <w:lsdException w:name="Medium Grid 2 Accent 6" w:uiPriority="68"/>
-    <w:lsdException w:name="Medium Grid 3 Accent 6" w:uiPriority="69"/>
-    <w:lsdException w:name="Dark List Accent 6" w:uiPriority="70"/>
-    <w:lsdException w:name="Colorful Shading Accent 6" w:uiPriority="71"/>
-    <w:lsdException w:name="Colorful List Accent 6" w:uiPriority="72"/>
-    <w:lsdException w:name="Colorful Grid Accent 6" w:uiPriority="73"/>
-    <w:lsdException w:name="Subtle Emphasis" w:uiPriority="19" w:qFormat="1"/>
-    <w:lsdException w:name="Intense Emphasis" w:uiPriority="21" w:qFormat="1"/>
-    <w:lsdException w:name="Subtle Reference" w:uiPriority="31" w:qFormat="1"/>
-    <w:lsdException w:name="Intense Reference" w:uiPriority="32" w:qFormat="1"/>
-    <w:lsdException w:name="Book Title" w:uiPriority="33" w:qFormat="1"/>
-    <w:lsdException w:name="Bibliography" w:semiHidden="1" w:uiPriority="37" w:unhideWhenUsed="1"/>
-    <w:lsdException w:name="TOC Heading" w:semiHidden="1" w:uiPriority="39" w:unhideWhenUsed="1" w:qFormat="1"/>
-    <w:lsdException w:name="Plain Table 1" w:uiPriority="41"/>
-    <w:lsdException w:name="Plain Table 2" w:uiPriority="42"/>
-    <w:lsdException w:name="Plain Table 3" w:uiPriority="43"/>
-    <w:lsdException w:name="Plain Table 4" w:uiPriority="44"/>
-    <w:lsdException w:name="Plain Table 5" w:uiPriority="45"/>
-    <w:lsdException w:name="Grid Table Light" w:uiPriority="40"/>
-    <w:lsdException w:name="Grid Table 1 Light" w:uiPriority="46"/>
-    <w:lsdException w:name="Grid Table 2" w:uiPriority="47"/>
-    <w:lsdException w:name="Grid Table 3" w:uiPriority="48"/>
-    <w:lsdException w:name="Grid Table 4" w:uiPriority="49"/>
-    <w:lsdException w:name="Grid Table 5 Dark" w:uiPriority="50"/>
-    <w:lsdException w:name="Grid Table 6 Colorful" w:uiPriority="51"/>
-    <w:lsdException w:name="Grid Table 7 Colorful" w:uiPriority="52"/>
-    <w:lsdException w:name="Grid Table 1 Light Accent 1" w:uiPriority="46"/>
-    <w:lsdException w:name="Grid Table 2 Accent 1" w:uiPriority="47"/>
-    <w:lsdException w:name="Grid Table 3 Accent 1" w:uiPriority="48"/>
-    <w:lsdException w:name="Grid Table 4 Accent 1" w:uiPriority="49"/>
-    <w:lsdException w:name="Grid Table 5 Dark Accent 1" w:uiPriority="50"/>
-    <w:lsdException w:name="Grid Table 6 Colorful Accent 1" w:uiPriority="51"/>
-    <w:lsdException w:name="Grid Table 7 Colorful Accent 1" w:uiPriority="52"/>
-    <w:lsdException w:name="Grid Table 1 Light Accent 2" w:uiPriority="46"/>
-    <w:lsdException w:name="Grid Table 2 Accent 2" w:uiPriority="47"/>
-    <w:lsdException w:name="Grid Table 3 Accent 2" w:uiPriority="48"/>
-    <w:lsdException w:name="Grid Table 4 Accent 2" w:uiPriority="49"/>
-    <w:lsdException w:name="Grid Table 5 Dark Accent 2" w:uiPriority="50"/>
-    <w:lsdException w:name="Grid Table 6 Colorful Accent 2" w:uiPriority="51"/>
-    <w:lsdException w:name="Grid Table 7 Colorful Accent 2" w:uiPriority="52"/>
-    <w:lsdException w:name="Grid Table 1 Light Accent 3" w:uiPriority="46"/>
-    <w:lsdException w:name="Grid Table 2 Accent 3" w:uiPriority="47"/>
-    <w:lsdException w:name="Grid Table 3 Accent 3" w:uiPriority="48"/>
-    <w:lsdException w:name="Grid Table 4 Accent 3" w:uiPriority="49"/>
-    <w:lsdException w:name="Grid Table 5 Dark Accent 3" w:uiPriority="50"/>
-    <w:lsdException w:name="Grid Table 6 Colorful Accent 3" w:uiPriority="51"/>
-    <w:lsdException w:name="Grid Table 7 Colorful Accent 3" w:uiPriority="52"/>
-    <w:lsdException w:name="Grid Table 1 Light Accent 4" w:uiPriority="46"/>
-    <w:lsdException w:name="Grid Table 2 Accent 4" w:uiPriority="47"/>
-    <w:lsdException w:name="Grid Table 3 Accent 4" w:uiPriority="48"/>
-    <w:lsdException w:name="Grid Table 4 Accent 4" w:uiPriority="49"/>
-    <w:lsdException w:name="Grid Table 5 Dark Accent 4" w:uiPriority="50"/>
-    <w:lsdException w:name="Grid Table 6 Colorful Accent 4" w:uiPriority="51"/>
-    <w:lsdException w:name="Grid Table 7 Colorful Accent 4" w:uiPriority="52"/>
-    <w:lsdException w:name="Grid Table 1 Light Accent 5" w:uiPriority="46"/>
-    <w:lsdException w:name="Grid Table 2 Accent 5" w:uiPriority="47"/>
-    <w:lsdException w:name="Grid Table 3 Accent 5" w:uiPriority="48"/>
-    <w:lsdException w:name="Grid Table 4 Accent 5" w:uiPriority="49"/>
-    <w:lsdException w:name="Grid Table 5 Dark Accent 5" w:uiPriority="50"/>
-    <w:lsdException w:name="Grid Table 6 Colorful Accent 5" w:uiPriority="51"/>
-    <w:lsdException w:name="Grid Table 7 Colorful Accent 5" w:uiPriority="52"/>
-    <w:lsdException w:name="Grid Table 1 Light Accent 6" w:uiPriority="46"/>
-    <w:lsdException w:name="Grid Table 2 Accent 6" w:uiPriority="47"/>
-    <w:lsdException w:name="Grid Table 3 Accent 6" w:uiPriority="48"/>
-    <w:lsdException w:name="Grid Table 4 Accent 6" w:uiPriority="49"/>
-    <w:lsdException w:name="Grid Table 5 Dark Accent 6" w:uiPriority="50"/>
-    <w:lsdException w:name="Grid Table 6 Colorful Accent 6" w:uiPriority="51"/>
-    <w:lsdException w:name="Grid Table 7 Colorful Accent 6" w:uiPriority="52"/>
-    <w:lsdException w:name="List Table 1 Light" w:uiPriority="46"/>
-    <w:lsdException w:name="List Table 2" w:uiPriority="47"/>
-    <w:lsdException w:name="List Table 3" w:uiPriority="48"/>
-    <w:lsdException w:name="List Table 4" w:uiPriority="49"/>
-    <w:lsdException w:name="List Table 5 Dark" w:uiPriority="50"/>
-    <w:lsdException w:name="List Table 6 Colorful" w:uiPriority="51"/>
-    <w:lsdException w:name="List Table 7 Colorful" w:uiPriority="52"/>
-    <w:lsdException w:name="List Table 1 Light Accent 1" w:uiPriority="46"/>
-    <w:lsdException w:name="List Table 2 Accent 1" w:uiPriority="47"/>
-    <w:lsdException w:name="List Table 3 Accent 1" w:uiPriority="48"/>
-    <w:lsdException w:name="List Table 4 Accent 1" w:uiPriority="49"/>
-    <w:lsdException w:name="List Table 5 Dark Accent 1" w:uiPriority="50"/>
-    <w:lsdException w:name="List Table 6 Colorful Accent 1" w:uiPriority="51"/>
-    <w:lsdException w:name="List Table 7 Colorful Accent 1" w:uiPriority="52"/>
-    <w:lsdException w:name="List Table 1 Light Accent 2" w:uiPriority="46"/>
-    <w:lsdException w:name="List Table 2 Accent 2" w:uiPriority="47"/>
-    <w:lsdException w:name="List Table 3 Accent 2" w:uiPriority="48"/>
-    <w:lsdException w:name="List Table 4 Accent 2" w:uiPriority="49"/>
-    <w:lsdException w:name="List Table 5 Dark Accent 2" w:uiPriority="50"/>
-    <w:lsdException w:name="List Table 6 Colorful Accent 2" w:uiPriority="51"/>
-    <w:lsdException w:name="List Table 7 Colorful Accent 2" w:uiPriority="52"/>
-    <w:lsdException w:name="List Table 1 Light Accent 3" w:uiPriority="46"/>
-    <w:lsdException w:name="List Table 2 Accent 3" w:uiPriority="47"/>
-    <w:lsdException w:name="List Table 3 Accent 3" w:uiPriority="48"/>
-    <w:lsdException w:name="List Table 4 Accent 3" w:uiPriority="49"/>
-    <w:lsdException w:name="List Table 5 Dark Accent 3" w:uiPriority="50"/>
-    <w:lsdException w:name="List Table 6 Colorful Accent 3" w:uiPriority="51"/>
-    <w:lsdException w:name="List Table 7 Colorful Accent 3" w:uiPriority="52"/>
-    <w:lsdException w:name="List Table 1 Light Accent 4" w:uiPriority="46"/>
-    <w:lsdException w:name="List Table 2 Accent 4" w:uiPriority="47"/>
-    <w:lsdException w:name="List Table 3 Accent 4" w:uiPriority="48"/>
-    <w:lsdException w:name="List Table 4 Accent 4" w:uiPriority="49"/>
-    <w:lsdException w:name="List Table 5 Dark Accent 4" w:uiPriority="50"/>
-    <w:lsdException w:name="List Table 6 Colorful Accent 4" w:uiPriority="51"/>
-    <w:lsdException w:name="List Table 7 Colorful Accent 4" w:uiPriority="52"/>
-    <w:lsdException w:name="List Table 1 Light Accent 5" w:uiPriority="46"/>
-    <w:lsdException w:name="List Table 2 Accent 5" w:uiPriority="47"/>
-    <w:lsdException w:name="List Table 3 Accent 5" w:uiPriority="48"/>
-    <w:lsdException w:name="List Table 4 Accent 5" w:uiPriority="49"/>
-    <w:lsdException w:name="List Table 5 Dark Accent 5" w:uiPriority="50"/>
-    <w:lsdException w:name="List Table 6 Colorful Accent 5" w:uiPriority="51"/>
-    <w:lsdException w:name="List Table 7 Colorful Accent 5" w:uiPriority="52"/>
-    <w:lsdException w:name="List Table 1 Light Accent 6" w:uiPriority="46"/>
-    <w:lsdException w:name="List Table 2 Accent 6" w:uiPriority="47"/>
-    <w:lsdException w:name="List Table 3 Accent 6" w:uiPriority="48"/>
-    <w:lsdException w:name="List Table 4 Accent 6" w:uiPriority="49"/>
-    <w:lsdException w:name="List Table 5 Dark Accent 6" w:uiPriority="50"/>
-    <w:lsdException w:name="List Table 6 Colorful Accent 6" w:uiPriority="51"/>
-    <w:lsdException w:name="List Table 7 Colorful Accent 6" w:uiPriority="52"/>
-    <w:lsdException w:name="Mention" w:semiHidden="1" w:unhideWhenUsed="1"/>
-    <w:lsdException w:name="Smart Hyperlink" w:semiHidden="1" w:unhideWhenUsed="1"/>
-    <w:lsdException w:name="Hashtag" w:semiHidden="1" w:unhideWhenUsed="1"/>
-    <w:lsdException w:name="Unresolved Mention" w:semiHidden="1" w:unhideWhenUsed="1"/>
-  </w:latentStyles>
-  <w:style w:type="paragraph" w:default="1" w:styleId="Normal">
-    <w:name w:val="Normal"/>
-    <w:qFormat/>
-  </w:style>
-  <w:style w:type="character" w:default="1" w:styleId="DefaultParagraphFont">
-    <w:name w:val="Default Paragraph Font"/>
-    <w:uiPriority w:val="1"/>
-    <w:semiHidden/>
-    <w:unhideWhenUsed/>
-  </w:style>
-  <w:style w:type="table" w:default="1" w:styleId="TableNormal">
-    <w:name w:val="Normal Table"/>
-    <w:uiPriority w:val="99"/>
-    <w:semiHidden/>
-    <w:unhideWhenUsed/>
-    <w:tblPr>
-      <w:tblInd w:w="0" w:type="dxa"/>
-      <w:tblCellMar>
-        <w:top w:w="0" w:type="dxa"/>
-        <w:left w:w="108" w:type="dxa"/>
-        <w:bottom w:w="0" w:type="dxa"/>
-        <w:right w:w="108" w:type="dxa"/>
-      </w:tblCellMar>
-    </w:tblPr>
-  </w:style>
-  <w:style w:type="numbering" w:default="1" w:styleId="NoList">
-    <w:name w:val="No List"/>
-    <w:uiPriority w:val="99"/>
-    <w:semiHidden/>
-    <w:unhideWhenUsed/>
-  </w:style>
-  <w:style w:type="paragraph" w:customStyle="1" w:styleId="477BD1861B0648FE92433203D0BA2D56">
-    <w:name w:val="477BD1861B0648FE92433203D0BA2D56"/>
-    <w:rsid w:val="00690F98"/>
-  </w:style>
-  <w:style w:type="paragraph" w:customStyle="1" w:styleId="91B677C54AE949B5B410CE512616948C">
-    <w:name w:val="91B677C54AE949B5B410CE512616948C"/>
-    <w:rsid w:val="00690F98"/>
-  </w:style>
-  <w:style w:type="paragraph" w:customStyle="1" w:styleId="C855F111E65A4AAE966707F0FB82BD6B">
-    <w:name w:val="C855F111E65A4AAE966707F0FB82BD6B"/>
-    <w:rsid w:val="00690F98"/>
-  </w:style>
-  <w:style w:type="paragraph" w:customStyle="1" w:styleId="4D2FC00BD9C6483BA0FBB047433100A9">
-    <w:name w:val="4D2FC00BD9C6483BA0FBB047433100A9"/>
-    <w:rsid w:val="00690F98"/>
-  </w:style>
-  <w:style w:type="paragraph" w:customStyle="1" w:styleId="7CEF3FE6C08749B3827EC7C2570E5532">
-    <w:name w:val="7CEF3FE6C08749B3827EC7C2570E5532"/>
-    <w:rsid w:val="00690F98"/>
-  </w:style>
-</w:styles>
-</file>
-
-<file path=word/glossary/webSettings.xml><?xml version="1.0" encoding="utf-8"?>
-<w:webSettings xmlns:mc="http://schemas.openxmlformats.org/markup-compatibility/2006" xmlns:r="http://schemas.openxmlformats.org/officeDocument/2006/relationships" xmlns:w="http://schemas.openxmlformats.org/wordprocessingml/2006/main" xmlns:w14="http://schemas.microsoft.com/office/word/2010/wordml" xmlns:w15="http://schemas.microsoft.com/office/word/2012/wordml" xmlns:w16cid="http://schemas.microsoft.com/office/word/2016/wordml/cid" xmlns:w16se="http://schemas.microsoft.com/office/word/2015/wordml/symex" mc:Ignorable="w14 w15 w16se w16cid">
-  <w:optimizeForBrowser/>
-  <w:allowPNG/>
-</w:webSettings>
 </file>
 
 <file path=word/theme/theme1.xml><?xml version="1.0" encoding="utf-8"?>
@@ -3996,1043 +3495,12 @@
 </file>
 
 <file path=customXml/item1.xml><?xml version="1.0" encoding="utf-8"?>
-<ct:contentTypeSchema xmlns:ct="http://schemas.microsoft.com/office/2006/metadata/contentType" xmlns:ma="http://schemas.microsoft.com/office/2006/metadata/properties/metaAttributes" ct:_="" ma:_="" ma:contentTypeName="TemplateFile" ma:contentTypeID="0x0101006EDDDB5EE6D98C44930B742096920B300400F5B6D36B3EF94B4E9A635CDF2A18F5B8" ma:contentTypeVersion="72" ma:contentTypeDescription="Create a new document." ma:contentTypeScope="" ma:versionID="a23e56308344d904b51738559c3d67c9">
-  <xsd:schema xmlns:xsd="http://www.w3.org/2001/XMLSchema" xmlns:xs="http://www.w3.org/2001/XMLSchema" xmlns:p="http://schemas.microsoft.com/office/2006/metadata/properties" xmlns:ns2="4873beb7-5857-4685-be1f-d57550cc96cc" targetNamespace="http://schemas.microsoft.com/office/2006/metadata/properties" ma:root="true" ma:fieldsID="cd0908cc4600e77bf5da051303e00c8d" ns2:_="">
-    <xsd:import namespace="4873beb7-5857-4685-be1f-d57550cc96cc"/>
-    <xsd:element name="properties">
-      <xsd:complexType>
-        <xsd:sequence>
-          <xsd:element name="documentManagement">
-            <xsd:complexType>
-              <xsd:all>
-                <xsd:element ref="ns2:AcquiredFrom" minOccurs="0"/>
-                <xsd:element ref="ns2:UACurrentWords" minOccurs="0"/>
-                <xsd:element ref="ns2:TPApplication" minOccurs="0"/>
-                <xsd:element ref="ns2:ApprovalLog" minOccurs="0"/>
-                <xsd:element ref="ns2:ApprovalStatus" minOccurs="0"/>
-                <xsd:element ref="ns2:AssetStart" minOccurs="0"/>
-                <xsd:element ref="ns2:AssetExpire" minOccurs="0"/>
-                <xsd:element ref="ns2:AssetId" minOccurs="0"/>
-                <xsd:element ref="ns2:IsSearchable" minOccurs="0"/>
-                <xsd:element ref="ns2:AssetType" minOccurs="0"/>
-                <xsd:element ref="ns2:APAuthor" minOccurs="0"/>
-                <xsd:element ref="ns2:AverageRating" minOccurs="0"/>
-                <xsd:element ref="ns2:BlockPublish" minOccurs="0"/>
-                <xsd:element ref="ns2:BugNumber" minOccurs="0"/>
-                <xsd:element ref="ns2:CampaignTagsTaxHTField0" minOccurs="0"/>
-                <xsd:element ref="ns2:TPClientViewer" minOccurs="0"/>
-                <xsd:element ref="ns2:ClipArtFilename" minOccurs="0"/>
-                <xsd:element ref="ns2:TPCommandLine" minOccurs="0"/>
-                <xsd:element ref="ns2:TPComponent" minOccurs="0"/>
-                <xsd:element ref="ns2:ContentItem" minOccurs="0"/>
-                <xsd:element ref="ns2:CrawlForDependencies" minOccurs="0"/>
-                <xsd:element ref="ns2:CSXHash" minOccurs="0"/>
-                <xsd:element ref="ns2:CSXSubmissionMarket" minOccurs="0"/>
-                <xsd:element ref="ns2:CSXUpdate" minOccurs="0"/>
-                <xsd:element ref="ns2:IntlLangReviewDate" minOccurs="0"/>
-                <xsd:element ref="ns2:IsDeleted" minOccurs="0"/>
-                <xsd:element ref="ns2:APDescription" minOccurs="0"/>
-                <xsd:element ref="ns2:DirectSourceMarket" minOccurs="0"/>
-                <xsd:element ref="ns2:Downloads" minOccurs="0"/>
-                <xsd:element ref="ns2:DSATActionTaken" minOccurs="0"/>
-                <xsd:element ref="ns2:APEditor" minOccurs="0"/>
-                <xsd:element ref="ns2:EditorialStatus" minOccurs="0"/>
-                <xsd:element ref="ns2:EditorialTags" minOccurs="0"/>
-                <xsd:element ref="ns2:TPExecutable" minOccurs="0"/>
-                <xsd:element ref="ns2:FeatureTagsTaxHTField0" minOccurs="0"/>
-                <xsd:element ref="ns2:TPFriendlyName" minOccurs="0"/>
-                <xsd:element ref="ns2:FriendlyTitle" minOccurs="0"/>
-                <xsd:element ref="ns2:PrimaryImageGen" minOccurs="0"/>
-                <xsd:element ref="ns2:HandoffToMSDN" minOccurs="0"/>
-                <xsd:element ref="ns2:InProjectListLookup" minOccurs="0"/>
-                <xsd:element ref="ns2:TPInstallLocation" minOccurs="0"/>
-                <xsd:element ref="ns2:InternalTagsTaxHTField0" minOccurs="0"/>
-                <xsd:element ref="ns2:IntlLangReview" minOccurs="0"/>
-                <xsd:element ref="ns2:IntlLangReviewer" minOccurs="0"/>
-                <xsd:element ref="ns2:MarketSpecific" minOccurs="0"/>
-                <xsd:element ref="ns2:LastCompleteVersionLookup" minOccurs="0"/>
-                <xsd:element ref="ns2:LastHandOff" minOccurs="0"/>
-                <xsd:element ref="ns2:LastModifiedDateTime" minOccurs="0"/>
-                <xsd:element ref="ns2:LastPreviewErrorLookup" minOccurs="0"/>
-                <xsd:element ref="ns2:LastPreviewResultLookup" minOccurs="0"/>
-                <xsd:element ref="ns2:LastPreviewAttemptDateLookup" minOccurs="0"/>
-                <xsd:element ref="ns2:LastPreviewedByLookup" minOccurs="0"/>
-                <xsd:element ref="ns2:LastPreviewTimeLookup" minOccurs="0"/>
-                <xsd:element ref="ns2:LastPreviewVersionLookup" minOccurs="0"/>
-                <xsd:element ref="ns2:LastPublishErrorLookup" minOccurs="0"/>
-                <xsd:element ref="ns2:LastPublishResultLookup" minOccurs="0"/>
-                <xsd:element ref="ns2:LastPublishAttemptDateLookup" minOccurs="0"/>
-                <xsd:element ref="ns2:LastPublishedByLookup" minOccurs="0"/>
-                <xsd:element ref="ns2:LastPublishTimeLookup" minOccurs="0"/>
-                <xsd:element ref="ns2:LastPublishVersionLookup" minOccurs="0"/>
-                <xsd:element ref="ns2:TPLaunchHelpLinkType" minOccurs="0"/>
-                <xsd:element ref="ns2:LegacyData" minOccurs="0"/>
-                <xsd:element ref="ns2:TPLaunchHelpLink" minOccurs="0"/>
-                <xsd:element ref="ns2:LocComments" minOccurs="0"/>
-                <xsd:element ref="ns2:LocLastLocAttemptVersionLookup" minOccurs="0"/>
-                <xsd:element ref="ns2:LocLastLocAttemptVersionTypeLookup" minOccurs="0"/>
-                <xsd:element ref="ns2:LocManualTestRequired" minOccurs="0"/>
-                <xsd:element ref="ns2:LocMarketGroupTiers2" minOccurs="0"/>
-                <xsd:element ref="ns2:LocNewPublishedVersionLookup" minOccurs="0"/>
-                <xsd:element ref="ns2:LocOverallHandbackStatusLookup" minOccurs="0"/>
-                <xsd:element ref="ns2:LocOverallLocStatusLookup" minOccurs="0"/>
-                <xsd:element ref="ns2:LocOverallPreviewStatusLookup" minOccurs="0"/>
-                <xsd:element ref="ns2:LocOverallPublishStatusLookup" minOccurs="0"/>
-                <xsd:element ref="ns2:IntlLocPriority" minOccurs="0"/>
-                <xsd:element ref="ns2:LocProcessedForHandoffsLookup" minOccurs="0"/>
-                <xsd:element ref="ns2:LocProcessedForMarketsLookup" minOccurs="0"/>
-                <xsd:element ref="ns2:LocPublishedDependentAssetsLookup" minOccurs="0"/>
-                <xsd:element ref="ns2:LocPublishedLinkedAssetsLookup" minOccurs="0"/>
-                <xsd:element ref="ns2:LocRecommendedHandoff" minOccurs="0"/>
-                <xsd:element ref="ns2:LocalizationTagsTaxHTField0" minOccurs="0"/>
-                <xsd:element ref="ns2:MachineTranslated" minOccurs="0"/>
-                <xsd:element ref="ns2:Manager" minOccurs="0"/>
-                <xsd:element ref="ns2:Markets" minOccurs="0"/>
-                <xsd:element ref="ns2:Milestone" minOccurs="0"/>
-                <xsd:element ref="ns2:TPNamespace" minOccurs="0"/>
-                <xsd:element ref="ns2:NumericId" minOccurs="0"/>
-                <xsd:element ref="ns2:NumOfRatingsLookup" minOccurs="0"/>
-                <xsd:element ref="ns2:OOCacheId" minOccurs="0"/>
-                <xsd:element ref="ns2:OpenTemplate" minOccurs="0"/>
-                <xsd:element ref="ns2:OriginAsset" minOccurs="0"/>
-                <xsd:element ref="ns2:OriginalRelease" minOccurs="0"/>
-                <xsd:element ref="ns2:OriginalSourceMarket" minOccurs="0"/>
-                <xsd:element ref="ns2:OutputCachingOn" minOccurs="0"/>
-                <xsd:element ref="ns2:ParentAssetId" minOccurs="0"/>
-                <xsd:element ref="ns2:PlannedPubDate" minOccurs="0"/>
-                <xsd:element ref="ns2:PolicheckWords" minOccurs="0"/>
-                <xsd:element ref="ns2:BusinessGroup" minOccurs="0"/>
-                <xsd:element ref="ns2:UAProjectedTotalWords" minOccurs="0"/>
-                <xsd:element ref="ns2:Provider" minOccurs="0"/>
-                <xsd:element ref="ns2:Providers" minOccurs="0"/>
-                <xsd:element ref="ns2:PublishStatusLookup" minOccurs="0"/>
-                <xsd:element ref="ns2:PublishTargets" minOccurs="0"/>
-                <xsd:element ref="ns2:RecommendationsModifier" minOccurs="0"/>
-                <xsd:element ref="ns2:ArtSampleDocs" minOccurs="0"/>
-                <xsd:element ref="ns2:ScenarioTagsTaxHTField0" minOccurs="0"/>
-                <xsd:element ref="ns2:ShowIn" minOccurs="0"/>
-                <xsd:element ref="ns2:SourceTitle" minOccurs="0"/>
-                <xsd:element ref="ns2:CSXSubmissionDate" minOccurs="0"/>
-                <xsd:element ref="ns2:SubmitterId" minOccurs="0"/>
-                <xsd:element ref="ns2:TaxCatchAll" minOccurs="0"/>
-                <xsd:element ref="ns2:TaxCatchAllLabel" minOccurs="0"/>
-                <xsd:element ref="ns2:TemplateStatus" minOccurs="0"/>
-                <xsd:element ref="ns2:TemplateTemplateType" minOccurs="0"/>
-                <xsd:element ref="ns2:ThumbnailAssetId" minOccurs="0"/>
-                <xsd:element ref="ns2:TimesCloned" minOccurs="0"/>
-                <xsd:element ref="ns2:TrustLevel" minOccurs="0"/>
-                <xsd:element ref="ns2:UALocComments" minOccurs="0"/>
-                <xsd:element ref="ns2:UALocRecommendation" minOccurs="0"/>
-                <xsd:element ref="ns2:UANotes" minOccurs="0"/>
-                <xsd:element ref="ns2:TPAppVersion" minOccurs="0"/>
-                <xsd:element ref="ns2:VoteCount" minOccurs="0"/>
-              </xsd:all>
-            </xsd:complexType>
-          </xsd:element>
-        </xsd:sequence>
-      </xsd:complexType>
-    </xsd:element>
-  </xsd:schema>
-  <xsd:schema xmlns:xsd="http://www.w3.org/2001/XMLSchema" xmlns:xs="http://www.w3.org/2001/XMLSchema" xmlns:dms="http://schemas.microsoft.com/office/2006/documentManagement/types" xmlns:pc="http://schemas.microsoft.com/office/infopath/2007/PartnerControls" targetNamespace="4873beb7-5857-4685-be1f-d57550cc96cc" elementFormDefault="qualified">
-    <xsd:import namespace="http://schemas.microsoft.com/office/2006/documentManagement/types"/>
-    <xsd:import namespace="http://schemas.microsoft.com/office/infopath/2007/PartnerControls"/>
-    <xsd:element name="AcquiredFrom" ma:index="1" nillable="true" ma:displayName="Acquired From" ma:default="Internal MS" ma:internalName="AcquiredFrom" ma:readOnly="false">
-      <xsd:simpleType>
-        <xsd:restriction base="dms:Choice">
-          <xsd:enumeration value="Internal MS"/>
-          <xsd:enumeration value="Community"/>
-          <xsd:enumeration value="MVP"/>
-          <xsd:enumeration value="Publisher"/>
-          <xsd:enumeration value="Partner"/>
-          <xsd:enumeration value="None"/>
-        </xsd:restriction>
-      </xsd:simpleType>
-    </xsd:element>
-    <xsd:element name="UACurrentWords" ma:index="2" nillable="true" ma:displayName="Actual Word Count" ma:default="" ma:internalName="UACurrentWords" ma:readOnly="false">
-      <xsd:simpleType>
-        <xsd:restriction base="dms:Unknown"/>
-      </xsd:simpleType>
-    </xsd:element>
-    <xsd:element name="TPApplication" ma:index="3" nillable="true" ma:displayName="Application to Open Template With" ma:default="" ma:internalName="TPApplication">
-      <xsd:simpleType>
-        <xsd:restriction base="dms:Text"/>
-      </xsd:simpleType>
-    </xsd:element>
-    <xsd:element name="ApprovalLog" ma:index="4" nillable="true" ma:displayName="Approval Log" ma:default="" ma:hidden="true" ma:internalName="ApprovalLog" ma:readOnly="false">
-      <xsd:simpleType>
-        <xsd:restriction base="dms:Note"/>
-      </xsd:simpleType>
-    </xsd:element>
-    <xsd:element name="ApprovalStatus" ma:index="5" nillable="true" ma:displayName="Approval Status" ma:default="InProgress" ma:internalName="ApprovalStatus" ma:readOnly="false">
-      <xsd:simpleType>
-        <xsd:restriction base="dms:Choice">
-          <xsd:enumeration value="InProgress"/>
-          <xsd:enumeration value="Rejected"/>
-          <xsd:enumeration value="Questionable"/>
-          <xsd:enumeration value="ApprovedAutomatic"/>
-          <xsd:enumeration value="ApprovedManual"/>
-          <xsd:enumeration value="On Hold"/>
-          <xsd:enumeration value="Needs Review"/>
-          <xsd:enumeration value="A Violation"/>
-          <xsd:enumeration value="Unpublished Violation"/>
-        </xsd:restriction>
-      </xsd:simpleType>
-    </xsd:element>
-    <xsd:element name="AssetStart" ma:index="6" nillable="true" ma:displayName="Asset Begin Date" ma:default="[Today]" ma:internalName="AssetStart" ma:readOnly="false">
-      <xsd:simpleType>
-        <xsd:restriction base="dms:DateTime"/>
-      </xsd:simpleType>
-    </xsd:element>
-    <xsd:element name="AssetExpire" ma:index="7" nillable="true" ma:displayName="Asset End Date" ma:default="2029-01-01T08:00:00Z" ma:format="DateTime" ma:internalName="AssetExpire" ma:readOnly="false">
-      <xsd:simpleType>
-        <xsd:restriction base="dms:DateTime"/>
-      </xsd:simpleType>
-    </xsd:element>
-    <xsd:element name="AssetId" ma:index="8" nillable="true" ma:displayName="Asset ID" ma:default="" ma:indexed="true" ma:internalName="AssetId" ma:readOnly="false">
-      <xsd:simpleType>
-        <xsd:restriction base="dms:Text">
-          <xsd:maxLength value="255"/>
-        </xsd:restriction>
-      </xsd:simpleType>
-    </xsd:element>
-    <xsd:element name="IsSearchable" ma:index="9" nillable="true" ma:displayName="Asset Searchable?" ma:default="true" ma:internalName="IsSearchable" ma:readOnly="false">
-      <xsd:simpleType>
-        <xsd:restriction base="dms:Boolean"/>
-      </xsd:simpleType>
-    </xsd:element>
-    <xsd:element name="AssetType" ma:index="10" nillable="true" ma:displayName="Asset Type" ma:default="" ma:internalName="AssetType" ma:readOnly="false">
-      <xsd:simpleType>
-        <xsd:restriction base="dms:Unknown"/>
-      </xsd:simpleType>
-    </xsd:element>
-    <xsd:element name="APAuthor" ma:index="11" nillable="true" ma:displayName="Author" ma:default="" ma:list="UserInfo" ma:internalName="APAuthor" ma:readOnly="false">
-      <xsd:complexType>
-        <xsd:complexContent>
-          <xsd:extension base="dms:User">
-            <xsd:sequence>
-              <xsd:element name="UserInfo" minOccurs="0" maxOccurs="unbounded">
-                <xsd:complexType>
-                  <xsd:sequence>
-                    <xsd:element name="DisplayName" type="xsd:string" minOccurs="0"/>
-                    <xsd:element name="AccountId" type="dms:UserId" minOccurs="0" nillable="true"/>
-                    <xsd:element name="AccountType" type="xsd:string" minOccurs="0"/>
-                  </xsd:sequence>
-                </xsd:complexType>
-              </xsd:element>
-            </xsd:sequence>
-          </xsd:extension>
-        </xsd:complexContent>
-      </xsd:complexType>
-    </xsd:element>
-    <xsd:element name="AverageRating" ma:index="12" nillable="true" ma:displayName="Average Rating" ma:internalName="AverageRating" ma:readOnly="false">
-      <xsd:simpleType>
-        <xsd:restriction base="dms:Text"/>
-      </xsd:simpleType>
-    </xsd:element>
-    <xsd:element name="BlockPublish" ma:index="13" nillable="true" ma:displayName="Block from Publishing?" ma:default="" ma:internalName="BlockPublish" ma:readOnly="false">
-      <xsd:simpleType>
-        <xsd:restriction base="dms:Boolean"/>
-      </xsd:simpleType>
-    </xsd:element>
-    <xsd:element name="BugNumber" ma:index="14" nillable="true" ma:displayName="Bug Number" ma:default="" ma:internalName="BugNumber" ma:readOnly="false">
-      <xsd:simpleType>
-        <xsd:restriction base="dms:Text"/>
-      </xsd:simpleType>
-    </xsd:element>
-    <xsd:element name="CampaignTagsTaxHTField0" ma:index="16" nillable="true" ma:taxonomy="true" ma:internalName="CampaignTagsTaxHTField0" ma:taxonomyFieldName="CampaignTags" ma:displayName="Campaigns" ma:readOnly="false" ma:default="" ma:fieldId="{1df42cc3-2301-4f11-a52a-6ead923c29ed}" ma:taxonomyMulti="true" ma:sspId="8f79753a-75d3-41f5-8ca3-40b843941b4f" ma:termSetId="ca0e50d4-faa1-44ce-961e-bb1441c60e66" ma:anchorId="00000000-0000-0000-0000-000000000000" ma:open="false" ma:isKeyword="false">
-      <xsd:complexType>
-        <xsd:sequence>
-          <xsd:element ref="pc:Terms" minOccurs="0" maxOccurs="1"/>
-        </xsd:sequence>
-      </xsd:complexType>
-    </xsd:element>
-    <xsd:element name="TPClientViewer" ma:index="17" nillable="true" ma:displayName="Client Viewer" ma:default="" ma:internalName="TPClientViewer">
-      <xsd:simpleType>
-        <xsd:restriction base="dms:Text"/>
-      </xsd:simpleType>
-    </xsd:element>
-    <xsd:element name="ClipArtFilename" ma:index="18" nillable="true" ma:displayName="Clip Art Name" ma:default="" ma:internalName="ClipArtFilename" ma:readOnly="false">
-      <xsd:simpleType>
-        <xsd:restriction base="dms:Text"/>
-      </xsd:simpleType>
-    </xsd:element>
-    <xsd:element name="TPCommandLine" ma:index="19" nillable="true" ma:displayName="Command Line" ma:default="" ma:internalName="TPCommandLine">
-      <xsd:simpleType>
-        <xsd:restriction base="dms:Text"/>
-      </xsd:simpleType>
-    </xsd:element>
-    <xsd:element name="TPComponent" ma:index="20" nillable="true" ma:displayName="Component" ma:default="" ma:internalName="TPComponent">
-      <xsd:simpleType>
-        <xsd:restriction base="dms:Text"/>
-      </xsd:simpleType>
-    </xsd:element>
-    <xsd:element name="ContentItem" ma:index="21" nillable="true" ma:displayName="Content Item" ma:default="" ma:hidden="true" ma:internalName="ContentItem" ma:readOnly="false">
-      <xsd:simpleType>
-        <xsd:restriction base="dms:Unknown"/>
-      </xsd:simpleType>
-    </xsd:element>
-    <xsd:element name="CrawlForDependencies" ma:index="23" nillable="true" ma:displayName="Crawl for Dependencies?" ma:default="true" ma:internalName="CrawlForDependencies" ma:readOnly="false">
-      <xsd:simpleType>
-        <xsd:restriction base="dms:Boolean"/>
-      </xsd:simpleType>
-    </xsd:element>
-    <xsd:element name="CSXHash" ma:index="26" nillable="true" ma:displayName="CSX Hash" ma:default="" ma:indexed="true" ma:internalName="CSXHash" ma:readOnly="false">
-      <xsd:simpleType>
-        <xsd:restriction base="dms:Text"/>
-      </xsd:simpleType>
-    </xsd:element>
-    <xsd:element name="CSXSubmissionMarket" ma:index="27" nillable="true" ma:displayName="CSX Submission Market" ma:default="" ma:list="{2FBD1B11-2ACE-4FDC-B5A3-635D4ADF6F1B}" ma:internalName="CSXSubmissionMarket" ma:readOnly="false" ma:showField="MarketName" ma:web="4873beb7-5857-4685-be1f-d57550cc96cc">
-      <xsd:simpleType>
-        <xsd:restriction base="dms:Lookup"/>
-      </xsd:simpleType>
-    </xsd:element>
-    <xsd:element name="CSXUpdate" ma:index="28" nillable="true" ma:displayName="CSX Updated?" ma:default="false" ma:internalName="CSXUpdate" ma:readOnly="false">
-      <xsd:simpleType>
-        <xsd:restriction base="dms:Boolean"/>
-      </xsd:simpleType>
-    </xsd:element>
-    <xsd:element name="IntlLangReviewDate" ma:index="29" nillable="true" ma:displayName="Date to Complete Intl QA" ma:default="" ma:internalName="IntlLangReviewDate" ma:readOnly="false">
-      <xsd:simpleType>
-        <xsd:restriction base="dms:DateTime"/>
-      </xsd:simpleType>
-    </xsd:element>
-    <xsd:element name="IsDeleted" ma:index="30" nillable="true" ma:displayName="Deleted?" ma:default="" ma:internalName="IsDeleted" ma:readOnly="false">
-      <xsd:simpleType>
-        <xsd:restriction base="dms:Boolean"/>
-      </xsd:simpleType>
-    </xsd:element>
-    <xsd:element name="APDescription" ma:index="31" nillable="true" ma:displayName="Description" ma:default="" ma:internalName="APDescription" ma:readOnly="false">
-      <xsd:simpleType>
-        <xsd:restriction base="dms:Note"/>
-      </xsd:simpleType>
-    </xsd:element>
-    <xsd:element name="DirectSourceMarket" ma:index="32" nillable="true" ma:displayName="Direct Source Market Group" ma:default="" ma:internalName="DirectSourceMarket" ma:readOnly="false">
-      <xsd:simpleType>
-        <xsd:restriction base="dms:Text"/>
-      </xsd:simpleType>
-    </xsd:element>
-    <xsd:element name="Downloads" ma:index="33" nillable="true" ma:displayName="Downloads" ma:default="0" ma:hidden="true" ma:internalName="Downloads" ma:readOnly="false">
-      <xsd:simpleType>
-        <xsd:restriction base="dms:Unknown"/>
-      </xsd:simpleType>
-    </xsd:element>
-    <xsd:element name="DSATActionTaken" ma:index="34" nillable="true" ma:displayName="DSAT Action Taken" ma:default="" ma:internalName="DSATActionTaken" ma:readOnly="false">
-      <xsd:simpleType>
-        <xsd:restriction base="dms:Choice">
-          <xsd:enumeration value="Best Bets"/>
-          <xsd:enumeration value="Expire"/>
-          <xsd:enumeration value="Hide"/>
-          <xsd:enumeration value="None"/>
-        </xsd:restriction>
-      </xsd:simpleType>
-    </xsd:element>
-    <xsd:element name="APEditor" ma:index="35" nillable="true" ma:displayName="Editor" ma:default="" ma:list="UserInfo" ma:internalName="APEditor" ma:readOnly="false">
-      <xsd:complexType>
-        <xsd:complexContent>
-          <xsd:extension base="dms:User">
-            <xsd:sequence>
-              <xsd:element name="UserInfo" minOccurs="0" maxOccurs="unbounded">
-                <xsd:complexType>
-                  <xsd:sequence>
-                    <xsd:element name="DisplayName" type="xsd:string" minOccurs="0"/>
-                    <xsd:element name="AccountId" type="dms:UserId" minOccurs="0" nillable="true"/>
-                    <xsd:element name="AccountType" type="xsd:string" minOccurs="0"/>
-                  </xsd:sequence>
-                </xsd:complexType>
-              </xsd:element>
-            </xsd:sequence>
-          </xsd:extension>
-        </xsd:complexContent>
-      </xsd:complexType>
-    </xsd:element>
-    <xsd:element name="EditorialStatus" ma:index="36" nillable="true" ma:displayName="Editorial Status" ma:default="" ma:internalName="EditorialStatus" ma:readOnly="false">
-      <xsd:simpleType>
-        <xsd:restriction base="dms:Unknown"/>
-      </xsd:simpleType>
-    </xsd:element>
-    <xsd:element name="EditorialTags" ma:index="37" nillable="true" ma:displayName="Editorial Tags" ma:default="" ma:internalName="EditorialTags">
-      <xsd:simpleType>
-        <xsd:restriction base="dms:Unknown"/>
-      </xsd:simpleType>
-    </xsd:element>
-    <xsd:element name="TPExecutable" ma:index="38" nillable="true" ma:displayName="Executable" ma:default="" ma:internalName="TPExecutable">
-      <xsd:simpleType>
-        <xsd:restriction base="dms:Text"/>
-      </xsd:simpleType>
-    </xsd:element>
-    <xsd:element name="FeatureTagsTaxHTField0" ma:index="40" nillable="true" ma:taxonomy="true" ma:internalName="FeatureTagsTaxHTField0" ma:taxonomyFieldName="FeatureTags" ma:displayName="Features" ma:readOnly="false" ma:default="" ma:fieldId="{7fc0d542-15c6-4882-a8e3-13bca44403fb}" ma:taxonomyMulti="true" ma:sspId="8f79753a-75d3-41f5-8ca3-40b843941b4f" ma:termSetId="f1ab6845-967d-4854-a0ba-4ec07f0f8113" ma:anchorId="00000000-0000-0000-0000-000000000000" ma:open="false" ma:isKeyword="false">
-      <xsd:complexType>
-        <xsd:sequence>
-          <xsd:element ref="pc:Terms" minOccurs="0" maxOccurs="1"/>
-        </xsd:sequence>
-      </xsd:complexType>
-    </xsd:element>
-    <xsd:element name="TPFriendlyName" ma:index="41" nillable="true" ma:displayName="Friendly Name" ma:default="" ma:internalName="TPFriendlyName">
-      <xsd:simpleType>
-        <xsd:restriction base="dms:Text"/>
-      </xsd:simpleType>
-    </xsd:element>
-    <xsd:element name="FriendlyTitle" ma:index="42" nillable="true" ma:displayName="Friendly Title" ma:default="" ma:description="Shorter title to be used when displaying search results" ma:internalName="FriendlyTitle" ma:readOnly="false">
-      <xsd:simpleType>
-        <xsd:restriction base="dms:Text"/>
-      </xsd:simpleType>
-    </xsd:element>
-    <xsd:element name="PrimaryImageGen" ma:index="43" nillable="true" ma:displayName="Generate Images?" ma:default="true" ma:internalName="PrimaryImageGen">
-      <xsd:simpleType>
-        <xsd:restriction base="dms:Boolean"/>
-      </xsd:simpleType>
-    </xsd:element>
-    <xsd:element name="HandoffToMSDN" ma:index="44" nillable="true" ma:displayName="Handoff To MSDN Date" ma:default="" ma:internalName="HandoffToMSDN" ma:readOnly="false">
-      <xsd:simpleType>
-        <xsd:restriction base="dms:DateTime"/>
-      </xsd:simpleType>
-    </xsd:element>
-    <xsd:element name="InProjectListLookup" ma:index="45" nillable="true" ma:displayName="InProjectListLookup" ma:list="{9E343742-310B-4684-A24C-1D137CB4B230}" ma:internalName="InProjectListLookup" ma:readOnly="true" ma:showField="InProjectList" ma:web="4873beb7-5857-4685-be1f-d57550cc96cc">
-      <xsd:complexType>
-        <xsd:complexContent>
-          <xsd:extension base="dms:MultiChoiceLookup">
-            <xsd:sequence>
-              <xsd:element name="Value" type="dms:Lookup" maxOccurs="unbounded" minOccurs="0" nillable="true"/>
-            </xsd:sequence>
-          </xsd:extension>
-        </xsd:complexContent>
-      </xsd:complexType>
-    </xsd:element>
-    <xsd:element name="TPInstallLocation" ma:index="46" nillable="true" ma:displayName="Install Location" ma:default="" ma:internalName="TPInstallLocation">
-      <xsd:simpleType>
-        <xsd:restriction base="dms:Text"/>
-      </xsd:simpleType>
-    </xsd:element>
-    <xsd:element name="InternalTagsTaxHTField0" ma:index="48" nillable="true" ma:taxonomy="true" ma:internalName="InternalTagsTaxHTField0" ma:taxonomyFieldName="InternalTags" ma:displayName="Internal Tags" ma:readOnly="false" ma:default="" ma:fieldId="{1490b8a4-2706-41ec-b5e3-73176dccf34e}" ma:taxonomyMulti="true" ma:sspId="8f79753a-75d3-41f5-8ca3-40b843941b4f" ma:termSetId="82b6639e-f7fc-4c18-ad2d-003a6e707765" ma:anchorId="00000000-0000-0000-0000-000000000000" ma:open="false" ma:isKeyword="false">
-      <xsd:complexType>
-        <xsd:sequence>
-          <xsd:element ref="pc:Terms" minOccurs="0" maxOccurs="1"/>
-        </xsd:sequence>
-      </xsd:complexType>
-    </xsd:element>
-    <xsd:element name="IntlLangReview" ma:index="49" nillable="true" ma:displayName="Intl Lang QA Review Required?" ma:default="" ma:internalName="IntlLangReview" ma:readOnly="false">
-      <xsd:simpleType>
-        <xsd:restriction base="dms:Boolean"/>
-      </xsd:simpleType>
-    </xsd:element>
-    <xsd:element name="IntlLangReviewer" ma:index="50" nillable="true" ma:displayName="Intl Lang QA Reviewer" ma:default="" ma:internalName="IntlLangReviewer" ma:readOnly="false">
-      <xsd:simpleType>
-        <xsd:restriction base="dms:Text"/>
-      </xsd:simpleType>
-    </xsd:element>
-    <xsd:element name="MarketSpecific" ma:index="51" nillable="true" ma:displayName="Is Market Specific?" ma:default="" ma:internalName="MarketSpecific" ma:readOnly="false">
-      <xsd:simpleType>
-        <xsd:restriction base="dms:Boolean"/>
-      </xsd:simpleType>
-    </xsd:element>
-    <xsd:element name="LastCompleteVersionLookup" ma:index="52" nillable="true" ma:displayName="Last Complete Version Lookup" ma:default="" ma:list="{9E343742-310B-4684-A24C-1D137CB4B230}" ma:internalName="LastCompleteVersionLookup" ma:readOnly="true" ma:showField="LastCompleteVersion" ma:web="4873beb7-5857-4685-be1f-d57550cc96cc">
-      <xsd:complexType>
-        <xsd:complexContent>
-          <xsd:extension base="dms:MultiChoiceLookup">
-            <xsd:sequence>
-              <xsd:element name="Value" type="dms:Lookup" maxOccurs="unbounded" minOccurs="0" nillable="true"/>
-            </xsd:sequence>
-          </xsd:extension>
-        </xsd:complexContent>
-      </xsd:complexType>
-    </xsd:element>
-    <xsd:element name="LastHandOff" ma:index="53" nillable="true" ma:displayName="Last Hand-off" ma:default="" ma:internalName="LastHandOff" ma:readOnly="false">
-      <xsd:simpleType>
-        <xsd:restriction base="dms:DateTime"/>
-      </xsd:simpleType>
-    </xsd:element>
-    <xsd:element name="LastModifiedDateTime" ma:index="54" nillable="true" ma:displayName="Last Modified Date" ma:default="" ma:internalName="LastModifiedDateTime" ma:readOnly="false">
-      <xsd:simpleType>
-        <xsd:restriction base="dms:DateTime"/>
-      </xsd:simpleType>
-    </xsd:element>
-    <xsd:element name="LastPreviewErrorLookup" ma:index="55" nillable="true" ma:displayName="Last Preview Attempt Error" ma:default="" ma:list="{9E343742-310B-4684-A24C-1D137CB4B230}" ma:internalName="LastPreviewErrorLookup" ma:readOnly="true" ma:showField="LastPreviewError" ma:web="4873beb7-5857-4685-be1f-d57550cc96cc">
-      <xsd:complexType>
-        <xsd:complexContent>
-          <xsd:extension base="dms:MultiChoiceLookup">
-            <xsd:sequence>
-              <xsd:element name="Value" type="dms:Lookup" maxOccurs="unbounded" minOccurs="0" nillable="true"/>
-            </xsd:sequence>
-          </xsd:extension>
-        </xsd:complexContent>
-      </xsd:complexType>
-    </xsd:element>
-    <xsd:element name="LastPreviewResultLookup" ma:index="56" nillable="true" ma:displayName="Last Preview Attempt Result" ma:default="" ma:list="{9E343742-310B-4684-A24C-1D137CB4B230}" ma:internalName="LastPreviewResultLookup" ma:readOnly="true" ma:showField="LastPreviewResult" ma:web="4873beb7-5857-4685-be1f-d57550cc96cc">
-      <xsd:complexType>
-        <xsd:complexContent>
-          <xsd:extension base="dms:MultiChoiceLookup">
-            <xsd:sequence>
-              <xsd:element name="Value" type="dms:Lookup" maxOccurs="unbounded" minOccurs="0" nillable="true"/>
-            </xsd:sequence>
-          </xsd:extension>
-        </xsd:complexContent>
-      </xsd:complexType>
-    </xsd:element>
-    <xsd:element name="LastPreviewAttemptDateLookup" ma:index="57" nillable="true" ma:displayName="Last Preview Attempted On" ma:default="" ma:list="{9E343742-310B-4684-A24C-1D137CB4B230}" ma:internalName="LastPreviewAttemptDateLookup" ma:readOnly="true" ma:showField="LastPreviewAttemptDate" ma:web="4873beb7-5857-4685-be1f-d57550cc96cc">
-      <xsd:complexType>
-        <xsd:complexContent>
-          <xsd:extension base="dms:MultiChoiceLookup">
-            <xsd:sequence>
-              <xsd:element name="Value" type="dms:Lookup" maxOccurs="unbounded" minOccurs="0" nillable="true"/>
-            </xsd:sequence>
-          </xsd:extension>
-        </xsd:complexContent>
-      </xsd:complexType>
-    </xsd:element>
-    <xsd:element name="LastPreviewedByLookup" ma:index="58" nillable="true" ma:displayName="Last Previewed By" ma:default="" ma:list="{9E343742-310B-4684-A24C-1D137CB4B230}" ma:internalName="LastPreviewedByLookup" ma:readOnly="true" ma:showField="LastPreviewedBy" ma:web="4873beb7-5857-4685-be1f-d57550cc96cc">
-      <xsd:complexType>
-        <xsd:complexContent>
-          <xsd:extension base="dms:MultiChoiceLookup">
-            <xsd:sequence>
-              <xsd:element name="Value" type="dms:Lookup" maxOccurs="unbounded" minOccurs="0" nillable="true"/>
-            </xsd:sequence>
-          </xsd:extension>
-        </xsd:complexContent>
-      </xsd:complexType>
-    </xsd:element>
-    <xsd:element name="LastPreviewTimeLookup" ma:index="59" nillable="true" ma:displayName="Last Previewed Date" ma:default="" ma:list="{9E343742-310B-4684-A24C-1D137CB4B230}" ma:internalName="LastPreviewTimeLookup" ma:readOnly="true" ma:showField="LastPreviewTime" ma:web="4873beb7-5857-4685-be1f-d57550cc96cc">
-      <xsd:complexType>
-        <xsd:complexContent>
-          <xsd:extension base="dms:MultiChoiceLookup">
-            <xsd:sequence>
-              <xsd:element name="Value" type="dms:Lookup" maxOccurs="unbounded" minOccurs="0" nillable="true"/>
-            </xsd:sequence>
-          </xsd:extension>
-        </xsd:complexContent>
-      </xsd:complexType>
-    </xsd:element>
-    <xsd:element name="LastPreviewVersionLookup" ma:index="60" nillable="true" ma:displayName="Last Previewed Version" ma:default="" ma:list="{9E343742-310B-4684-A24C-1D137CB4B230}" ma:internalName="LastPreviewVersionLookup" ma:readOnly="true" ma:showField="LastPreviewVersion" ma:web="4873beb7-5857-4685-be1f-d57550cc96cc">
-      <xsd:complexType>
-        <xsd:complexContent>
-          <xsd:extension base="dms:MultiChoiceLookup">
-            <xsd:sequence>
-              <xsd:element name="Value" type="dms:Lookup" maxOccurs="unbounded" minOccurs="0" nillable="true"/>
-            </xsd:sequence>
-          </xsd:extension>
-        </xsd:complexContent>
-      </xsd:complexType>
-    </xsd:element>
-    <xsd:element name="LastPublishErrorLookup" ma:index="61" nillable="true" ma:displayName="Last Publish Attempt Error" ma:default="" ma:list="{9E343742-310B-4684-A24C-1D137CB4B230}" ma:internalName="LastPublishErrorLookup" ma:readOnly="true" ma:showField="LastPublishError" ma:web="4873beb7-5857-4685-be1f-d57550cc96cc">
-      <xsd:complexType>
-        <xsd:complexContent>
-          <xsd:extension base="dms:MultiChoiceLookup">
-            <xsd:sequence>
-              <xsd:element name="Value" type="dms:Lookup" maxOccurs="unbounded" minOccurs="0" nillable="true"/>
-            </xsd:sequence>
-          </xsd:extension>
-        </xsd:complexContent>
-      </xsd:complexType>
-    </xsd:element>
-    <xsd:element name="LastPublishResultLookup" ma:index="62" nillable="true" ma:displayName="Last Publish Attempt Result" ma:default="" ma:list="{9E343742-310B-4684-A24C-1D137CB4B230}" ma:internalName="LastPublishResultLookup" ma:readOnly="true" ma:showField="LastPublishResult" ma:web="4873beb7-5857-4685-be1f-d57550cc96cc">
-      <xsd:complexType>
-        <xsd:complexContent>
-          <xsd:extension base="dms:MultiChoiceLookup">
-            <xsd:sequence>
-              <xsd:element name="Value" type="dms:Lookup" maxOccurs="unbounded" minOccurs="0" nillable="true"/>
-            </xsd:sequence>
-          </xsd:extension>
-        </xsd:complexContent>
-      </xsd:complexType>
-    </xsd:element>
-    <xsd:element name="LastPublishAttemptDateLookup" ma:index="63" nillable="true" ma:displayName="Last Publish Attempted On" ma:default="" ma:list="{9E343742-310B-4684-A24C-1D137CB4B230}" ma:internalName="LastPublishAttemptDateLookup" ma:readOnly="true" ma:showField="LastPublishAttemptDate" ma:web="4873beb7-5857-4685-be1f-d57550cc96cc">
-      <xsd:complexType>
-        <xsd:complexContent>
-          <xsd:extension base="dms:MultiChoiceLookup">
-            <xsd:sequence>
-              <xsd:element name="Value" type="dms:Lookup" maxOccurs="unbounded" minOccurs="0" nillable="true"/>
-            </xsd:sequence>
-          </xsd:extension>
-        </xsd:complexContent>
-      </xsd:complexType>
-    </xsd:element>
-    <xsd:element name="LastPublishedByLookup" ma:index="64" nillable="true" ma:displayName="Last Published By" ma:default="" ma:list="{9E343742-310B-4684-A24C-1D137CB4B230}" ma:internalName="LastPublishedByLookup" ma:readOnly="true" ma:showField="LastPublishedBy" ma:web="4873beb7-5857-4685-be1f-d57550cc96cc">
-      <xsd:complexType>
-        <xsd:complexContent>
-          <xsd:extension base="dms:MultiChoiceLookup">
-            <xsd:sequence>
-              <xsd:element name="Value" type="dms:Lookup" maxOccurs="unbounded" minOccurs="0" nillable="true"/>
-            </xsd:sequence>
-          </xsd:extension>
-        </xsd:complexContent>
-      </xsd:complexType>
-    </xsd:element>
-    <xsd:element name="LastPublishTimeLookup" ma:index="65" nillable="true" ma:displayName="Last Published Date" ma:default="" ma:list="{9E343742-310B-4684-A24C-1D137CB4B230}" ma:internalName="LastPublishTimeLookup" ma:readOnly="true" ma:showField="LastPublishTime" ma:web="4873beb7-5857-4685-be1f-d57550cc96cc">
-      <xsd:complexType>
-        <xsd:complexContent>
-          <xsd:extension base="dms:MultiChoiceLookup">
-            <xsd:sequence>
-              <xsd:element name="Value" type="dms:Lookup" maxOccurs="unbounded" minOccurs="0" nillable="true"/>
-            </xsd:sequence>
-          </xsd:extension>
-        </xsd:complexContent>
-      </xsd:complexType>
-    </xsd:element>
-    <xsd:element name="LastPublishVersionLookup" ma:index="66" nillable="true" ma:displayName="Last Published Version" ma:default="" ma:list="{9E343742-310B-4684-A24C-1D137CB4B230}" ma:internalName="LastPublishVersionLookup" ma:readOnly="true" ma:showField="LastPublishVersion" ma:web="4873beb7-5857-4685-be1f-d57550cc96cc">
-      <xsd:complexType>
-        <xsd:complexContent>
-          <xsd:extension base="dms:MultiChoiceLookup">
-            <xsd:sequence>
-              <xsd:element name="Value" type="dms:Lookup" maxOccurs="unbounded" minOccurs="0" nillable="true"/>
-            </xsd:sequence>
-          </xsd:extension>
-        </xsd:complexContent>
-      </xsd:complexType>
-    </xsd:element>
-    <xsd:element name="TPLaunchHelpLinkType" ma:index="67" nillable="true" ma:displayName="Launch Help Link Type" ma:default="Template" ma:internalName="TPLaunchHelpLinkType">
-      <xsd:simpleType>
-        <xsd:restriction base="dms:Choice">
-          <xsd:enumeration value="Template"/>
-          <xsd:enumeration value="Training"/>
-          <xsd:enumeration value="URL"/>
-          <xsd:enumeration value="None"/>
-        </xsd:restriction>
-      </xsd:simpleType>
-    </xsd:element>
-    <xsd:element name="LegacyData" ma:index="68" nillable="true" ma:displayName="Legacy Data" ma:default="" ma:internalName="LegacyData" ma:readOnly="false">
-      <xsd:simpleType>
-        <xsd:restriction base="dms:Note"/>
-      </xsd:simpleType>
-    </xsd:element>
-    <xsd:element name="TPLaunchHelpLink" ma:index="69" nillable="true" ma:displayName="Link to Launch Help Topic" ma:default="" ma:internalName="TPLaunchHelpLink">
-      <xsd:simpleType>
-        <xsd:restriction base="dms:Text"/>
-      </xsd:simpleType>
-    </xsd:element>
-    <xsd:element name="LocComments" ma:index="70" nillable="true" ma:displayName="Loc Approval Comments" ma:default="" ma:internalName="LocComments" ma:readOnly="false">
-      <xsd:simpleType>
-        <xsd:restriction base="dms:Note"/>
-      </xsd:simpleType>
-    </xsd:element>
-    <xsd:element name="LocLastLocAttemptVersionLookup" ma:index="71" nillable="true" ma:displayName="Loc Last Loc Attempt Version" ma:default="" ma:list="{7DD1DCEC-E449-43D3-891F-7DC62F62AD21}" ma:internalName="LocLastLocAttemptVersionLookup" ma:readOnly="false" ma:showField="LastLocAttemptVersion" ma:web="4873beb7-5857-4685-be1f-d57550cc96cc">
-      <xsd:simpleType>
-        <xsd:restriction base="dms:Lookup"/>
-      </xsd:simpleType>
-    </xsd:element>
-    <xsd:element name="LocLastLocAttemptVersionTypeLookup" ma:index="72" nillable="true" ma:displayName="Loc Last Loc Attempt Version Type" ma:default="" ma:list="{7DD1DCEC-E449-43D3-891F-7DC62F62AD21}" ma:internalName="LocLastLocAttemptVersionTypeLookup" ma:readOnly="true" ma:showField="LastLocAttemptVersionType" ma:web="4873beb7-5857-4685-be1f-d57550cc96cc">
-      <xsd:simpleType>
-        <xsd:restriction base="dms:Lookup"/>
-      </xsd:simpleType>
-    </xsd:element>
-    <xsd:element name="LocManualTestRequired" ma:index="73" nillable="true" ma:displayName="Loc Manual Test Required" ma:default="" ma:internalName="LocManualTestRequired" ma:readOnly="false">
-      <xsd:simpleType>
-        <xsd:restriction base="dms:Boolean"/>
-      </xsd:simpleType>
-    </xsd:element>
-    <xsd:element name="LocMarketGroupTiers2" ma:index="74" nillable="true" ma:displayName="Loc Market Group Tiers" ma:internalName="LocMarketGroupTiers2" ma:readOnly="false">
-      <xsd:simpleType>
-        <xsd:restriction base="dms:Unknown"/>
-      </xsd:simpleType>
-    </xsd:element>
-    <xsd:element name="LocNewPublishedVersionLookup" ma:index="75" nillable="true" ma:displayName="Loc New Published Version Lookup" ma:default="" ma:list="{7DD1DCEC-E449-43D3-891F-7DC62F62AD21}" ma:internalName="LocNewPublishedVersionLookup" ma:readOnly="true" ma:showField="NewPublishedVersion" ma:web="4873beb7-5857-4685-be1f-d57550cc96cc">
-      <xsd:simpleType>
-        <xsd:restriction base="dms:Lookup"/>
-      </xsd:simpleType>
-    </xsd:element>
-    <xsd:element name="LocOverallHandbackStatusLookup" ma:index="76" nillable="true" ma:displayName="Loc Overall Handback Status" ma:default="" ma:list="{7DD1DCEC-E449-43D3-891F-7DC62F62AD21}" ma:internalName="LocOverallHandbackStatusLookup" ma:readOnly="true" ma:showField="OverallHandbackStatus" ma:web="4873beb7-5857-4685-be1f-d57550cc96cc">
-      <xsd:simpleType>
-        <xsd:restriction base="dms:Lookup"/>
-      </xsd:simpleType>
-    </xsd:element>
-    <xsd:element name="LocOverallLocStatusLookup" ma:index="77" nillable="true" ma:displayName="Loc Overall Localize Status" ma:default="" ma:list="{7DD1DCEC-E449-43D3-891F-7DC62F62AD21}" ma:internalName="LocOverallLocStatusLookup" ma:readOnly="true" ma:showField="OverallLocStatus" ma:web="4873beb7-5857-4685-be1f-d57550cc96cc">
-      <xsd:simpleType>
-        <xsd:restriction base="dms:Lookup"/>
-      </xsd:simpleType>
-    </xsd:element>
-    <xsd:element name="LocOverallPreviewStatusLookup" ma:index="78" nillable="true" ma:displayName="Loc Overall Preview Status" ma:default="" ma:list="{7DD1DCEC-E449-43D3-891F-7DC62F62AD21}" ma:internalName="LocOverallPreviewStatusLookup" ma:readOnly="true" ma:showField="OverallPreviewStatus" ma:web="4873beb7-5857-4685-be1f-d57550cc96cc">
-      <xsd:simpleType>
-        <xsd:restriction base="dms:Lookup"/>
-      </xsd:simpleType>
-    </xsd:element>
-    <xsd:element name="LocOverallPublishStatusLookup" ma:index="79" nillable="true" ma:displayName="Loc Overall Publish Status" ma:default="" ma:list="{7DD1DCEC-E449-43D3-891F-7DC62F62AD21}" ma:internalName="LocOverallPublishStatusLookup" ma:readOnly="true" ma:showField="OverallPublishStatus" ma:web="4873beb7-5857-4685-be1f-d57550cc96cc">
-      <xsd:simpleType>
-        <xsd:restriction base="dms:Lookup"/>
-      </xsd:simpleType>
-    </xsd:element>
-    <xsd:element name="IntlLocPriority" ma:index="80" nillable="true" ma:displayName="Loc Priority" ma:default="" ma:internalName="IntlLocPriority" ma:readOnly="false">
-      <xsd:simpleType>
-        <xsd:restriction base="dms:Unknown"/>
-      </xsd:simpleType>
-    </xsd:element>
-    <xsd:element name="LocProcessedForHandoffsLookup" ma:index="81" nillable="true" ma:displayName="Loc Processed For Handoffs" ma:default="" ma:list="{7DD1DCEC-E449-43D3-891F-7DC62F62AD21}" ma:internalName="LocProcessedForHandoffsLookup" ma:readOnly="true" ma:showField="ProcessedForHandoffs" ma:web="4873beb7-5857-4685-be1f-d57550cc96cc">
-      <xsd:simpleType>
-        <xsd:restriction base="dms:Lookup"/>
-      </xsd:simpleType>
-    </xsd:element>
-    <xsd:element name="LocProcessedForMarketsLookup" ma:index="82" nillable="true" ma:displayName="Loc Processed For Markets" ma:default="" ma:list="{7DD1DCEC-E449-43D3-891F-7DC62F62AD21}" ma:internalName="LocProcessedForMarketsLookup" ma:readOnly="true" ma:showField="ProcessedForMarkets" ma:web="4873beb7-5857-4685-be1f-d57550cc96cc">
-      <xsd:simpleType>
-        <xsd:restriction base="dms:Lookup"/>
-      </xsd:simpleType>
-    </xsd:element>
-    <xsd:element name="LocPublishedDependentAssetsLookup" ma:index="83" nillable="true" ma:displayName="Loc Published Dependent Assets" ma:default="" ma:list="{7DD1DCEC-E449-43D3-891F-7DC62F62AD21}" ma:internalName="LocPublishedDependentAssetsLookup" ma:readOnly="true" ma:showField="PublishedDependentAssets" ma:web="4873beb7-5857-4685-be1f-d57550cc96cc">
-      <xsd:simpleType>
-        <xsd:restriction base="dms:Lookup"/>
-      </xsd:simpleType>
-    </xsd:element>
-    <xsd:element name="LocPublishedLinkedAssetsLookup" ma:index="84" nillable="true" ma:displayName="Loc Published Linked Assets" ma:default="" ma:list="{7DD1DCEC-E449-43D3-891F-7DC62F62AD21}" ma:internalName="LocPublishedLinkedAssetsLookup" ma:readOnly="true" ma:showField="PublishedLinkedAssets" ma:web="4873beb7-5857-4685-be1f-d57550cc96cc">
-      <xsd:simpleType>
-        <xsd:restriction base="dms:Lookup"/>
-      </xsd:simpleType>
-    </xsd:element>
-    <xsd:element name="LocRecommendedHandoff" ma:index="85" nillable="true" ma:displayName="Loc Recommended Handoff" ma:default="" ma:indexed="true" ma:internalName="LocRecommendedHandoff" ma:readOnly="false">
-      <xsd:simpleType>
-        <xsd:restriction base="dms:Text"/>
-      </xsd:simpleType>
-    </xsd:element>
-    <xsd:element name="LocalizationTagsTaxHTField0" ma:index="87" nillable="true" ma:taxonomy="true" ma:internalName="LocalizationTagsTaxHTField0" ma:taxonomyFieldName="LocalizationTags" ma:displayName="Localization Tags" ma:readOnly="false" ma:default="" ma:fieldId="{00f02cb3-2c7c-424a-9c61-10e9b6878429}" ma:taxonomyMulti="true" ma:sspId="8f79753a-75d3-41f5-8ca3-40b843941b4f" ma:termSetId="5b7703a5-8e8b-4b58-8b31-1cea35331da3" ma:anchorId="00000000-0000-0000-0000-000000000000" ma:open="false" ma:isKeyword="false">
-      <xsd:complexType>
-        <xsd:sequence>
-          <xsd:element ref="pc:Terms" minOccurs="0" maxOccurs="1"/>
-        </xsd:sequence>
-      </xsd:complexType>
-    </xsd:element>
-    <xsd:element name="MachineTranslated" ma:index="88" nillable="true" ma:displayName="Machine Translated" ma:default="" ma:internalName="MachineTranslated" ma:readOnly="false">
-      <xsd:simpleType>
-        <xsd:restriction base="dms:Boolean"/>
-      </xsd:simpleType>
-    </xsd:element>
-    <xsd:element name="Manager" ma:index="89" nillable="true" ma:displayName="Manager" ma:hidden="true" ma:internalName="Manager" ma:readOnly="false">
-      <xsd:simpleType>
-        <xsd:restriction base="dms:Text"/>
-      </xsd:simpleType>
-    </xsd:element>
-    <xsd:element name="Markets" ma:index="90" nillable="true" ma:displayName="Markets" ma:default="" ma:description="Leave blank to show in all markets" ma:list="{2FBD1B11-2ACE-4FDC-B5A3-635D4ADF6F1B}" ma:internalName="Markets" ma:readOnly="false" ma:showField="MarketName" ma:web="4873beb7-5857-4685-be1f-d57550cc96cc">
-      <xsd:complexType>
-        <xsd:complexContent>
-          <xsd:extension base="dms:MultiChoiceLookup">
-            <xsd:sequence>
-              <xsd:element name="Value" type="dms:Lookup" maxOccurs="unbounded" minOccurs="0" nillable="true"/>
-            </xsd:sequence>
-          </xsd:extension>
-        </xsd:complexContent>
-      </xsd:complexType>
-    </xsd:element>
-    <xsd:element name="Milestone" ma:index="91" nillable="true" ma:displayName="Milestone" ma:default="" ma:internalName="Milestone" ma:readOnly="false">
-      <xsd:simpleType>
-        <xsd:restriction base="dms:Unknown"/>
-      </xsd:simpleType>
-    </xsd:element>
-    <xsd:element name="TPNamespace" ma:index="94" nillable="true" ma:displayName="Namespace" ma:default="" ma:internalName="TPNamespace">
-      <xsd:simpleType>
-        <xsd:restriction base="dms:Text"/>
-      </xsd:simpleType>
-    </xsd:element>
-    <xsd:element name="NumericId" ma:index="95" nillable="true" ma:displayName="Numeric ID" ma:default="" ma:indexed="true" ma:internalName="NumericId" ma:readOnly="false">
-      <xsd:simpleType>
-        <xsd:restriction base="dms:Number"/>
-      </xsd:simpleType>
-    </xsd:element>
-    <xsd:element name="NumOfRatingsLookup" ma:index="96" nillable="true" ma:displayName="NumOfRatings" ma:default="" ma:list="{9E343742-310B-4684-A24C-1D137CB4B230}" ma:internalName="NumOfRatingsLookup" ma:readOnly="true" ma:showField="NumOfRatings" ma:web="4873beb7-5857-4685-be1f-d57550cc96cc">
-      <xsd:complexType>
-        <xsd:complexContent>
-          <xsd:extension base="dms:MultiChoiceLookup">
-            <xsd:sequence>
-              <xsd:element name="Value" type="dms:Lookup" maxOccurs="unbounded" minOccurs="0" nillable="true"/>
-            </xsd:sequence>
-          </xsd:extension>
-        </xsd:complexContent>
-      </xsd:complexType>
-    </xsd:element>
-    <xsd:element name="OOCacheId" ma:index="97" nillable="true" ma:displayName="OOCacheId" ma:internalName="OOCacheId" ma:readOnly="false">
-      <xsd:simpleType>
-        <xsd:restriction base="dms:Text"/>
-      </xsd:simpleType>
-    </xsd:element>
-    <xsd:element name="OpenTemplate" ma:index="98" nillable="true" ma:displayName="Open Template" ma:default="true" ma:internalName="OpenTemplate">
-      <xsd:simpleType>
-        <xsd:restriction base="dms:Boolean"/>
-      </xsd:simpleType>
-    </xsd:element>
-    <xsd:element name="OriginAsset" ma:index="99" nillable="true" ma:displayName="Origin Asset" ma:default="" ma:internalName="OriginAsset" ma:readOnly="false">
-      <xsd:simpleType>
-        <xsd:restriction base="dms:Text"/>
-      </xsd:simpleType>
-    </xsd:element>
-    <xsd:element name="OriginalRelease" ma:index="100" nillable="true" ma:displayName="Original Release" ma:default="15" ma:internalName="OriginalRelease" ma:readOnly="false">
-      <xsd:simpleType>
-        <xsd:restriction base="dms:Choice">
-          <xsd:enumeration value="14"/>
-          <xsd:enumeration value="15"/>
-          <xsd:enumeration value="16"/>
-        </xsd:restriction>
-      </xsd:simpleType>
-    </xsd:element>
-    <xsd:element name="OriginalSourceMarket" ma:index="101" nillable="true" ma:displayName="Original Source Market Group" ma:default="" ma:internalName="OriginalSourceMarket" ma:readOnly="false">
-      <xsd:simpleType>
-        <xsd:restriction base="dms:Text"/>
-      </xsd:simpleType>
-    </xsd:element>
-    <xsd:element name="OutputCachingOn" ma:index="102" nillable="true" ma:displayName="Output Caching" ma:default="true" ma:hidden="true" ma:internalName="OutputCachingOn" ma:readOnly="false">
-      <xsd:simpleType>
-        <xsd:restriction base="dms:Boolean"/>
-      </xsd:simpleType>
-    </xsd:element>
-    <xsd:element name="ParentAssetId" ma:index="103" nillable="true" ma:displayName="Parent Asset Id" ma:default="" ma:internalName="ParentAssetId" ma:readOnly="false">
-      <xsd:simpleType>
-        <xsd:restriction base="dms:Text"/>
-      </xsd:simpleType>
-    </xsd:element>
-    <xsd:element name="PlannedPubDate" ma:index="104" nillable="true" ma:displayName="Planned Publish Date" ma:default="" ma:indexed="true" ma:internalName="PlannedPubDate" ma:readOnly="false">
-      <xsd:simpleType>
-        <xsd:restriction base="dms:DateTime"/>
-      </xsd:simpleType>
-    </xsd:element>
-    <xsd:element name="PolicheckWords" ma:index="105" nillable="true" ma:displayName="Policheck Words" ma:default="" ma:internalName="PolicheckWords" ma:readOnly="false">
-      <xsd:simpleType>
-        <xsd:restriction base="dms:Text"/>
-      </xsd:simpleType>
-    </xsd:element>
-    <xsd:element name="BusinessGroup" ma:index="106" nillable="true" ma:displayName="Product Division Owner" ma:default="" ma:internalName="BusinessGroup" ma:readOnly="false">
-      <xsd:simpleType>
-        <xsd:restriction base="dms:Unknown"/>
-      </xsd:simpleType>
-    </xsd:element>
-    <xsd:element name="UAProjectedTotalWords" ma:index="107" nillable="true" ma:displayName="Projected Word Count" ma:default="" ma:internalName="UAProjectedTotalWords" ma:readOnly="false">
-      <xsd:simpleType>
-        <xsd:restriction base="dms:Unknown"/>
-      </xsd:simpleType>
-    </xsd:element>
-    <xsd:element name="Provider" ma:index="108" nillable="true" ma:displayName="Provider" ma:default="" ma:internalName="Provider" ma:readOnly="false">
-      <xsd:simpleType>
-        <xsd:restriction base="dms:Unknown"/>
-      </xsd:simpleType>
-    </xsd:element>
-    <xsd:element name="Providers" ma:index="109" nillable="true" ma:displayName="Providers" ma:default="" ma:internalName="Providers">
-      <xsd:simpleType>
-        <xsd:restriction base="dms:Unknown"/>
-      </xsd:simpleType>
-    </xsd:element>
-    <xsd:element name="PublishStatusLookup" ma:index="110" nillable="true" ma:displayName="Publish Status" ma:default="" ma:list="{9E343742-310B-4684-A24C-1D137CB4B230}" ma:internalName="PublishStatusLookup" ma:readOnly="false" ma:showField="PublishStatus" ma:web="4873beb7-5857-4685-be1f-d57550cc96cc">
-      <xsd:complexType>
-        <xsd:complexContent>
-          <xsd:extension base="dms:MultiChoiceLookup">
-            <xsd:sequence>
-              <xsd:element name="Value" type="dms:Lookup" maxOccurs="unbounded" minOccurs="0" nillable="true"/>
-            </xsd:sequence>
-          </xsd:extension>
-        </xsd:complexContent>
-      </xsd:complexType>
-    </xsd:element>
-    <xsd:element name="PublishTargets" ma:index="111" nillable="true" ma:displayName="Publish Target" ma:default="OfficeOnlineVNext" ma:internalName="PublishTargets" ma:readOnly="false">
-      <xsd:simpleType>
-        <xsd:restriction base="dms:Unknown"/>
-      </xsd:simpleType>
-    </xsd:element>
-    <xsd:element name="RecommendationsModifier" ma:index="112" nillable="true" ma:displayName="Recommendations Modifier" ma:default="" ma:internalName="RecommendationsModifier" ma:readOnly="false">
-      <xsd:simpleType>
-        <xsd:restriction base="dms:Number"/>
-      </xsd:simpleType>
-    </xsd:element>
-    <xsd:element name="ArtSampleDocs" ma:index="113" nillable="true" ma:displayName="Sample Docs" ma:default="" ma:hidden="true" ma:internalName="ArtSampleDocs" ma:readOnly="false">
-      <xsd:simpleType>
-        <xsd:restriction base="dms:Text"/>
-      </xsd:simpleType>
-    </xsd:element>
-    <xsd:element name="ScenarioTagsTaxHTField0" ma:index="115" nillable="true" ma:taxonomy="true" ma:internalName="ScenarioTagsTaxHTField0" ma:taxonomyFieldName="ScenarioTags" ma:displayName="Scenarios" ma:readOnly="false" ma:default="" ma:fieldId="{93aef74d-6c78-4815-8310-51477dceeccc}" ma:taxonomyMulti="true" ma:sspId="8f79753a-75d3-41f5-8ca3-40b843941b4f" ma:termSetId="4b7d5f16-e2f2-4fc0-bab3-6e8b931e57d6" ma:anchorId="00000000-0000-0000-0000-000000000000" ma:open="false" ma:isKeyword="false">
-      <xsd:complexType>
-        <xsd:sequence>
-          <xsd:element ref="pc:Terms" minOccurs="0" maxOccurs="1"/>
-        </xsd:sequence>
-      </xsd:complexType>
-    </xsd:element>
-    <xsd:element name="ShowIn" ma:index="117" nillable="true" ma:displayName="Show In" ma:default="Show everywhere" ma:internalName="ShowIn" ma:readOnly="false">
-      <xsd:simpleType>
-        <xsd:restriction base="dms:Choice">
-          <xsd:enumeration value="Hide on web"/>
-          <xsd:enumeration value="On Web no search"/>
-          <xsd:enumeration value="Show everywhere"/>
-          <xsd:enumeration value="Special use only"/>
-        </xsd:restriction>
-      </xsd:simpleType>
-    </xsd:element>
-    <xsd:element name="SourceTitle" ma:index="118" nillable="true" ma:displayName="Source Title" ma:default="" ma:indexed="true" ma:internalName="SourceTitle" ma:readOnly="false">
-      <xsd:simpleType>
-        <xsd:restriction base="dms:Text"/>
-      </xsd:simpleType>
-    </xsd:element>
-    <xsd:element name="CSXSubmissionDate" ma:index="119" nillable="true" ma:displayName="Submission Date" ma:default="" ma:internalName="CSXSubmissionDate" ma:readOnly="false">
-      <xsd:simpleType>
-        <xsd:restriction base="dms:DateTime"/>
-      </xsd:simpleType>
-    </xsd:element>
-    <xsd:element name="SubmitterId" ma:index="120" nillable="true" ma:displayName="Submitter ID" ma:default="" ma:internalName="SubmitterId" ma:readOnly="false">
-      <xsd:simpleType>
-        <xsd:restriction base="dms:Text"/>
-      </xsd:simpleType>
-    </xsd:element>
-    <xsd:element name="TaxCatchAll" ma:index="121" nillable="true" ma:displayName="Taxonomy Catch All Column" ma:hidden="true" ma:list="{530f955b-6704-4601-bd83-f81d87f1e440}" ma:internalName="TaxCatchAll" ma:showField="CatchAllData" ma:web="4873beb7-5857-4685-be1f-d57550cc96cc">
-      <xsd:complexType>
-        <xsd:complexContent>
-          <xsd:extension base="dms:MultiChoiceLookup">
-            <xsd:sequence>
-              <xsd:element name="Value" type="dms:Lookup" maxOccurs="unbounded" minOccurs="0" nillable="true"/>
-            </xsd:sequence>
-          </xsd:extension>
-        </xsd:complexContent>
-      </xsd:complexType>
-    </xsd:element>
-    <xsd:element name="TaxCatchAllLabel" ma:index="122" nillable="true" ma:displayName="Taxonomy Catch All Column1" ma:hidden="true" ma:list="{530f955b-6704-4601-bd83-f81d87f1e440}" ma:internalName="TaxCatchAllLabel" ma:readOnly="true" ma:showField="CatchAllDataLabel" ma:web="4873beb7-5857-4685-be1f-d57550cc96cc">
-      <xsd:complexType>
-        <xsd:complexContent>
-          <xsd:extension base="dms:MultiChoiceLookup">
-            <xsd:sequence>
-              <xsd:element name="Value" type="dms:Lookup" maxOccurs="unbounded" minOccurs="0" nillable="true"/>
-            </xsd:sequence>
-          </xsd:extension>
-        </xsd:complexContent>
-      </xsd:complexType>
-    </xsd:element>
-    <xsd:element name="TemplateStatus" ma:index="123" nillable="true" ma:displayName="Template Status" ma:default="" ma:internalName="TemplateStatus">
-      <xsd:simpleType>
-        <xsd:restriction base="dms:Unknown"/>
-      </xsd:simpleType>
-    </xsd:element>
-    <xsd:element name="TemplateTemplateType" ma:index="124" nillable="true" ma:displayName="Template Type" ma:default="" ma:internalName="TemplateTemplateType">
-      <xsd:simpleType>
-        <xsd:restriction base="dms:Unknown"/>
-      </xsd:simpleType>
-    </xsd:element>
-    <xsd:element name="ThumbnailAssetId" ma:index="125" nillable="true" ma:displayName="Thumbnail Image Asset" ma:default="" ma:internalName="ThumbnailAssetId" ma:readOnly="false">
-      <xsd:simpleType>
-        <xsd:restriction base="dms:Text"/>
-      </xsd:simpleType>
-    </xsd:element>
-    <xsd:element name="TimesCloned" ma:index="126" nillable="true" ma:displayName="Times Cloned" ma:default="" ma:internalName="TimesCloned" ma:readOnly="false">
-      <xsd:simpleType>
-        <xsd:restriction base="dms:Number"/>
-      </xsd:simpleType>
-    </xsd:element>
-    <xsd:element name="TrustLevel" ma:index="128" nillable="true" ma:displayName="Trust Level" ma:default="1 Microsoft Managed Content" ma:internalName="TrustLevel" ma:readOnly="false">
-      <xsd:simpleType>
-        <xsd:restriction base="dms:Unknown"/>
-      </xsd:simpleType>
-    </xsd:element>
-    <xsd:element name="UALocComments" ma:index="129" nillable="true" ma:displayName="UA Loc Comments" ma:default="" ma:internalName="UALocComments" ma:readOnly="false">
-      <xsd:simpleType>
-        <xsd:restriction base="dms:Note"/>
-      </xsd:simpleType>
-    </xsd:element>
-    <xsd:element name="UALocRecommendation" ma:index="130" nillable="true" ma:displayName="UA Loc Recommendation" ma:default="Localize" ma:internalName="UALocRecommendation" ma:readOnly="false">
-      <xsd:simpleType>
-        <xsd:restriction base="dms:Choice">
-          <xsd:enumeration value="Localize"/>
-          <xsd:enumeration value="Never Localize"/>
-          <xsd:enumeration value="Priority Localize"/>
-        </xsd:restriction>
-      </xsd:simpleType>
-    </xsd:element>
-    <xsd:element name="UANotes" ma:index="131" nillable="true" ma:displayName="UA Notes" ma:default="" ma:internalName="UANotes" ma:readOnly="false">
-      <xsd:simpleType>
-        <xsd:restriction base="dms:Note"/>
-      </xsd:simpleType>
-    </xsd:element>
-    <xsd:element name="TPAppVersion" ma:index="132" nillable="true" ma:displayName="Version" ma:default="" ma:internalName="TPAppVersion">
-      <xsd:simpleType>
-        <xsd:restriction base="dms:Text"/>
-      </xsd:simpleType>
-    </xsd:element>
-    <xsd:element name="VoteCount" ma:index="133" nillable="true" ma:displayName="Vote Count" ma:default="" ma:internalName="VoteCount" ma:readOnly="false">
-      <xsd:simpleType>
-        <xsd:restriction base="dms:Unknown"/>
-      </xsd:simpleType>
-    </xsd:element>
-  </xsd:schema>
-  <xsd:schema xmlns="http://schemas.openxmlformats.org/package/2006/metadata/core-properties" xmlns:xsd="http://www.w3.org/2001/XMLSchema" xmlns:xsi="http://www.w3.org/2001/XMLSchema-instance" xmlns:dc="http://purl.org/dc/elements/1.1/" xmlns:dcterms="http://purl.org/dc/terms/" xmlns:odoc="http://schemas.microsoft.com/internal/obd" targetNamespace="http://schemas.openxmlformats.org/package/2006/metadata/core-properties" elementFormDefault="qualified" attributeFormDefault="unqualified" blockDefault="#all">
-    <xsd:import namespace="http://purl.org/dc/elements/1.1/" schemaLocation="http://dublincore.org/schemas/xmls/qdc/2003/04/02/dc.xsd"/>
-    <xsd:import namespace="http://purl.org/dc/terms/" schemaLocation="http://dublincore.org/schemas/xmls/qdc/2003/04/02/dcterms.xsd"/>
-    <xsd:element name="coreProperties" type="CT_coreProperties"/>
-    <xsd:complexType name="CT_coreProperties">
-      <xsd:all>
-        <xsd:element ref="dc:creator" minOccurs="0" maxOccurs="1"/>
-        <xsd:element ref="dcterms:created" minOccurs="0" maxOccurs="1"/>
-        <xsd:element ref="dc:identifier" minOccurs="0" maxOccurs="1"/>
-        <xsd:element name="contentType" minOccurs="0" maxOccurs="1" type="xsd:string" ma:index="22" ma:displayName="Content Type"/>
-        <xsd:element ref="dc:title" minOccurs="0" maxOccurs="1" ma:index="127" ma:displayName="Title"/>
-        <xsd:element ref="dc:subject" minOccurs="0" maxOccurs="1"/>
-        <xsd:element ref="dc:description" minOccurs="0" maxOccurs="1"/>
-        <xsd:element name="keywords" minOccurs="0" maxOccurs="1" type="xsd:string"/>
-        <xsd:element ref="dc:language" minOccurs="0" maxOccurs="1"/>
-        <xsd:element name="category" minOccurs="0" maxOccurs="1" type="xsd:string"/>
-        <xsd:element name="version" minOccurs="0" maxOccurs="1" type="xsd:string"/>
-        <xsd:element name="revision" minOccurs="0" maxOccurs="1" type="xsd:string">
-          <xsd:annotation>
-            <xsd:documentation>
-                        This value indicates the number of saves or revisions. The application is responsible for updating this value after each revision.
-                    </xsd:documentation>
-          </xsd:annotation>
-        </xsd:element>
-        <xsd:element name="lastModifiedBy" minOccurs="0" maxOccurs="1" type="xsd:string"/>
-        <xsd:element ref="dcterms:modified" minOccurs="0" maxOccurs="1"/>
-        <xsd:element name="contentStatus" minOccurs="0" maxOccurs="1" type="xsd:string"/>
-      </xsd:all>
-    </xsd:complexType>
-  </xsd:schema>
-  <xs:schema xmlns:pc="http://schemas.microsoft.com/office/infopath/2007/PartnerControls" xmlns:xs="http://www.w3.org/2001/XMLSchema" targetNamespace="http://schemas.microsoft.com/office/infopath/2007/PartnerControls" elementFormDefault="qualified" attributeFormDefault="unqualified">
-    <xs:element name="Person">
-      <xs:complexType>
-        <xs:sequence>
-          <xs:element ref="pc:DisplayName" minOccurs="0"/>
-          <xs:element ref="pc:AccountId" minOccurs="0"/>
-          <xs:element ref="pc:AccountType" minOccurs="0"/>
-        </xs:sequence>
-      </xs:complexType>
-    </xs:element>
-    <xs:element name="DisplayName" type="xs:string"/>
-    <xs:element name="AccountId" type="xs:string"/>
-    <xs:element name="AccountType" type="xs:string"/>
-    <xs:element name="BDCAssociatedEntity">
-      <xs:complexType>
-        <xs:sequence>
-          <xs:element ref="pc:BDCEntity" minOccurs="0" maxOccurs="unbounded"/>
-        </xs:sequence>
-        <xs:attribute ref="pc:EntityNamespace"/>
-        <xs:attribute ref="pc:EntityName"/>
-        <xs:attribute ref="pc:SystemInstanceName"/>
-        <xs:attribute ref="pc:AssociationName"/>
-      </xs:complexType>
-    </xs:element>
-    <xs:attribute name="EntityNamespace" type="xs:string"/>
-    <xs:attribute name="EntityName" type="xs:string"/>
-    <xs:attribute name="SystemInstanceName" type="xs:string"/>
-    <xs:attribute name="AssociationName" type="xs:string"/>
-    <xs:element name="BDCEntity">
-      <xs:complexType>
-        <xs:sequence>
-          <xs:element ref="pc:EntityDisplayName" minOccurs="0"/>
-          <xs:element ref="pc:EntityInstanceReference" minOccurs="0"/>
-          <xs:element ref="pc:EntityId1" minOccurs="0"/>
-          <xs:element ref="pc:EntityId2" minOccurs="0"/>
-          <xs:element ref="pc:EntityId3" minOccurs="0"/>
-          <xs:element ref="pc:EntityId4" minOccurs="0"/>
-          <xs:element ref="pc:EntityId5" minOccurs="0"/>
-        </xs:sequence>
-      </xs:complexType>
-    </xs:element>
-    <xs:element name="EntityDisplayName" type="xs:string"/>
-    <xs:element name="EntityInstanceReference" type="xs:string"/>
-    <xs:element name="EntityId1" type="xs:string"/>
-    <xs:element name="EntityId2" type="xs:string"/>
-    <xs:element name="EntityId3" type="xs:string"/>
-    <xs:element name="EntityId4" type="xs:string"/>
-    <xs:element name="EntityId5" type="xs:string"/>
-    <xs:element name="Terms">
-      <xs:complexType>
-        <xs:sequence>
-          <xs:element ref="pc:TermInfo" minOccurs="0" maxOccurs="unbounded"/>
-        </xs:sequence>
-      </xs:complexType>
-    </xs:element>
-    <xs:element name="TermInfo">
-      <xs:complexType>
-        <xs:sequence>
-          <xs:element ref="pc:TermName" minOccurs="0"/>
-          <xs:element ref="pc:TermId" minOccurs="0"/>
-        </xs:sequence>
-      </xs:complexType>
-    </xs:element>
-    <xs:element name="TermName" type="xs:string"/>
-    <xs:element name="TermId" type="xs:string"/>
-  </xs:schema>
-</ct:contentTypeSchema>
+<?mso-contentType ?>
+<FormTemplates xmlns="http://schemas.microsoft.com/sharepoint/v3/contenttype/forms">
+  <Display>DocumentLibraryForm</Display>
+  <Edit>AssetEditForm</Edit>
+  <New>DocumentLibraryForm</New>
+</FormTemplates>
 </file>
 
 <file path=customXml/item2.xml><?xml version="1.0" encoding="utf-8"?>
@@ -5172,12 +3640,1043 @@
 </file>
 
 <file path=customXml/item3.xml><?xml version="1.0" encoding="utf-8"?>
-<?mso-contentType ?>
-<FormTemplates xmlns="http://schemas.microsoft.com/sharepoint/v3/contenttype/forms">
-  <Display>DocumentLibraryForm</Display>
-  <Edit>AssetEditForm</Edit>
-  <New>DocumentLibraryForm</New>
-</FormTemplates>
+<ct:contentTypeSchema xmlns:ct="http://schemas.microsoft.com/office/2006/metadata/contentType" xmlns:ma="http://schemas.microsoft.com/office/2006/metadata/properties/metaAttributes" ct:_="" ma:_="" ma:contentTypeName="TemplateFile" ma:contentTypeID="0x0101006EDDDB5EE6D98C44930B742096920B300400F5B6D36B3EF94B4E9A635CDF2A18F5B8" ma:contentTypeVersion="72" ma:contentTypeDescription="Create a new document." ma:contentTypeScope="" ma:versionID="a23e56308344d904b51738559c3d67c9">
+  <xsd:schema xmlns:xsd="http://www.w3.org/2001/XMLSchema" xmlns:xs="http://www.w3.org/2001/XMLSchema" xmlns:p="http://schemas.microsoft.com/office/2006/metadata/properties" xmlns:ns2="4873beb7-5857-4685-be1f-d57550cc96cc" targetNamespace="http://schemas.microsoft.com/office/2006/metadata/properties" ma:root="true" ma:fieldsID="cd0908cc4600e77bf5da051303e00c8d" ns2:_="">
+    <xsd:import namespace="4873beb7-5857-4685-be1f-d57550cc96cc"/>
+    <xsd:element name="properties">
+      <xsd:complexType>
+        <xsd:sequence>
+          <xsd:element name="documentManagement">
+            <xsd:complexType>
+              <xsd:all>
+                <xsd:element ref="ns2:AcquiredFrom" minOccurs="0"/>
+                <xsd:element ref="ns2:UACurrentWords" minOccurs="0"/>
+                <xsd:element ref="ns2:TPApplication" minOccurs="0"/>
+                <xsd:element ref="ns2:ApprovalLog" minOccurs="0"/>
+                <xsd:element ref="ns2:ApprovalStatus" minOccurs="0"/>
+                <xsd:element ref="ns2:AssetStart" minOccurs="0"/>
+                <xsd:element ref="ns2:AssetExpire" minOccurs="0"/>
+                <xsd:element ref="ns2:AssetId" minOccurs="0"/>
+                <xsd:element ref="ns2:IsSearchable" minOccurs="0"/>
+                <xsd:element ref="ns2:AssetType" minOccurs="0"/>
+                <xsd:element ref="ns2:APAuthor" minOccurs="0"/>
+                <xsd:element ref="ns2:AverageRating" minOccurs="0"/>
+                <xsd:element ref="ns2:BlockPublish" minOccurs="0"/>
+                <xsd:element ref="ns2:BugNumber" minOccurs="0"/>
+                <xsd:element ref="ns2:CampaignTagsTaxHTField0" minOccurs="0"/>
+                <xsd:element ref="ns2:TPClientViewer" minOccurs="0"/>
+                <xsd:element ref="ns2:ClipArtFilename" minOccurs="0"/>
+                <xsd:element ref="ns2:TPCommandLine" minOccurs="0"/>
+                <xsd:element ref="ns2:TPComponent" minOccurs="0"/>
+                <xsd:element ref="ns2:ContentItem" minOccurs="0"/>
+                <xsd:element ref="ns2:CrawlForDependencies" minOccurs="0"/>
+                <xsd:element ref="ns2:CSXHash" minOccurs="0"/>
+                <xsd:element ref="ns2:CSXSubmissionMarket" minOccurs="0"/>
+                <xsd:element ref="ns2:CSXUpdate" minOccurs="0"/>
+                <xsd:element ref="ns2:IntlLangReviewDate" minOccurs="0"/>
+                <xsd:element ref="ns2:IsDeleted" minOccurs="0"/>
+                <xsd:element ref="ns2:APDescription" minOccurs="0"/>
+                <xsd:element ref="ns2:DirectSourceMarket" minOccurs="0"/>
+                <xsd:element ref="ns2:Downloads" minOccurs="0"/>
+                <xsd:element ref="ns2:DSATActionTaken" minOccurs="0"/>
+                <xsd:element ref="ns2:APEditor" minOccurs="0"/>
+                <xsd:element ref="ns2:EditorialStatus" minOccurs="0"/>
+                <xsd:element ref="ns2:EditorialTags" minOccurs="0"/>
+                <xsd:element ref="ns2:TPExecutable" minOccurs="0"/>
+                <xsd:element ref="ns2:FeatureTagsTaxHTField0" minOccurs="0"/>
+                <xsd:element ref="ns2:TPFriendlyName" minOccurs="0"/>
+                <xsd:element ref="ns2:FriendlyTitle" minOccurs="0"/>
+                <xsd:element ref="ns2:PrimaryImageGen" minOccurs="0"/>
+                <xsd:element ref="ns2:HandoffToMSDN" minOccurs="0"/>
+                <xsd:element ref="ns2:InProjectListLookup" minOccurs="0"/>
+                <xsd:element ref="ns2:TPInstallLocation" minOccurs="0"/>
+                <xsd:element ref="ns2:InternalTagsTaxHTField0" minOccurs="0"/>
+                <xsd:element ref="ns2:IntlLangReview" minOccurs="0"/>
+                <xsd:element ref="ns2:IntlLangReviewer" minOccurs="0"/>
+                <xsd:element ref="ns2:MarketSpecific" minOccurs="0"/>
+                <xsd:element ref="ns2:LastCompleteVersionLookup" minOccurs="0"/>
+                <xsd:element ref="ns2:LastHandOff" minOccurs="0"/>
+                <xsd:element ref="ns2:LastModifiedDateTime" minOccurs="0"/>
+                <xsd:element ref="ns2:LastPreviewErrorLookup" minOccurs="0"/>
+                <xsd:element ref="ns2:LastPreviewResultLookup" minOccurs="0"/>
+                <xsd:element ref="ns2:LastPreviewAttemptDateLookup" minOccurs="0"/>
+                <xsd:element ref="ns2:LastPreviewedByLookup" minOccurs="0"/>
+                <xsd:element ref="ns2:LastPreviewTimeLookup" minOccurs="0"/>
+                <xsd:element ref="ns2:LastPreviewVersionLookup" minOccurs="0"/>
+                <xsd:element ref="ns2:LastPublishErrorLookup" minOccurs="0"/>
+                <xsd:element ref="ns2:LastPublishResultLookup" minOccurs="0"/>
+                <xsd:element ref="ns2:LastPublishAttemptDateLookup" minOccurs="0"/>
+                <xsd:element ref="ns2:LastPublishedByLookup" minOccurs="0"/>
+                <xsd:element ref="ns2:LastPublishTimeLookup" minOccurs="0"/>
+                <xsd:element ref="ns2:LastPublishVersionLookup" minOccurs="0"/>
+                <xsd:element ref="ns2:TPLaunchHelpLinkType" minOccurs="0"/>
+                <xsd:element ref="ns2:LegacyData" minOccurs="0"/>
+                <xsd:element ref="ns2:TPLaunchHelpLink" minOccurs="0"/>
+                <xsd:element ref="ns2:LocComments" minOccurs="0"/>
+                <xsd:element ref="ns2:LocLastLocAttemptVersionLookup" minOccurs="0"/>
+                <xsd:element ref="ns2:LocLastLocAttemptVersionTypeLookup" minOccurs="0"/>
+                <xsd:element ref="ns2:LocManualTestRequired" minOccurs="0"/>
+                <xsd:element ref="ns2:LocMarketGroupTiers2" minOccurs="0"/>
+                <xsd:element ref="ns2:LocNewPublishedVersionLookup" minOccurs="0"/>
+                <xsd:element ref="ns2:LocOverallHandbackStatusLookup" minOccurs="0"/>
+                <xsd:element ref="ns2:LocOverallLocStatusLookup" minOccurs="0"/>
+                <xsd:element ref="ns2:LocOverallPreviewStatusLookup" minOccurs="0"/>
+                <xsd:element ref="ns2:LocOverallPublishStatusLookup" minOccurs="0"/>
+                <xsd:element ref="ns2:IntlLocPriority" minOccurs="0"/>
+                <xsd:element ref="ns2:LocProcessedForHandoffsLookup" minOccurs="0"/>
+                <xsd:element ref="ns2:LocProcessedForMarketsLookup" minOccurs="0"/>
+                <xsd:element ref="ns2:LocPublishedDependentAssetsLookup" minOccurs="0"/>
+                <xsd:element ref="ns2:LocPublishedLinkedAssetsLookup" minOccurs="0"/>
+                <xsd:element ref="ns2:LocRecommendedHandoff" minOccurs="0"/>
+                <xsd:element ref="ns2:LocalizationTagsTaxHTField0" minOccurs="0"/>
+                <xsd:element ref="ns2:MachineTranslated" minOccurs="0"/>
+                <xsd:element ref="ns2:Manager" minOccurs="0"/>
+                <xsd:element ref="ns2:Markets" minOccurs="0"/>
+                <xsd:element ref="ns2:Milestone" minOccurs="0"/>
+                <xsd:element ref="ns2:TPNamespace" minOccurs="0"/>
+                <xsd:element ref="ns2:NumericId" minOccurs="0"/>
+                <xsd:element ref="ns2:NumOfRatingsLookup" minOccurs="0"/>
+                <xsd:element ref="ns2:OOCacheId" minOccurs="0"/>
+                <xsd:element ref="ns2:OpenTemplate" minOccurs="0"/>
+                <xsd:element ref="ns2:OriginAsset" minOccurs="0"/>
+                <xsd:element ref="ns2:OriginalRelease" minOccurs="0"/>
+                <xsd:element ref="ns2:OriginalSourceMarket" minOccurs="0"/>
+                <xsd:element ref="ns2:OutputCachingOn" minOccurs="0"/>
+                <xsd:element ref="ns2:ParentAssetId" minOccurs="0"/>
+                <xsd:element ref="ns2:PlannedPubDate" minOccurs="0"/>
+                <xsd:element ref="ns2:PolicheckWords" minOccurs="0"/>
+                <xsd:element ref="ns2:BusinessGroup" minOccurs="0"/>
+                <xsd:element ref="ns2:UAProjectedTotalWords" minOccurs="0"/>
+                <xsd:element ref="ns2:Provider" minOccurs="0"/>
+                <xsd:element ref="ns2:Providers" minOccurs="0"/>
+                <xsd:element ref="ns2:PublishStatusLookup" minOccurs="0"/>
+                <xsd:element ref="ns2:PublishTargets" minOccurs="0"/>
+                <xsd:element ref="ns2:RecommendationsModifier" minOccurs="0"/>
+                <xsd:element ref="ns2:ArtSampleDocs" minOccurs="0"/>
+                <xsd:element ref="ns2:ScenarioTagsTaxHTField0" minOccurs="0"/>
+                <xsd:element ref="ns2:ShowIn" minOccurs="0"/>
+                <xsd:element ref="ns2:SourceTitle" minOccurs="0"/>
+                <xsd:element ref="ns2:CSXSubmissionDate" minOccurs="0"/>
+                <xsd:element ref="ns2:SubmitterId" minOccurs="0"/>
+                <xsd:element ref="ns2:TaxCatchAll" minOccurs="0"/>
+                <xsd:element ref="ns2:TaxCatchAllLabel" minOccurs="0"/>
+                <xsd:element ref="ns2:TemplateStatus" minOccurs="0"/>
+                <xsd:element ref="ns2:TemplateTemplateType" minOccurs="0"/>
+                <xsd:element ref="ns2:ThumbnailAssetId" minOccurs="0"/>
+                <xsd:element ref="ns2:TimesCloned" minOccurs="0"/>
+                <xsd:element ref="ns2:TrustLevel" minOccurs="0"/>
+                <xsd:element ref="ns2:UALocComments" minOccurs="0"/>
+                <xsd:element ref="ns2:UALocRecommendation" minOccurs="0"/>
+                <xsd:element ref="ns2:UANotes" minOccurs="0"/>
+                <xsd:element ref="ns2:TPAppVersion" minOccurs="0"/>
+                <xsd:element ref="ns2:VoteCount" minOccurs="0"/>
+              </xsd:all>
+            </xsd:complexType>
+          </xsd:element>
+        </xsd:sequence>
+      </xsd:complexType>
+    </xsd:element>
+  </xsd:schema>
+  <xsd:schema xmlns:xsd="http://www.w3.org/2001/XMLSchema" xmlns:xs="http://www.w3.org/2001/XMLSchema" xmlns:dms="http://schemas.microsoft.com/office/2006/documentManagement/types" xmlns:pc="http://schemas.microsoft.com/office/infopath/2007/PartnerControls" targetNamespace="4873beb7-5857-4685-be1f-d57550cc96cc" elementFormDefault="qualified">
+    <xsd:import namespace="http://schemas.microsoft.com/office/2006/documentManagement/types"/>
+    <xsd:import namespace="http://schemas.microsoft.com/office/infopath/2007/PartnerControls"/>
+    <xsd:element name="AcquiredFrom" ma:index="1" nillable="true" ma:displayName="Acquired From" ma:default="Internal MS" ma:internalName="AcquiredFrom" ma:readOnly="false">
+      <xsd:simpleType>
+        <xsd:restriction base="dms:Choice">
+          <xsd:enumeration value="Internal MS"/>
+          <xsd:enumeration value="Community"/>
+          <xsd:enumeration value="MVP"/>
+          <xsd:enumeration value="Publisher"/>
+          <xsd:enumeration value="Partner"/>
+          <xsd:enumeration value="None"/>
+        </xsd:restriction>
+      </xsd:simpleType>
+    </xsd:element>
+    <xsd:element name="UACurrentWords" ma:index="2" nillable="true" ma:displayName="Actual Word Count" ma:default="" ma:internalName="UACurrentWords" ma:readOnly="false">
+      <xsd:simpleType>
+        <xsd:restriction base="dms:Unknown"/>
+      </xsd:simpleType>
+    </xsd:element>
+    <xsd:element name="TPApplication" ma:index="3" nillable="true" ma:displayName="Application to Open Template With" ma:default="" ma:internalName="TPApplication">
+      <xsd:simpleType>
+        <xsd:restriction base="dms:Text"/>
+      </xsd:simpleType>
+    </xsd:element>
+    <xsd:element name="ApprovalLog" ma:index="4" nillable="true" ma:displayName="Approval Log" ma:default="" ma:hidden="true" ma:internalName="ApprovalLog" ma:readOnly="false">
+      <xsd:simpleType>
+        <xsd:restriction base="dms:Note"/>
+      </xsd:simpleType>
+    </xsd:element>
+    <xsd:element name="ApprovalStatus" ma:index="5" nillable="true" ma:displayName="Approval Status" ma:default="InProgress" ma:internalName="ApprovalStatus" ma:readOnly="false">
+      <xsd:simpleType>
+        <xsd:restriction base="dms:Choice">
+          <xsd:enumeration value="InProgress"/>
+          <xsd:enumeration value="Rejected"/>
+          <xsd:enumeration value="Questionable"/>
+          <xsd:enumeration value="ApprovedAutomatic"/>
+          <xsd:enumeration value="ApprovedManual"/>
+          <xsd:enumeration value="On Hold"/>
+          <xsd:enumeration value="Needs Review"/>
+          <xsd:enumeration value="A Violation"/>
+          <xsd:enumeration value="Unpublished Violation"/>
+        </xsd:restriction>
+      </xsd:simpleType>
+    </xsd:element>
+    <xsd:element name="AssetStart" ma:index="6" nillable="true" ma:displayName="Asset Begin Date" ma:default="[Today]" ma:internalName="AssetStart" ma:readOnly="false">
+      <xsd:simpleType>
+        <xsd:restriction base="dms:DateTime"/>
+      </xsd:simpleType>
+    </xsd:element>
+    <xsd:element name="AssetExpire" ma:index="7" nillable="true" ma:displayName="Asset End Date" ma:default="2029-01-01T08:00:00Z" ma:format="DateTime" ma:internalName="AssetExpire" ma:readOnly="false">
+      <xsd:simpleType>
+        <xsd:restriction base="dms:DateTime"/>
+      </xsd:simpleType>
+    </xsd:element>
+    <xsd:element name="AssetId" ma:index="8" nillable="true" ma:displayName="Asset ID" ma:default="" ma:indexed="true" ma:internalName="AssetId" ma:readOnly="false">
+      <xsd:simpleType>
+        <xsd:restriction base="dms:Text">
+          <xsd:maxLength value="255"/>
+        </xsd:restriction>
+      </xsd:simpleType>
+    </xsd:element>
+    <xsd:element name="IsSearchable" ma:index="9" nillable="true" ma:displayName="Asset Searchable?" ma:default="true" ma:internalName="IsSearchable" ma:readOnly="false">
+      <xsd:simpleType>
+        <xsd:restriction base="dms:Boolean"/>
+      </xsd:simpleType>
+    </xsd:element>
+    <xsd:element name="AssetType" ma:index="10" nillable="true" ma:displayName="Asset Type" ma:default="" ma:internalName="AssetType" ma:readOnly="false">
+      <xsd:simpleType>
+        <xsd:restriction base="dms:Unknown"/>
+      </xsd:simpleType>
+    </xsd:element>
+    <xsd:element name="APAuthor" ma:index="11" nillable="true" ma:displayName="Author" ma:default="" ma:list="UserInfo" ma:internalName="APAuthor" ma:readOnly="false">
+      <xsd:complexType>
+        <xsd:complexContent>
+          <xsd:extension base="dms:User">
+            <xsd:sequence>
+              <xsd:element name="UserInfo" minOccurs="0" maxOccurs="unbounded">
+                <xsd:complexType>
+                  <xsd:sequence>
+                    <xsd:element name="DisplayName" type="xsd:string" minOccurs="0"/>
+                    <xsd:element name="AccountId" type="dms:UserId" minOccurs="0" nillable="true"/>
+                    <xsd:element name="AccountType" type="xsd:string" minOccurs="0"/>
+                  </xsd:sequence>
+                </xsd:complexType>
+              </xsd:element>
+            </xsd:sequence>
+          </xsd:extension>
+        </xsd:complexContent>
+      </xsd:complexType>
+    </xsd:element>
+    <xsd:element name="AverageRating" ma:index="12" nillable="true" ma:displayName="Average Rating" ma:internalName="AverageRating" ma:readOnly="false">
+      <xsd:simpleType>
+        <xsd:restriction base="dms:Text"/>
+      </xsd:simpleType>
+    </xsd:element>
+    <xsd:element name="BlockPublish" ma:index="13" nillable="true" ma:displayName="Block from Publishing?" ma:default="" ma:internalName="BlockPublish" ma:readOnly="false">
+      <xsd:simpleType>
+        <xsd:restriction base="dms:Boolean"/>
+      </xsd:simpleType>
+    </xsd:element>
+    <xsd:element name="BugNumber" ma:index="14" nillable="true" ma:displayName="Bug Number" ma:default="" ma:internalName="BugNumber" ma:readOnly="false">
+      <xsd:simpleType>
+        <xsd:restriction base="dms:Text"/>
+      </xsd:simpleType>
+    </xsd:element>
+    <xsd:element name="CampaignTagsTaxHTField0" ma:index="16" nillable="true" ma:taxonomy="true" ma:internalName="CampaignTagsTaxHTField0" ma:taxonomyFieldName="CampaignTags" ma:displayName="Campaigns" ma:readOnly="false" ma:default="" ma:fieldId="{1df42cc3-2301-4f11-a52a-6ead923c29ed}" ma:taxonomyMulti="true" ma:sspId="8f79753a-75d3-41f5-8ca3-40b843941b4f" ma:termSetId="ca0e50d4-faa1-44ce-961e-bb1441c60e66" ma:anchorId="00000000-0000-0000-0000-000000000000" ma:open="false" ma:isKeyword="false">
+      <xsd:complexType>
+        <xsd:sequence>
+          <xsd:element ref="pc:Terms" minOccurs="0" maxOccurs="1"/>
+        </xsd:sequence>
+      </xsd:complexType>
+    </xsd:element>
+    <xsd:element name="TPClientViewer" ma:index="17" nillable="true" ma:displayName="Client Viewer" ma:default="" ma:internalName="TPClientViewer">
+      <xsd:simpleType>
+        <xsd:restriction base="dms:Text"/>
+      </xsd:simpleType>
+    </xsd:element>
+    <xsd:element name="ClipArtFilename" ma:index="18" nillable="true" ma:displayName="Clip Art Name" ma:default="" ma:internalName="ClipArtFilename" ma:readOnly="false">
+      <xsd:simpleType>
+        <xsd:restriction base="dms:Text"/>
+      </xsd:simpleType>
+    </xsd:element>
+    <xsd:element name="TPCommandLine" ma:index="19" nillable="true" ma:displayName="Command Line" ma:default="" ma:internalName="TPCommandLine">
+      <xsd:simpleType>
+        <xsd:restriction base="dms:Text"/>
+      </xsd:simpleType>
+    </xsd:element>
+    <xsd:element name="TPComponent" ma:index="20" nillable="true" ma:displayName="Component" ma:default="" ma:internalName="TPComponent">
+      <xsd:simpleType>
+        <xsd:restriction base="dms:Text"/>
+      </xsd:simpleType>
+    </xsd:element>
+    <xsd:element name="ContentItem" ma:index="21" nillable="true" ma:displayName="Content Item" ma:default="" ma:hidden="true" ma:internalName="ContentItem" ma:readOnly="false">
+      <xsd:simpleType>
+        <xsd:restriction base="dms:Unknown"/>
+      </xsd:simpleType>
+    </xsd:element>
+    <xsd:element name="CrawlForDependencies" ma:index="23" nillable="true" ma:displayName="Crawl for Dependencies?" ma:default="true" ma:internalName="CrawlForDependencies" ma:readOnly="false">
+      <xsd:simpleType>
+        <xsd:restriction base="dms:Boolean"/>
+      </xsd:simpleType>
+    </xsd:element>
+    <xsd:element name="CSXHash" ma:index="26" nillable="true" ma:displayName="CSX Hash" ma:default="" ma:indexed="true" ma:internalName="CSXHash" ma:readOnly="false">
+      <xsd:simpleType>
+        <xsd:restriction base="dms:Text"/>
+      </xsd:simpleType>
+    </xsd:element>
+    <xsd:element name="CSXSubmissionMarket" ma:index="27" nillable="true" ma:displayName="CSX Submission Market" ma:default="" ma:list="{2FBD1B11-2ACE-4FDC-B5A3-635D4ADF6F1B}" ma:internalName="CSXSubmissionMarket" ma:readOnly="false" ma:showField="MarketName" ma:web="4873beb7-5857-4685-be1f-d57550cc96cc">
+      <xsd:simpleType>
+        <xsd:restriction base="dms:Lookup"/>
+      </xsd:simpleType>
+    </xsd:element>
+    <xsd:element name="CSXUpdate" ma:index="28" nillable="true" ma:displayName="CSX Updated?" ma:default="false" ma:internalName="CSXUpdate" ma:readOnly="false">
+      <xsd:simpleType>
+        <xsd:restriction base="dms:Boolean"/>
+      </xsd:simpleType>
+    </xsd:element>
+    <xsd:element name="IntlLangReviewDate" ma:index="29" nillable="true" ma:displayName="Date to Complete Intl QA" ma:default="" ma:internalName="IntlLangReviewDate" ma:readOnly="false">
+      <xsd:simpleType>
+        <xsd:restriction base="dms:DateTime"/>
+      </xsd:simpleType>
+    </xsd:element>
+    <xsd:element name="IsDeleted" ma:index="30" nillable="true" ma:displayName="Deleted?" ma:default="" ma:internalName="IsDeleted" ma:readOnly="false">
+      <xsd:simpleType>
+        <xsd:restriction base="dms:Boolean"/>
+      </xsd:simpleType>
+    </xsd:element>
+    <xsd:element name="APDescription" ma:index="31" nillable="true" ma:displayName="Description" ma:default="" ma:internalName="APDescription" ma:readOnly="false">
+      <xsd:simpleType>
+        <xsd:restriction base="dms:Note"/>
+      </xsd:simpleType>
+    </xsd:element>
+    <xsd:element name="DirectSourceMarket" ma:index="32" nillable="true" ma:displayName="Direct Source Market Group" ma:default="" ma:internalName="DirectSourceMarket" ma:readOnly="false">
+      <xsd:simpleType>
+        <xsd:restriction base="dms:Text"/>
+      </xsd:simpleType>
+    </xsd:element>
+    <xsd:element name="Downloads" ma:index="33" nillable="true" ma:displayName="Downloads" ma:default="0" ma:hidden="true" ma:internalName="Downloads" ma:readOnly="false">
+      <xsd:simpleType>
+        <xsd:restriction base="dms:Unknown"/>
+      </xsd:simpleType>
+    </xsd:element>
+    <xsd:element name="DSATActionTaken" ma:index="34" nillable="true" ma:displayName="DSAT Action Taken" ma:default="" ma:internalName="DSATActionTaken" ma:readOnly="false">
+      <xsd:simpleType>
+        <xsd:restriction base="dms:Choice">
+          <xsd:enumeration value="Best Bets"/>
+          <xsd:enumeration value="Expire"/>
+          <xsd:enumeration value="Hide"/>
+          <xsd:enumeration value="None"/>
+        </xsd:restriction>
+      </xsd:simpleType>
+    </xsd:element>
+    <xsd:element name="APEditor" ma:index="35" nillable="true" ma:displayName="Editor" ma:default="" ma:list="UserInfo" ma:internalName="APEditor" ma:readOnly="false">
+      <xsd:complexType>
+        <xsd:complexContent>
+          <xsd:extension base="dms:User">
+            <xsd:sequence>
+              <xsd:element name="UserInfo" minOccurs="0" maxOccurs="unbounded">
+                <xsd:complexType>
+                  <xsd:sequence>
+                    <xsd:element name="DisplayName" type="xsd:string" minOccurs="0"/>
+                    <xsd:element name="AccountId" type="dms:UserId" minOccurs="0" nillable="true"/>
+                    <xsd:element name="AccountType" type="xsd:string" minOccurs="0"/>
+                  </xsd:sequence>
+                </xsd:complexType>
+              </xsd:element>
+            </xsd:sequence>
+          </xsd:extension>
+        </xsd:complexContent>
+      </xsd:complexType>
+    </xsd:element>
+    <xsd:element name="EditorialStatus" ma:index="36" nillable="true" ma:displayName="Editorial Status" ma:default="" ma:internalName="EditorialStatus" ma:readOnly="false">
+      <xsd:simpleType>
+        <xsd:restriction base="dms:Unknown"/>
+      </xsd:simpleType>
+    </xsd:element>
+    <xsd:element name="EditorialTags" ma:index="37" nillable="true" ma:displayName="Editorial Tags" ma:default="" ma:internalName="EditorialTags">
+      <xsd:simpleType>
+        <xsd:restriction base="dms:Unknown"/>
+      </xsd:simpleType>
+    </xsd:element>
+    <xsd:element name="TPExecutable" ma:index="38" nillable="true" ma:displayName="Executable" ma:default="" ma:internalName="TPExecutable">
+      <xsd:simpleType>
+        <xsd:restriction base="dms:Text"/>
+      </xsd:simpleType>
+    </xsd:element>
+    <xsd:element name="FeatureTagsTaxHTField0" ma:index="40" nillable="true" ma:taxonomy="true" ma:internalName="FeatureTagsTaxHTField0" ma:taxonomyFieldName="FeatureTags" ma:displayName="Features" ma:readOnly="false" ma:default="" ma:fieldId="{7fc0d542-15c6-4882-a8e3-13bca44403fb}" ma:taxonomyMulti="true" ma:sspId="8f79753a-75d3-41f5-8ca3-40b843941b4f" ma:termSetId="f1ab6845-967d-4854-a0ba-4ec07f0f8113" ma:anchorId="00000000-0000-0000-0000-000000000000" ma:open="false" ma:isKeyword="false">
+      <xsd:complexType>
+        <xsd:sequence>
+          <xsd:element ref="pc:Terms" minOccurs="0" maxOccurs="1"/>
+        </xsd:sequence>
+      </xsd:complexType>
+    </xsd:element>
+    <xsd:element name="TPFriendlyName" ma:index="41" nillable="true" ma:displayName="Friendly Name" ma:default="" ma:internalName="TPFriendlyName">
+      <xsd:simpleType>
+        <xsd:restriction base="dms:Text"/>
+      </xsd:simpleType>
+    </xsd:element>
+    <xsd:element name="FriendlyTitle" ma:index="42" nillable="true" ma:displayName="Friendly Title" ma:default="" ma:description="Shorter title to be used when displaying search results" ma:internalName="FriendlyTitle" ma:readOnly="false">
+      <xsd:simpleType>
+        <xsd:restriction base="dms:Text"/>
+      </xsd:simpleType>
+    </xsd:element>
+    <xsd:element name="PrimaryImageGen" ma:index="43" nillable="true" ma:displayName="Generate Images?" ma:default="true" ma:internalName="PrimaryImageGen">
+      <xsd:simpleType>
+        <xsd:restriction base="dms:Boolean"/>
+      </xsd:simpleType>
+    </xsd:element>
+    <xsd:element name="HandoffToMSDN" ma:index="44" nillable="true" ma:displayName="Handoff To MSDN Date" ma:default="" ma:internalName="HandoffToMSDN" ma:readOnly="false">
+      <xsd:simpleType>
+        <xsd:restriction base="dms:DateTime"/>
+      </xsd:simpleType>
+    </xsd:element>
+    <xsd:element name="InProjectListLookup" ma:index="45" nillable="true" ma:displayName="InProjectListLookup" ma:list="{9E343742-310B-4684-A24C-1D137CB4B230}" ma:internalName="InProjectListLookup" ma:readOnly="true" ma:showField="InProjectList" ma:web="4873beb7-5857-4685-be1f-d57550cc96cc">
+      <xsd:complexType>
+        <xsd:complexContent>
+          <xsd:extension base="dms:MultiChoiceLookup">
+            <xsd:sequence>
+              <xsd:element name="Value" type="dms:Lookup" maxOccurs="unbounded" minOccurs="0" nillable="true"/>
+            </xsd:sequence>
+          </xsd:extension>
+        </xsd:complexContent>
+      </xsd:complexType>
+    </xsd:element>
+    <xsd:element name="TPInstallLocation" ma:index="46" nillable="true" ma:displayName="Install Location" ma:default="" ma:internalName="TPInstallLocation">
+      <xsd:simpleType>
+        <xsd:restriction base="dms:Text"/>
+      </xsd:simpleType>
+    </xsd:element>
+    <xsd:element name="InternalTagsTaxHTField0" ma:index="48" nillable="true" ma:taxonomy="true" ma:internalName="InternalTagsTaxHTField0" ma:taxonomyFieldName="InternalTags" ma:displayName="Internal Tags" ma:readOnly="false" ma:default="" ma:fieldId="{1490b8a4-2706-41ec-b5e3-73176dccf34e}" ma:taxonomyMulti="true" ma:sspId="8f79753a-75d3-41f5-8ca3-40b843941b4f" ma:termSetId="82b6639e-f7fc-4c18-ad2d-003a6e707765" ma:anchorId="00000000-0000-0000-0000-000000000000" ma:open="false" ma:isKeyword="false">
+      <xsd:complexType>
+        <xsd:sequence>
+          <xsd:element ref="pc:Terms" minOccurs="0" maxOccurs="1"/>
+        </xsd:sequence>
+      </xsd:complexType>
+    </xsd:element>
+    <xsd:element name="IntlLangReview" ma:index="49" nillable="true" ma:displayName="Intl Lang QA Review Required?" ma:default="" ma:internalName="IntlLangReview" ma:readOnly="false">
+      <xsd:simpleType>
+        <xsd:restriction base="dms:Boolean"/>
+      </xsd:simpleType>
+    </xsd:element>
+    <xsd:element name="IntlLangReviewer" ma:index="50" nillable="true" ma:displayName="Intl Lang QA Reviewer" ma:default="" ma:internalName="IntlLangReviewer" ma:readOnly="false">
+      <xsd:simpleType>
+        <xsd:restriction base="dms:Text"/>
+      </xsd:simpleType>
+    </xsd:element>
+    <xsd:element name="MarketSpecific" ma:index="51" nillable="true" ma:displayName="Is Market Specific?" ma:default="" ma:internalName="MarketSpecific" ma:readOnly="false">
+      <xsd:simpleType>
+        <xsd:restriction base="dms:Boolean"/>
+      </xsd:simpleType>
+    </xsd:element>
+    <xsd:element name="LastCompleteVersionLookup" ma:index="52" nillable="true" ma:displayName="Last Complete Version Lookup" ma:default="" ma:list="{9E343742-310B-4684-A24C-1D137CB4B230}" ma:internalName="LastCompleteVersionLookup" ma:readOnly="true" ma:showField="LastCompleteVersion" ma:web="4873beb7-5857-4685-be1f-d57550cc96cc">
+      <xsd:complexType>
+        <xsd:complexContent>
+          <xsd:extension base="dms:MultiChoiceLookup">
+            <xsd:sequence>
+              <xsd:element name="Value" type="dms:Lookup" maxOccurs="unbounded" minOccurs="0" nillable="true"/>
+            </xsd:sequence>
+          </xsd:extension>
+        </xsd:complexContent>
+      </xsd:complexType>
+    </xsd:element>
+    <xsd:element name="LastHandOff" ma:index="53" nillable="true" ma:displayName="Last Hand-off" ma:default="" ma:internalName="LastHandOff" ma:readOnly="false">
+      <xsd:simpleType>
+        <xsd:restriction base="dms:DateTime"/>
+      </xsd:simpleType>
+    </xsd:element>
+    <xsd:element name="LastModifiedDateTime" ma:index="54" nillable="true" ma:displayName="Last Modified Date" ma:default="" ma:internalName="LastModifiedDateTime" ma:readOnly="false">
+      <xsd:simpleType>
+        <xsd:restriction base="dms:DateTime"/>
+      </xsd:simpleType>
+    </xsd:element>
+    <xsd:element name="LastPreviewErrorLookup" ma:index="55" nillable="true" ma:displayName="Last Preview Attempt Error" ma:default="" ma:list="{9E343742-310B-4684-A24C-1D137CB4B230}" ma:internalName="LastPreviewErrorLookup" ma:readOnly="true" ma:showField="LastPreviewError" ma:web="4873beb7-5857-4685-be1f-d57550cc96cc">
+      <xsd:complexType>
+        <xsd:complexContent>
+          <xsd:extension base="dms:MultiChoiceLookup">
+            <xsd:sequence>
+              <xsd:element name="Value" type="dms:Lookup" maxOccurs="unbounded" minOccurs="0" nillable="true"/>
+            </xsd:sequence>
+          </xsd:extension>
+        </xsd:complexContent>
+      </xsd:complexType>
+    </xsd:element>
+    <xsd:element name="LastPreviewResultLookup" ma:index="56" nillable="true" ma:displayName="Last Preview Attempt Result" ma:default="" ma:list="{9E343742-310B-4684-A24C-1D137CB4B230}" ma:internalName="LastPreviewResultLookup" ma:readOnly="true" ma:showField="LastPreviewResult" ma:web="4873beb7-5857-4685-be1f-d57550cc96cc">
+      <xsd:complexType>
+        <xsd:complexContent>
+          <xsd:extension base="dms:MultiChoiceLookup">
+            <xsd:sequence>
+              <xsd:element name="Value" type="dms:Lookup" maxOccurs="unbounded" minOccurs="0" nillable="true"/>
+            </xsd:sequence>
+          </xsd:extension>
+        </xsd:complexContent>
+      </xsd:complexType>
+    </xsd:element>
+    <xsd:element name="LastPreviewAttemptDateLookup" ma:index="57" nillable="true" ma:displayName="Last Preview Attempted On" ma:default="" ma:list="{9E343742-310B-4684-A24C-1D137CB4B230}" ma:internalName="LastPreviewAttemptDateLookup" ma:readOnly="true" ma:showField="LastPreviewAttemptDate" ma:web="4873beb7-5857-4685-be1f-d57550cc96cc">
+      <xsd:complexType>
+        <xsd:complexContent>
+          <xsd:extension base="dms:MultiChoiceLookup">
+            <xsd:sequence>
+              <xsd:element name="Value" type="dms:Lookup" maxOccurs="unbounded" minOccurs="0" nillable="true"/>
+            </xsd:sequence>
+          </xsd:extension>
+        </xsd:complexContent>
+      </xsd:complexType>
+    </xsd:element>
+    <xsd:element name="LastPreviewedByLookup" ma:index="58" nillable="true" ma:displayName="Last Previewed By" ma:default="" ma:list="{9E343742-310B-4684-A24C-1D137CB4B230}" ma:internalName="LastPreviewedByLookup" ma:readOnly="true" ma:showField="LastPreviewedBy" ma:web="4873beb7-5857-4685-be1f-d57550cc96cc">
+      <xsd:complexType>
+        <xsd:complexContent>
+          <xsd:extension base="dms:MultiChoiceLookup">
+            <xsd:sequence>
+              <xsd:element name="Value" type="dms:Lookup" maxOccurs="unbounded" minOccurs="0" nillable="true"/>
+            </xsd:sequence>
+          </xsd:extension>
+        </xsd:complexContent>
+      </xsd:complexType>
+    </xsd:element>
+    <xsd:element name="LastPreviewTimeLookup" ma:index="59" nillable="true" ma:displayName="Last Previewed Date" ma:default="" ma:list="{9E343742-310B-4684-A24C-1D137CB4B230}" ma:internalName="LastPreviewTimeLookup" ma:readOnly="true" ma:showField="LastPreviewTime" ma:web="4873beb7-5857-4685-be1f-d57550cc96cc">
+      <xsd:complexType>
+        <xsd:complexContent>
+          <xsd:extension base="dms:MultiChoiceLookup">
+            <xsd:sequence>
+              <xsd:element name="Value" type="dms:Lookup" maxOccurs="unbounded" minOccurs="0" nillable="true"/>
+            </xsd:sequence>
+          </xsd:extension>
+        </xsd:complexContent>
+      </xsd:complexType>
+    </xsd:element>
+    <xsd:element name="LastPreviewVersionLookup" ma:index="60" nillable="true" ma:displayName="Last Previewed Version" ma:default="" ma:list="{9E343742-310B-4684-A24C-1D137CB4B230}" ma:internalName="LastPreviewVersionLookup" ma:readOnly="true" ma:showField="LastPreviewVersion" ma:web="4873beb7-5857-4685-be1f-d57550cc96cc">
+      <xsd:complexType>
+        <xsd:complexContent>
+          <xsd:extension base="dms:MultiChoiceLookup">
+            <xsd:sequence>
+              <xsd:element name="Value" type="dms:Lookup" maxOccurs="unbounded" minOccurs="0" nillable="true"/>
+            </xsd:sequence>
+          </xsd:extension>
+        </xsd:complexContent>
+      </xsd:complexType>
+    </xsd:element>
+    <xsd:element name="LastPublishErrorLookup" ma:index="61" nillable="true" ma:displayName="Last Publish Attempt Error" ma:default="" ma:list="{9E343742-310B-4684-A24C-1D137CB4B230}" ma:internalName="LastPublishErrorLookup" ma:readOnly="true" ma:showField="LastPublishError" ma:web="4873beb7-5857-4685-be1f-d57550cc96cc">
+      <xsd:complexType>
+        <xsd:complexContent>
+          <xsd:extension base="dms:MultiChoiceLookup">
+            <xsd:sequence>
+              <xsd:element name="Value" type="dms:Lookup" maxOccurs="unbounded" minOccurs="0" nillable="true"/>
+            </xsd:sequence>
+          </xsd:extension>
+        </xsd:complexContent>
+      </xsd:complexType>
+    </xsd:element>
+    <xsd:element name="LastPublishResultLookup" ma:index="62" nillable="true" ma:displayName="Last Publish Attempt Result" ma:default="" ma:list="{9E343742-310B-4684-A24C-1D137CB4B230}" ma:internalName="LastPublishResultLookup" ma:readOnly="true" ma:showField="LastPublishResult" ma:web="4873beb7-5857-4685-be1f-d57550cc96cc">
+      <xsd:complexType>
+        <xsd:complexContent>
+          <xsd:extension base="dms:MultiChoiceLookup">
+            <xsd:sequence>
+              <xsd:element name="Value" type="dms:Lookup" maxOccurs="unbounded" minOccurs="0" nillable="true"/>
+            </xsd:sequence>
+          </xsd:extension>
+        </xsd:complexContent>
+      </xsd:complexType>
+    </xsd:element>
+    <xsd:element name="LastPublishAttemptDateLookup" ma:index="63" nillable="true" ma:displayName="Last Publish Attempted On" ma:default="" ma:list="{9E343742-310B-4684-A24C-1D137CB4B230}" ma:internalName="LastPublishAttemptDateLookup" ma:readOnly="true" ma:showField="LastPublishAttemptDate" ma:web="4873beb7-5857-4685-be1f-d57550cc96cc">
+      <xsd:complexType>
+        <xsd:complexContent>
+          <xsd:extension base="dms:MultiChoiceLookup">
+            <xsd:sequence>
+              <xsd:element name="Value" type="dms:Lookup" maxOccurs="unbounded" minOccurs="0" nillable="true"/>
+            </xsd:sequence>
+          </xsd:extension>
+        </xsd:complexContent>
+      </xsd:complexType>
+    </xsd:element>
+    <xsd:element name="LastPublishedByLookup" ma:index="64" nillable="true" ma:displayName="Last Published By" ma:default="" ma:list="{9E343742-310B-4684-A24C-1D137CB4B230}" ma:internalName="LastPublishedByLookup" ma:readOnly="true" ma:showField="LastPublishedBy" ma:web="4873beb7-5857-4685-be1f-d57550cc96cc">
+      <xsd:complexType>
+        <xsd:complexContent>
+          <xsd:extension base="dms:MultiChoiceLookup">
+            <xsd:sequence>
+              <xsd:element name="Value" type="dms:Lookup" maxOccurs="unbounded" minOccurs="0" nillable="true"/>
+            </xsd:sequence>
+          </xsd:extension>
+        </xsd:complexContent>
+      </xsd:complexType>
+    </xsd:element>
+    <xsd:element name="LastPublishTimeLookup" ma:index="65" nillable="true" ma:displayName="Last Published Date" ma:default="" ma:list="{9E343742-310B-4684-A24C-1D137CB4B230}" ma:internalName="LastPublishTimeLookup" ma:readOnly="true" ma:showField="LastPublishTime" ma:web="4873beb7-5857-4685-be1f-d57550cc96cc">
+      <xsd:complexType>
+        <xsd:complexContent>
+          <xsd:extension base="dms:MultiChoiceLookup">
+            <xsd:sequence>
+              <xsd:element name="Value" type="dms:Lookup" maxOccurs="unbounded" minOccurs="0" nillable="true"/>
+            </xsd:sequence>
+          </xsd:extension>
+        </xsd:complexContent>
+      </xsd:complexType>
+    </xsd:element>
+    <xsd:element name="LastPublishVersionLookup" ma:index="66" nillable="true" ma:displayName="Last Published Version" ma:default="" ma:list="{9E343742-310B-4684-A24C-1D137CB4B230}" ma:internalName="LastPublishVersionLookup" ma:readOnly="true" ma:showField="LastPublishVersion" ma:web="4873beb7-5857-4685-be1f-d57550cc96cc">
+      <xsd:complexType>
+        <xsd:complexContent>
+          <xsd:extension base="dms:MultiChoiceLookup">
+            <xsd:sequence>
+              <xsd:element name="Value" type="dms:Lookup" maxOccurs="unbounded" minOccurs="0" nillable="true"/>
+            </xsd:sequence>
+          </xsd:extension>
+        </xsd:complexContent>
+      </xsd:complexType>
+    </xsd:element>
+    <xsd:element name="TPLaunchHelpLinkType" ma:index="67" nillable="true" ma:displayName="Launch Help Link Type" ma:default="Template" ma:internalName="TPLaunchHelpLinkType">
+      <xsd:simpleType>
+        <xsd:restriction base="dms:Choice">
+          <xsd:enumeration value="Template"/>
+          <xsd:enumeration value="Training"/>
+          <xsd:enumeration value="URL"/>
+          <xsd:enumeration value="None"/>
+        </xsd:restriction>
+      </xsd:simpleType>
+    </xsd:element>
+    <xsd:element name="LegacyData" ma:index="68" nillable="true" ma:displayName="Legacy Data" ma:default="" ma:internalName="LegacyData" ma:readOnly="false">
+      <xsd:simpleType>
+        <xsd:restriction base="dms:Note"/>
+      </xsd:simpleType>
+    </xsd:element>
+    <xsd:element name="TPLaunchHelpLink" ma:index="69" nillable="true" ma:displayName="Link to Launch Help Topic" ma:default="" ma:internalName="TPLaunchHelpLink">
+      <xsd:simpleType>
+        <xsd:restriction base="dms:Text"/>
+      </xsd:simpleType>
+    </xsd:element>
+    <xsd:element name="LocComments" ma:index="70" nillable="true" ma:displayName="Loc Approval Comments" ma:default="" ma:internalName="LocComments" ma:readOnly="false">
+      <xsd:simpleType>
+        <xsd:restriction base="dms:Note"/>
+      </xsd:simpleType>
+    </xsd:element>
+    <xsd:element name="LocLastLocAttemptVersionLookup" ma:index="71" nillable="true" ma:displayName="Loc Last Loc Attempt Version" ma:default="" ma:list="{7DD1DCEC-E449-43D3-891F-7DC62F62AD21}" ma:internalName="LocLastLocAttemptVersionLookup" ma:readOnly="false" ma:showField="LastLocAttemptVersion" ma:web="4873beb7-5857-4685-be1f-d57550cc96cc">
+      <xsd:simpleType>
+        <xsd:restriction base="dms:Lookup"/>
+      </xsd:simpleType>
+    </xsd:element>
+    <xsd:element name="LocLastLocAttemptVersionTypeLookup" ma:index="72" nillable="true" ma:displayName="Loc Last Loc Attempt Version Type" ma:default="" ma:list="{7DD1DCEC-E449-43D3-891F-7DC62F62AD21}" ma:internalName="LocLastLocAttemptVersionTypeLookup" ma:readOnly="true" ma:showField="LastLocAttemptVersionType" ma:web="4873beb7-5857-4685-be1f-d57550cc96cc">
+      <xsd:simpleType>
+        <xsd:restriction base="dms:Lookup"/>
+      </xsd:simpleType>
+    </xsd:element>
+    <xsd:element name="LocManualTestRequired" ma:index="73" nillable="true" ma:displayName="Loc Manual Test Required" ma:default="" ma:internalName="LocManualTestRequired" ma:readOnly="false">
+      <xsd:simpleType>
+        <xsd:restriction base="dms:Boolean"/>
+      </xsd:simpleType>
+    </xsd:element>
+    <xsd:element name="LocMarketGroupTiers2" ma:index="74" nillable="true" ma:displayName="Loc Market Group Tiers" ma:internalName="LocMarketGroupTiers2" ma:readOnly="false">
+      <xsd:simpleType>
+        <xsd:restriction base="dms:Unknown"/>
+      </xsd:simpleType>
+    </xsd:element>
+    <xsd:element name="LocNewPublishedVersionLookup" ma:index="75" nillable="true" ma:displayName="Loc New Published Version Lookup" ma:default="" ma:list="{7DD1DCEC-E449-43D3-891F-7DC62F62AD21}" ma:internalName="LocNewPublishedVersionLookup" ma:readOnly="true" ma:showField="NewPublishedVersion" ma:web="4873beb7-5857-4685-be1f-d57550cc96cc">
+      <xsd:simpleType>
+        <xsd:restriction base="dms:Lookup"/>
+      </xsd:simpleType>
+    </xsd:element>
+    <xsd:element name="LocOverallHandbackStatusLookup" ma:index="76" nillable="true" ma:displayName="Loc Overall Handback Status" ma:default="" ma:list="{7DD1DCEC-E449-43D3-891F-7DC62F62AD21}" ma:internalName="LocOverallHandbackStatusLookup" ma:readOnly="true" ma:showField="OverallHandbackStatus" ma:web="4873beb7-5857-4685-be1f-d57550cc96cc">
+      <xsd:simpleType>
+        <xsd:restriction base="dms:Lookup"/>
+      </xsd:simpleType>
+    </xsd:element>
+    <xsd:element name="LocOverallLocStatusLookup" ma:index="77" nillable="true" ma:displayName="Loc Overall Localize Status" ma:default="" ma:list="{7DD1DCEC-E449-43D3-891F-7DC62F62AD21}" ma:internalName="LocOverallLocStatusLookup" ma:readOnly="true" ma:showField="OverallLocStatus" ma:web="4873beb7-5857-4685-be1f-d57550cc96cc">
+      <xsd:simpleType>
+        <xsd:restriction base="dms:Lookup"/>
+      </xsd:simpleType>
+    </xsd:element>
+    <xsd:element name="LocOverallPreviewStatusLookup" ma:index="78" nillable="true" ma:displayName="Loc Overall Preview Status" ma:default="" ma:list="{7DD1DCEC-E449-43D3-891F-7DC62F62AD21}" ma:internalName="LocOverallPreviewStatusLookup" ma:readOnly="true" ma:showField="OverallPreviewStatus" ma:web="4873beb7-5857-4685-be1f-d57550cc96cc">
+      <xsd:simpleType>
+        <xsd:restriction base="dms:Lookup"/>
+      </xsd:simpleType>
+    </xsd:element>
+    <xsd:element name="LocOverallPublishStatusLookup" ma:index="79" nillable="true" ma:displayName="Loc Overall Publish Status" ma:default="" ma:list="{7DD1DCEC-E449-43D3-891F-7DC62F62AD21}" ma:internalName="LocOverallPublishStatusLookup" ma:readOnly="true" ma:showField="OverallPublishStatus" ma:web="4873beb7-5857-4685-be1f-d57550cc96cc">
+      <xsd:simpleType>
+        <xsd:restriction base="dms:Lookup"/>
+      </xsd:simpleType>
+    </xsd:element>
+    <xsd:element name="IntlLocPriority" ma:index="80" nillable="true" ma:displayName="Loc Priority" ma:default="" ma:internalName="IntlLocPriority" ma:readOnly="false">
+      <xsd:simpleType>
+        <xsd:restriction base="dms:Unknown"/>
+      </xsd:simpleType>
+    </xsd:element>
+    <xsd:element name="LocProcessedForHandoffsLookup" ma:index="81" nillable="true" ma:displayName="Loc Processed For Handoffs" ma:default="" ma:list="{7DD1DCEC-E449-43D3-891F-7DC62F62AD21}" ma:internalName="LocProcessedForHandoffsLookup" ma:readOnly="true" ma:showField="ProcessedForHandoffs" ma:web="4873beb7-5857-4685-be1f-d57550cc96cc">
+      <xsd:simpleType>
+        <xsd:restriction base="dms:Lookup"/>
+      </xsd:simpleType>
+    </xsd:element>
+    <xsd:element name="LocProcessedForMarketsLookup" ma:index="82" nillable="true" ma:displayName="Loc Processed For Markets" ma:default="" ma:list="{7DD1DCEC-E449-43D3-891F-7DC62F62AD21}" ma:internalName="LocProcessedForMarketsLookup" ma:readOnly="true" ma:showField="ProcessedForMarkets" ma:web="4873beb7-5857-4685-be1f-d57550cc96cc">
+      <xsd:simpleType>
+        <xsd:restriction base="dms:Lookup"/>
+      </xsd:simpleType>
+    </xsd:element>
+    <xsd:element name="LocPublishedDependentAssetsLookup" ma:index="83" nillable="true" ma:displayName="Loc Published Dependent Assets" ma:default="" ma:list="{7DD1DCEC-E449-43D3-891F-7DC62F62AD21}" ma:internalName="LocPublishedDependentAssetsLookup" ma:readOnly="true" ma:showField="PublishedDependentAssets" ma:web="4873beb7-5857-4685-be1f-d57550cc96cc">
+      <xsd:simpleType>
+        <xsd:restriction base="dms:Lookup"/>
+      </xsd:simpleType>
+    </xsd:element>
+    <xsd:element name="LocPublishedLinkedAssetsLookup" ma:index="84" nillable="true" ma:displayName="Loc Published Linked Assets" ma:default="" ma:list="{7DD1DCEC-E449-43D3-891F-7DC62F62AD21}" ma:internalName="LocPublishedLinkedAssetsLookup" ma:readOnly="true" ma:showField="PublishedLinkedAssets" ma:web="4873beb7-5857-4685-be1f-d57550cc96cc">
+      <xsd:simpleType>
+        <xsd:restriction base="dms:Lookup"/>
+      </xsd:simpleType>
+    </xsd:element>
+    <xsd:element name="LocRecommendedHandoff" ma:index="85" nillable="true" ma:displayName="Loc Recommended Handoff" ma:default="" ma:indexed="true" ma:internalName="LocRecommendedHandoff" ma:readOnly="false">
+      <xsd:simpleType>
+        <xsd:restriction base="dms:Text"/>
+      </xsd:simpleType>
+    </xsd:element>
+    <xsd:element name="LocalizationTagsTaxHTField0" ma:index="87" nillable="true" ma:taxonomy="true" ma:internalName="LocalizationTagsTaxHTField0" ma:taxonomyFieldName="LocalizationTags" ma:displayName="Localization Tags" ma:readOnly="false" ma:default="" ma:fieldId="{00f02cb3-2c7c-424a-9c61-10e9b6878429}" ma:taxonomyMulti="true" ma:sspId="8f79753a-75d3-41f5-8ca3-40b843941b4f" ma:termSetId="5b7703a5-8e8b-4b58-8b31-1cea35331da3" ma:anchorId="00000000-0000-0000-0000-000000000000" ma:open="false" ma:isKeyword="false">
+      <xsd:complexType>
+        <xsd:sequence>
+          <xsd:element ref="pc:Terms" minOccurs="0" maxOccurs="1"/>
+        </xsd:sequence>
+      </xsd:complexType>
+    </xsd:element>
+    <xsd:element name="MachineTranslated" ma:index="88" nillable="true" ma:displayName="Machine Translated" ma:default="" ma:internalName="MachineTranslated" ma:readOnly="false">
+      <xsd:simpleType>
+        <xsd:restriction base="dms:Boolean"/>
+      </xsd:simpleType>
+    </xsd:element>
+    <xsd:element name="Manager" ma:index="89" nillable="true" ma:displayName="Manager" ma:hidden="true" ma:internalName="Manager" ma:readOnly="false">
+      <xsd:simpleType>
+        <xsd:restriction base="dms:Text"/>
+      </xsd:simpleType>
+    </xsd:element>
+    <xsd:element name="Markets" ma:index="90" nillable="true" ma:displayName="Markets" ma:default="" ma:description="Leave blank to show in all markets" ma:list="{2FBD1B11-2ACE-4FDC-B5A3-635D4ADF6F1B}" ma:internalName="Markets" ma:readOnly="false" ma:showField="MarketName" ma:web="4873beb7-5857-4685-be1f-d57550cc96cc">
+      <xsd:complexType>
+        <xsd:complexContent>
+          <xsd:extension base="dms:MultiChoiceLookup">
+            <xsd:sequence>
+              <xsd:element name="Value" type="dms:Lookup" maxOccurs="unbounded" minOccurs="0" nillable="true"/>
+            </xsd:sequence>
+          </xsd:extension>
+        </xsd:complexContent>
+      </xsd:complexType>
+    </xsd:element>
+    <xsd:element name="Milestone" ma:index="91" nillable="true" ma:displayName="Milestone" ma:default="" ma:internalName="Milestone" ma:readOnly="false">
+      <xsd:simpleType>
+        <xsd:restriction base="dms:Unknown"/>
+      </xsd:simpleType>
+    </xsd:element>
+    <xsd:element name="TPNamespace" ma:index="94" nillable="true" ma:displayName="Namespace" ma:default="" ma:internalName="TPNamespace">
+      <xsd:simpleType>
+        <xsd:restriction base="dms:Text"/>
+      </xsd:simpleType>
+    </xsd:element>
+    <xsd:element name="NumericId" ma:index="95" nillable="true" ma:displayName="Numeric ID" ma:default="" ma:indexed="true" ma:internalName="NumericId" ma:readOnly="false">
+      <xsd:simpleType>
+        <xsd:restriction base="dms:Number"/>
+      </xsd:simpleType>
+    </xsd:element>
+    <xsd:element name="NumOfRatingsLookup" ma:index="96" nillable="true" ma:displayName="NumOfRatings" ma:default="" ma:list="{9E343742-310B-4684-A24C-1D137CB4B230}" ma:internalName="NumOfRatingsLookup" ma:readOnly="true" ma:showField="NumOfRatings" ma:web="4873beb7-5857-4685-be1f-d57550cc96cc">
+      <xsd:complexType>
+        <xsd:complexContent>
+          <xsd:extension base="dms:MultiChoiceLookup">
+            <xsd:sequence>
+              <xsd:element name="Value" type="dms:Lookup" maxOccurs="unbounded" minOccurs="0" nillable="true"/>
+            </xsd:sequence>
+          </xsd:extension>
+        </xsd:complexContent>
+      </xsd:complexType>
+    </xsd:element>
+    <xsd:element name="OOCacheId" ma:index="97" nillable="true" ma:displayName="OOCacheId" ma:internalName="OOCacheId" ma:readOnly="false">
+      <xsd:simpleType>
+        <xsd:restriction base="dms:Text"/>
+      </xsd:simpleType>
+    </xsd:element>
+    <xsd:element name="OpenTemplate" ma:index="98" nillable="true" ma:displayName="Open Template" ma:default="true" ma:internalName="OpenTemplate">
+      <xsd:simpleType>
+        <xsd:restriction base="dms:Boolean"/>
+      </xsd:simpleType>
+    </xsd:element>
+    <xsd:element name="OriginAsset" ma:index="99" nillable="true" ma:displayName="Origin Asset" ma:default="" ma:internalName="OriginAsset" ma:readOnly="false">
+      <xsd:simpleType>
+        <xsd:restriction base="dms:Text"/>
+      </xsd:simpleType>
+    </xsd:element>
+    <xsd:element name="OriginalRelease" ma:index="100" nillable="true" ma:displayName="Original Release" ma:default="15" ma:internalName="OriginalRelease" ma:readOnly="false">
+      <xsd:simpleType>
+        <xsd:restriction base="dms:Choice">
+          <xsd:enumeration value="14"/>
+          <xsd:enumeration value="15"/>
+          <xsd:enumeration value="16"/>
+        </xsd:restriction>
+      </xsd:simpleType>
+    </xsd:element>
+    <xsd:element name="OriginalSourceMarket" ma:index="101" nillable="true" ma:displayName="Original Source Market Group" ma:default="" ma:internalName="OriginalSourceMarket" ma:readOnly="false">
+      <xsd:simpleType>
+        <xsd:restriction base="dms:Text"/>
+      </xsd:simpleType>
+    </xsd:element>
+    <xsd:element name="OutputCachingOn" ma:index="102" nillable="true" ma:displayName="Output Caching" ma:default="true" ma:hidden="true" ma:internalName="OutputCachingOn" ma:readOnly="false">
+      <xsd:simpleType>
+        <xsd:restriction base="dms:Boolean"/>
+      </xsd:simpleType>
+    </xsd:element>
+    <xsd:element name="ParentAssetId" ma:index="103" nillable="true" ma:displayName="Parent Asset Id" ma:default="" ma:internalName="ParentAssetId" ma:readOnly="false">
+      <xsd:simpleType>
+        <xsd:restriction base="dms:Text"/>
+      </xsd:simpleType>
+    </xsd:element>
+    <xsd:element name="PlannedPubDate" ma:index="104" nillable="true" ma:displayName="Planned Publish Date" ma:default="" ma:indexed="true" ma:internalName="PlannedPubDate" ma:readOnly="false">
+      <xsd:simpleType>
+        <xsd:restriction base="dms:DateTime"/>
+      </xsd:simpleType>
+    </xsd:element>
+    <xsd:element name="PolicheckWords" ma:index="105" nillable="true" ma:displayName="Policheck Words" ma:default="" ma:internalName="PolicheckWords" ma:readOnly="false">
+      <xsd:simpleType>
+        <xsd:restriction base="dms:Text"/>
+      </xsd:simpleType>
+    </xsd:element>
+    <xsd:element name="BusinessGroup" ma:index="106" nillable="true" ma:displayName="Product Division Owner" ma:default="" ma:internalName="BusinessGroup" ma:readOnly="false">
+      <xsd:simpleType>
+        <xsd:restriction base="dms:Unknown"/>
+      </xsd:simpleType>
+    </xsd:element>
+    <xsd:element name="UAProjectedTotalWords" ma:index="107" nillable="true" ma:displayName="Projected Word Count" ma:default="" ma:internalName="UAProjectedTotalWords" ma:readOnly="false">
+      <xsd:simpleType>
+        <xsd:restriction base="dms:Unknown"/>
+      </xsd:simpleType>
+    </xsd:element>
+    <xsd:element name="Provider" ma:index="108" nillable="true" ma:displayName="Provider" ma:default="" ma:internalName="Provider" ma:readOnly="false">
+      <xsd:simpleType>
+        <xsd:restriction base="dms:Unknown"/>
+      </xsd:simpleType>
+    </xsd:element>
+    <xsd:element name="Providers" ma:index="109" nillable="true" ma:displayName="Providers" ma:default="" ma:internalName="Providers">
+      <xsd:simpleType>
+        <xsd:restriction base="dms:Unknown"/>
+      </xsd:simpleType>
+    </xsd:element>
+    <xsd:element name="PublishStatusLookup" ma:index="110" nillable="true" ma:displayName="Publish Status" ma:default="" ma:list="{9E343742-310B-4684-A24C-1D137CB4B230}" ma:internalName="PublishStatusLookup" ma:readOnly="false" ma:showField="PublishStatus" ma:web="4873beb7-5857-4685-be1f-d57550cc96cc">
+      <xsd:complexType>
+        <xsd:complexContent>
+          <xsd:extension base="dms:MultiChoiceLookup">
+            <xsd:sequence>
+              <xsd:element name="Value" type="dms:Lookup" maxOccurs="unbounded" minOccurs="0" nillable="true"/>
+            </xsd:sequence>
+          </xsd:extension>
+        </xsd:complexContent>
+      </xsd:complexType>
+    </xsd:element>
+    <xsd:element name="PublishTargets" ma:index="111" nillable="true" ma:displayName="Publish Target" ma:default="OfficeOnlineVNext" ma:internalName="PublishTargets" ma:readOnly="false">
+      <xsd:simpleType>
+        <xsd:restriction base="dms:Unknown"/>
+      </xsd:simpleType>
+    </xsd:element>
+    <xsd:element name="RecommendationsModifier" ma:index="112" nillable="true" ma:displayName="Recommendations Modifier" ma:default="" ma:internalName="RecommendationsModifier" ma:readOnly="false">
+      <xsd:simpleType>
+        <xsd:restriction base="dms:Number"/>
+      </xsd:simpleType>
+    </xsd:element>
+    <xsd:element name="ArtSampleDocs" ma:index="113" nillable="true" ma:displayName="Sample Docs" ma:default="" ma:hidden="true" ma:internalName="ArtSampleDocs" ma:readOnly="false">
+      <xsd:simpleType>
+        <xsd:restriction base="dms:Text"/>
+      </xsd:simpleType>
+    </xsd:element>
+    <xsd:element name="ScenarioTagsTaxHTField0" ma:index="115" nillable="true" ma:taxonomy="true" ma:internalName="ScenarioTagsTaxHTField0" ma:taxonomyFieldName="ScenarioTags" ma:displayName="Scenarios" ma:readOnly="false" ma:default="" ma:fieldId="{93aef74d-6c78-4815-8310-51477dceeccc}" ma:taxonomyMulti="true" ma:sspId="8f79753a-75d3-41f5-8ca3-40b843941b4f" ma:termSetId="4b7d5f16-e2f2-4fc0-bab3-6e8b931e57d6" ma:anchorId="00000000-0000-0000-0000-000000000000" ma:open="false" ma:isKeyword="false">
+      <xsd:complexType>
+        <xsd:sequence>
+          <xsd:element ref="pc:Terms" minOccurs="0" maxOccurs="1"/>
+        </xsd:sequence>
+      </xsd:complexType>
+    </xsd:element>
+    <xsd:element name="ShowIn" ma:index="117" nillable="true" ma:displayName="Show In" ma:default="Show everywhere" ma:internalName="ShowIn" ma:readOnly="false">
+      <xsd:simpleType>
+        <xsd:restriction base="dms:Choice">
+          <xsd:enumeration value="Hide on web"/>
+          <xsd:enumeration value="On Web no search"/>
+          <xsd:enumeration value="Show everywhere"/>
+          <xsd:enumeration value="Special use only"/>
+        </xsd:restriction>
+      </xsd:simpleType>
+    </xsd:element>
+    <xsd:element name="SourceTitle" ma:index="118" nillable="true" ma:displayName="Source Title" ma:default="" ma:indexed="true" ma:internalName="SourceTitle" ma:readOnly="false">
+      <xsd:simpleType>
+        <xsd:restriction base="dms:Text"/>
+      </xsd:simpleType>
+    </xsd:element>
+    <xsd:element name="CSXSubmissionDate" ma:index="119" nillable="true" ma:displayName="Submission Date" ma:default="" ma:internalName="CSXSubmissionDate" ma:readOnly="false">
+      <xsd:simpleType>
+        <xsd:restriction base="dms:DateTime"/>
+      </xsd:simpleType>
+    </xsd:element>
+    <xsd:element name="SubmitterId" ma:index="120" nillable="true" ma:displayName="Submitter ID" ma:default="" ma:internalName="SubmitterId" ma:readOnly="false">
+      <xsd:simpleType>
+        <xsd:restriction base="dms:Text"/>
+      </xsd:simpleType>
+    </xsd:element>
+    <xsd:element name="TaxCatchAll" ma:index="121" nillable="true" ma:displayName="Taxonomy Catch All Column" ma:hidden="true" ma:list="{530f955b-6704-4601-bd83-f81d87f1e440}" ma:internalName="TaxCatchAll" ma:showField="CatchAllData" ma:web="4873beb7-5857-4685-be1f-d57550cc96cc">
+      <xsd:complexType>
+        <xsd:complexContent>
+          <xsd:extension base="dms:MultiChoiceLookup">
+            <xsd:sequence>
+              <xsd:element name="Value" type="dms:Lookup" maxOccurs="unbounded" minOccurs="0" nillable="true"/>
+            </xsd:sequence>
+          </xsd:extension>
+        </xsd:complexContent>
+      </xsd:complexType>
+    </xsd:element>
+    <xsd:element name="TaxCatchAllLabel" ma:index="122" nillable="true" ma:displayName="Taxonomy Catch All Column1" ma:hidden="true" ma:list="{530f955b-6704-4601-bd83-f81d87f1e440}" ma:internalName="TaxCatchAllLabel" ma:readOnly="true" ma:showField="CatchAllDataLabel" ma:web="4873beb7-5857-4685-be1f-d57550cc96cc">
+      <xsd:complexType>
+        <xsd:complexContent>
+          <xsd:extension base="dms:MultiChoiceLookup">
+            <xsd:sequence>
+              <xsd:element name="Value" type="dms:Lookup" maxOccurs="unbounded" minOccurs="0" nillable="true"/>
+            </xsd:sequence>
+          </xsd:extension>
+        </xsd:complexContent>
+      </xsd:complexType>
+    </xsd:element>
+    <xsd:element name="TemplateStatus" ma:index="123" nillable="true" ma:displayName="Template Status" ma:default="" ma:internalName="TemplateStatus">
+      <xsd:simpleType>
+        <xsd:restriction base="dms:Unknown"/>
+      </xsd:simpleType>
+    </xsd:element>
+    <xsd:element name="TemplateTemplateType" ma:index="124" nillable="true" ma:displayName="Template Type" ma:default="" ma:internalName="TemplateTemplateType">
+      <xsd:simpleType>
+        <xsd:restriction base="dms:Unknown"/>
+      </xsd:simpleType>
+    </xsd:element>
+    <xsd:element name="ThumbnailAssetId" ma:index="125" nillable="true" ma:displayName="Thumbnail Image Asset" ma:default="" ma:internalName="ThumbnailAssetId" ma:readOnly="false">
+      <xsd:simpleType>
+        <xsd:restriction base="dms:Text"/>
+      </xsd:simpleType>
+    </xsd:element>
+    <xsd:element name="TimesCloned" ma:index="126" nillable="true" ma:displayName="Times Cloned" ma:default="" ma:internalName="TimesCloned" ma:readOnly="false">
+      <xsd:simpleType>
+        <xsd:restriction base="dms:Number"/>
+      </xsd:simpleType>
+    </xsd:element>
+    <xsd:element name="TrustLevel" ma:index="128" nillable="true" ma:displayName="Trust Level" ma:default="1 Microsoft Managed Content" ma:internalName="TrustLevel" ma:readOnly="false">
+      <xsd:simpleType>
+        <xsd:restriction base="dms:Unknown"/>
+      </xsd:simpleType>
+    </xsd:element>
+    <xsd:element name="UALocComments" ma:index="129" nillable="true" ma:displayName="UA Loc Comments" ma:default="" ma:internalName="UALocComments" ma:readOnly="false">
+      <xsd:simpleType>
+        <xsd:restriction base="dms:Note"/>
+      </xsd:simpleType>
+    </xsd:element>
+    <xsd:element name="UALocRecommendation" ma:index="130" nillable="true" ma:displayName="UA Loc Recommendation" ma:default="Localize" ma:internalName="UALocRecommendation" ma:readOnly="false">
+      <xsd:simpleType>
+        <xsd:restriction base="dms:Choice">
+          <xsd:enumeration value="Localize"/>
+          <xsd:enumeration value="Never Localize"/>
+          <xsd:enumeration value="Priority Localize"/>
+        </xsd:restriction>
+      </xsd:simpleType>
+    </xsd:element>
+    <xsd:element name="UANotes" ma:index="131" nillable="true" ma:displayName="UA Notes" ma:default="" ma:internalName="UANotes" ma:readOnly="false">
+      <xsd:simpleType>
+        <xsd:restriction base="dms:Note"/>
+      </xsd:simpleType>
+    </xsd:element>
+    <xsd:element name="TPAppVersion" ma:index="132" nillable="true" ma:displayName="Version" ma:default="" ma:internalName="TPAppVersion">
+      <xsd:simpleType>
+        <xsd:restriction base="dms:Text"/>
+      </xsd:simpleType>
+    </xsd:element>
+    <xsd:element name="VoteCount" ma:index="133" nillable="true" ma:displayName="Vote Count" ma:default="" ma:internalName="VoteCount" ma:readOnly="false">
+      <xsd:simpleType>
+        <xsd:restriction base="dms:Unknown"/>
+      </xsd:simpleType>
+    </xsd:element>
+  </xsd:schema>
+  <xsd:schema xmlns="http://schemas.openxmlformats.org/package/2006/metadata/core-properties" xmlns:xsd="http://www.w3.org/2001/XMLSchema" xmlns:xsi="http://www.w3.org/2001/XMLSchema-instance" xmlns:dc="http://purl.org/dc/elements/1.1/" xmlns:dcterms="http://purl.org/dc/terms/" xmlns:odoc="http://schemas.microsoft.com/internal/obd" targetNamespace="http://schemas.openxmlformats.org/package/2006/metadata/core-properties" elementFormDefault="qualified" attributeFormDefault="unqualified" blockDefault="#all">
+    <xsd:import namespace="http://purl.org/dc/elements/1.1/" schemaLocation="http://dublincore.org/schemas/xmls/qdc/2003/04/02/dc.xsd"/>
+    <xsd:import namespace="http://purl.org/dc/terms/" schemaLocation="http://dublincore.org/schemas/xmls/qdc/2003/04/02/dcterms.xsd"/>
+    <xsd:element name="coreProperties" type="CT_coreProperties"/>
+    <xsd:complexType name="CT_coreProperties">
+      <xsd:all>
+        <xsd:element ref="dc:creator" minOccurs="0" maxOccurs="1"/>
+        <xsd:element ref="dcterms:created" minOccurs="0" maxOccurs="1"/>
+        <xsd:element ref="dc:identifier" minOccurs="0" maxOccurs="1"/>
+        <xsd:element name="contentType" minOccurs="0" maxOccurs="1" type="xsd:string" ma:index="22" ma:displayName="Content Type"/>
+        <xsd:element ref="dc:title" minOccurs="0" maxOccurs="1" ma:index="127" ma:displayName="Title"/>
+        <xsd:element ref="dc:subject" minOccurs="0" maxOccurs="1"/>
+        <xsd:element ref="dc:description" minOccurs="0" maxOccurs="1"/>
+        <xsd:element name="keywords" minOccurs="0" maxOccurs="1" type="xsd:string"/>
+        <xsd:element ref="dc:language" minOccurs="0" maxOccurs="1"/>
+        <xsd:element name="category" minOccurs="0" maxOccurs="1" type="xsd:string"/>
+        <xsd:element name="version" minOccurs="0" maxOccurs="1" type="xsd:string"/>
+        <xsd:element name="revision" minOccurs="0" maxOccurs="1" type="xsd:string">
+          <xsd:annotation>
+            <xsd:documentation>
+                        This value indicates the number of saves or revisions. The application is responsible for updating this value after each revision.
+                    </xsd:documentation>
+          </xsd:annotation>
+        </xsd:element>
+        <xsd:element name="lastModifiedBy" minOccurs="0" maxOccurs="1" type="xsd:string"/>
+        <xsd:element ref="dcterms:modified" minOccurs="0" maxOccurs="1"/>
+        <xsd:element name="contentStatus" minOccurs="0" maxOccurs="1" type="xsd:string"/>
+      </xsd:all>
+    </xsd:complexType>
+  </xsd:schema>
+  <xs:schema xmlns:pc="http://schemas.microsoft.com/office/infopath/2007/PartnerControls" xmlns:xs="http://www.w3.org/2001/XMLSchema" targetNamespace="http://schemas.microsoft.com/office/infopath/2007/PartnerControls" elementFormDefault="qualified" attributeFormDefault="unqualified">
+    <xs:element name="Person">
+      <xs:complexType>
+        <xs:sequence>
+          <xs:element ref="pc:DisplayName" minOccurs="0"/>
+          <xs:element ref="pc:AccountId" minOccurs="0"/>
+          <xs:element ref="pc:AccountType" minOccurs="0"/>
+        </xs:sequence>
+      </xs:complexType>
+    </xs:element>
+    <xs:element name="DisplayName" type="xs:string"/>
+    <xs:element name="AccountId" type="xs:string"/>
+    <xs:element name="AccountType" type="xs:string"/>
+    <xs:element name="BDCAssociatedEntity">
+      <xs:complexType>
+        <xs:sequence>
+          <xs:element ref="pc:BDCEntity" minOccurs="0" maxOccurs="unbounded"/>
+        </xs:sequence>
+        <xs:attribute ref="pc:EntityNamespace"/>
+        <xs:attribute ref="pc:EntityName"/>
+        <xs:attribute ref="pc:SystemInstanceName"/>
+        <xs:attribute ref="pc:AssociationName"/>
+      </xs:complexType>
+    </xs:element>
+    <xs:attribute name="EntityNamespace" type="xs:string"/>
+    <xs:attribute name="EntityName" type="xs:string"/>
+    <xs:attribute name="SystemInstanceName" type="xs:string"/>
+    <xs:attribute name="AssociationName" type="xs:string"/>
+    <xs:element name="BDCEntity">
+      <xs:complexType>
+        <xs:sequence>
+          <xs:element ref="pc:EntityDisplayName" minOccurs="0"/>
+          <xs:element ref="pc:EntityInstanceReference" minOccurs="0"/>
+          <xs:element ref="pc:EntityId1" minOccurs="0"/>
+          <xs:element ref="pc:EntityId2" minOccurs="0"/>
+          <xs:element ref="pc:EntityId3" minOccurs="0"/>
+          <xs:element ref="pc:EntityId4" minOccurs="0"/>
+          <xs:element ref="pc:EntityId5" minOccurs="0"/>
+        </xs:sequence>
+      </xs:complexType>
+    </xs:element>
+    <xs:element name="EntityDisplayName" type="xs:string"/>
+    <xs:element name="EntityInstanceReference" type="xs:string"/>
+    <xs:element name="EntityId1" type="xs:string"/>
+    <xs:element name="EntityId2" type="xs:string"/>
+    <xs:element name="EntityId3" type="xs:string"/>
+    <xs:element name="EntityId4" type="xs:string"/>
+    <xs:element name="EntityId5" type="xs:string"/>
+    <xs:element name="Terms">
+      <xs:complexType>
+        <xs:sequence>
+          <xs:element ref="pc:TermInfo" minOccurs="0" maxOccurs="unbounded"/>
+        </xs:sequence>
+      </xs:complexType>
+    </xs:element>
+    <xs:element name="TermInfo">
+      <xs:complexType>
+        <xs:sequence>
+          <xs:element ref="pc:TermName" minOccurs="0"/>
+          <xs:element ref="pc:TermId" minOccurs="0"/>
+        </xs:sequence>
+      </xs:complexType>
+    </xs:element>
+    <xs:element name="TermName" type="xs:string"/>
+    <xs:element name="TermId" type="xs:string"/>
+  </xs:schema>
+</ct:contentTypeSchema>
 </file>
 
 <file path=customXml/item4.xml><?xml version="1.0" encoding="utf-8"?>
@@ -5185,6 +4684,24 @@
 </file>
 
 <file path=customXml/itemProps1.xml><?xml version="1.0" encoding="utf-8"?>
+<ds:datastoreItem xmlns:ds="http://schemas.openxmlformats.org/officeDocument/2006/customXml" ds:itemID="{C01C3C56-10DB-49F7-B061-44D8728D078A}">
+  <ds:schemaRefs>
+    <ds:schemaRef ds:uri="http://schemas.microsoft.com/sharepoint/v3/contenttype/forms"/>
+  </ds:schemaRefs>
+</ds:datastoreItem>
+</file>
+
+<file path=customXml/itemProps2.xml><?xml version="1.0" encoding="utf-8"?>
+<ds:datastoreItem xmlns:ds="http://schemas.openxmlformats.org/officeDocument/2006/customXml" ds:itemID="{7FBDB1CC-CEFB-4E46-8174-1F0AA0D30B24}">
+  <ds:schemaRefs>
+    <ds:schemaRef ds:uri="http://schemas.microsoft.com/office/2006/metadata/properties"/>
+    <ds:schemaRef ds:uri="http://schemas.microsoft.com/office/infopath/2007/PartnerControls"/>
+    <ds:schemaRef ds:uri="4873beb7-5857-4685-be1f-d57550cc96cc"/>
+  </ds:schemaRefs>
+</ds:datastoreItem>
+</file>
+
+<file path=customXml/itemProps3.xml><?xml version="1.0" encoding="utf-8"?>
 <ds:datastoreItem xmlns:ds="http://schemas.openxmlformats.org/officeDocument/2006/customXml" ds:itemID="{4B3A7E92-E05A-4924-9E8A-9F6659E5855B}">
   <ds:schemaRefs>
     <ds:schemaRef ds:uri="http://schemas.microsoft.com/office/2006/metadata/contentType"/>
@@ -5202,26 +4719,8 @@
 </ds:datastoreItem>
 </file>
 
-<file path=customXml/itemProps2.xml><?xml version="1.0" encoding="utf-8"?>
-<ds:datastoreItem xmlns:ds="http://schemas.openxmlformats.org/officeDocument/2006/customXml" ds:itemID="{7FBDB1CC-CEFB-4E46-8174-1F0AA0D30B24}">
-  <ds:schemaRefs>
-    <ds:schemaRef ds:uri="http://schemas.microsoft.com/office/2006/metadata/properties"/>
-    <ds:schemaRef ds:uri="http://schemas.microsoft.com/office/infopath/2007/PartnerControls"/>
-    <ds:schemaRef ds:uri="4873beb7-5857-4685-be1f-d57550cc96cc"/>
-  </ds:schemaRefs>
-</ds:datastoreItem>
-</file>
-
-<file path=customXml/itemProps3.xml><?xml version="1.0" encoding="utf-8"?>
-<ds:datastoreItem xmlns:ds="http://schemas.openxmlformats.org/officeDocument/2006/customXml" ds:itemID="{C01C3C56-10DB-49F7-B061-44D8728D078A}">
-  <ds:schemaRefs>
-    <ds:schemaRef ds:uri="http://schemas.microsoft.com/sharepoint/v3/contenttype/forms"/>
-  </ds:schemaRefs>
-</ds:datastoreItem>
-</file>
-
 <file path=customXml/itemProps4.xml><?xml version="1.0" encoding="utf-8"?>
-<ds:datastoreItem xmlns:ds="http://schemas.openxmlformats.org/officeDocument/2006/customXml" ds:itemID="{466A9130-BD46-4989-9FCF-2FF8554452BF}">
+<ds:datastoreItem xmlns:ds="http://schemas.openxmlformats.org/officeDocument/2006/customXml" ds:itemID="{B8309FE6-18DC-4E3A-A2B3-AE90B9B4BA71}">
   <ds:schemaRefs>
     <ds:schemaRef ds:uri="http://schemas.openxmlformats.org/officeDocument/2006/bibliography"/>
   </ds:schemaRefs>

</xml_diff>